<commit_message>
update begin and summarization
</commit_message>
<xml_diff>
--- a/LV004_Firestore_NoSQL.docx
+++ b/LV004_Firestore_NoSQL.docx
@@ -1,18 +1,20 @@
 
 <file path=word/document.xml><?xml version="1.0" encoding="utf-8"?>
-<w:document xmlns:wpc="http://schemas.microsoft.com/office/word/2010/wordprocessingCanvas" xmlns:cx="http://schemas.microsoft.com/office/drawing/2014/chartex" xmlns:cx1="http://schemas.microsoft.com/office/drawing/2015/9/8/chartex" xmlns:mc="http://schemas.openxmlformats.org/markup-compatibility/2006" xmlns:o="urn:schemas-microsoft-com:office:office" xmlns:r="http://schemas.openxmlformats.org/officeDocument/2006/relationships" xmlns:m="http://schemas.openxmlformats.org/officeDocument/2006/math" xmlns:v="urn:schemas-microsoft-com:vml" xmlns:wp14="http://schemas.microsoft.com/office/word/2010/wordprocessingDrawing" xmlns:wp="http://schemas.openxmlformats.org/drawingml/2006/wordprocessingDrawing" xmlns:w10="urn:schemas-microsoft-com:office:word" xmlns:w="http://schemas.openxmlformats.org/wordprocessingml/2006/main" xmlns:w14="http://schemas.microsoft.com/office/word/2010/wordml" xmlns:w15="http://schemas.microsoft.com/office/word/2012/wordml" xmlns:w16se="http://schemas.microsoft.com/office/word/2015/wordml/symex" xmlns:wpg="http://schemas.microsoft.com/office/word/2010/wordprocessingGroup" xmlns:wpi="http://schemas.microsoft.com/office/word/2010/wordprocessingInk" xmlns:wne="http://schemas.microsoft.com/office/word/2006/wordml" xmlns:wps="http://schemas.microsoft.com/office/word/2010/wordprocessingShape" mc:Ignorable="w14 w15 w16se wp14">
+<w:document xmlns:ve="http://schemas.openxmlformats.org/markup-compatibility/2006" xmlns:o="urn:schemas-microsoft-com:office:office" xmlns:r="http://schemas.openxmlformats.org/officeDocument/2006/relationships" xmlns:m="http://schemas.openxmlformats.org/officeDocument/2006/math" xmlns:v="urn:schemas-microsoft-com:vml" xmlns:wp="http://schemas.openxmlformats.org/drawingml/2006/wordprocessingDrawing" xmlns:w10="urn:schemas-microsoft-com:office:word" xmlns:w="http://schemas.openxmlformats.org/wordprocessingml/2006/main" xmlns:wne="http://schemas.microsoft.com/office/word/2006/wordml">
   <w:body>
     <w:p>
       <w:pPr>
         <w:rPr>
           <w:rFonts w:ascii="Times New Roman" w:hAnsi="Times New Roman" w:cs="Times New Roman"/>
-          <w:sz w:val="26"/>
-          <w:szCs w:val="26"/>
-        </w:rPr>
-      </w:pPr>
-      <w:r>
-        <w:rPr>
-          <w:rFonts w:ascii="Times New Roman" w:hAnsi="Times New Roman" w:cs="Times New Roman"/>
+          <w:b/>
+          <w:sz w:val="26"/>
+          <w:szCs w:val="26"/>
+        </w:rPr>
+      </w:pPr>
+      <w:r>
+        <w:rPr>
+          <w:rFonts w:ascii="Times New Roman" w:hAnsi="Times New Roman" w:cs="Times New Roman"/>
+          <w:b/>
           <w:sz w:val="26"/>
           <w:szCs w:val="26"/>
         </w:rPr>
@@ -100,15 +102,23 @@
           <w:sz w:val="26"/>
           <w:szCs w:val="26"/>
         </w:rPr>
-        <w:t>Các cơ sở dữ liệu NoSQL đang ngày càng được sử dụng nhiều trong các ứng dụng dữ liệu lớn và ứng dụng nền tảng Web thời gian thự</w:t>
-      </w:r>
-      <w:r>
-        <w:rPr>
-          <w:rFonts w:ascii="Times New Roman" w:hAnsi="Times New Roman" w:cs="Times New Roman"/>
-          <w:sz w:val="26"/>
-          <w:szCs w:val="26"/>
-        </w:rPr>
-        <w:t>c.</w:t>
+        <w:t xml:space="preserve">Các cơ sở dữ liệu NoSQL đang ngày càng được sử dụng nhiều trong các ứng dụng dữ liệu lớn </w:t>
+      </w:r>
+      <w:r>
+        <w:rPr>
+          <w:rFonts w:ascii="Times New Roman" w:hAnsi="Times New Roman" w:cs="Times New Roman"/>
+          <w:sz w:val="26"/>
+          <w:szCs w:val="26"/>
+        </w:rPr>
+        <w:t>với khả năng mở rộng linh hoạt</w:t>
+      </w:r>
+      <w:r>
+        <w:rPr>
+          <w:rFonts w:ascii="Times New Roman" w:hAnsi="Times New Roman" w:cs="Times New Roman"/>
+          <w:sz w:val="26"/>
+          <w:szCs w:val="26"/>
+        </w:rPr>
+        <w:t>.</w:t>
       </w:r>
     </w:p>
     <w:p>
@@ -237,23 +247,7 @@
           <w:sz w:val="26"/>
           <w:szCs w:val="26"/>
         </w:rPr>
-        <w:t>,</w:t>
-      </w:r>
-      <w:r>
-        <w:rPr>
-          <w:rFonts w:ascii="Times New Roman" w:hAnsi="Times New Roman" w:cs="Times New Roman"/>
-          <w:sz w:val="26"/>
-          <w:szCs w:val="26"/>
-        </w:rPr>
-        <w:t xml:space="preserve"> </w:t>
-      </w:r>
-      <w:r>
-        <w:rPr>
-          <w:rFonts w:ascii="Times New Roman" w:hAnsi="Times New Roman" w:cs="Times New Roman"/>
-          <w:sz w:val="26"/>
-          <w:szCs w:val="26"/>
-        </w:rPr>
-        <w:t>điều này cũng có nghĩa rằng việc thay đổi cấu trúc dữ liệu sẽ trở nên khó khăn và hiếm khi xảy ra trong các phiên bản phần mềm. Ngày nay, với nhu cầu sử dụng dữ liệu lớn, các hệ thống cơ sở dữ liệu truyền thống được thiết kế để chạy trên một server mạnh thường gặp khó khăn trong viêc nâng cấp mở rộng vớ</w:t>
+        <w:t>,điều này cũng có nghĩa rằng việc thay đổi cấu trúc dữ liệu sẽ trở nên khó khăn và hiếm khi xảy ra trong các phiên bản phần mềm. Ngày nay, với nhu cầu sử dụng dữ liệu lớn, các hệ thống cơ sở dữ liệu truyền thống được thiết kế để chạy trên một server mạnh thường gặp khó khăn trong viêc nâng cấp mở rộng vớ</w:t>
       </w:r>
       <w:r>
         <w:rPr>
@@ -512,32 +506,7 @@
           <w:sz w:val="26"/>
           <w:szCs w:val="26"/>
         </w:rPr>
-        <w:t>,</w:t>
-      </w:r>
-      <w:r>
-        <w:rPr>
-          <w:rFonts w:ascii="Times New Roman" w:hAnsi="Times New Roman" w:cs="Times New Roman"/>
-          <w:sz w:val="26"/>
-          <w:szCs w:val="26"/>
-        </w:rPr>
-        <w:t xml:space="preserve"> </w:t>
-      </w:r>
-      <w:r>
-        <w:rPr>
-          <w:rFonts w:ascii="Times New Roman" w:hAnsi="Times New Roman" w:cs="Times New Roman"/>
-          <w:b/>
-          <w:sz w:val="26"/>
-          <w:szCs w:val="26"/>
-        </w:rPr>
-        <w:t>Ngày xuất bản…</w:t>
-      </w:r>
-      <w:r>
-        <w:rPr>
-          <w:rFonts w:ascii="Times New Roman" w:hAnsi="Times New Roman" w:cs="Times New Roman"/>
-          <w:sz w:val="26"/>
-          <w:szCs w:val="26"/>
-        </w:rPr>
-        <w:t xml:space="preserve"> </w:t>
+        <w:t>,Ngày xuất bản…</w:t>
       </w:r>
     </w:p>
     <w:p>
@@ -787,7 +756,7 @@
       <w:tblPr>
         <w:tblStyle w:val="TableGrid"/>
         <w:tblW w:w="0" w:type="auto"/>
-        <w:tblLook w:val="04A0" w:firstRow="1" w:lastRow="0" w:firstColumn="1" w:lastColumn="0" w:noHBand="0" w:noVBand="1"/>
+        <w:tblLook w:val="04A0"/>
       </w:tblPr>
       <w:tblGrid>
         <w:gridCol w:w="9350"/>
@@ -1324,7 +1293,23 @@
           <w:sz w:val="26"/>
           <w:szCs w:val="26"/>
         </w:rPr>
-        <w:t>Khả năng thay đổi quy mô: Cơ sở dữ liệu NoSQL thường được thiết kế để tăng quy mô bằng cách sử dụng sử dụng các cụm phần cứng được phân phối thay vì tăng quy mô bằng cách bổ sung máy chủ mạnh và tốn kém. Một số nhà cung cấp dịch vụ đám mây xử lý các hoạt động này một cách không công khai dưới dạng dịch vụ được quản lý đầy đủ.</w:t>
+        <w:t>Khả năng thay đổi quy mô: Cơ sở dữ liệu NoSQL thường được thiết kế để tăng quy mô bằng cách sử dụng sử dụng các cụm phần cứng được phân phối thay vì tăng quy mô bằng cách bổ sung máy chủ mạnh và tốn kém. Một số nhà cung cấp dịch vụ đám mây xử lý các hoạt động này một cách không công khai dưới dạng dịch vụ được quản lý đầy đủ</w:t>
+      </w:r>
+      <w:r>
+        <w:rPr>
+          <w:rFonts w:ascii="Times New Roman" w:hAnsi="Times New Roman" w:cs="Times New Roman"/>
+          <w:sz w:val="26"/>
+          <w:szCs w:val="26"/>
+        </w:rPr>
+        <w:t xml:space="preserve"> như Google, Amazon</w:t>
+      </w:r>
+      <w:r>
+        <w:rPr>
+          <w:rFonts w:ascii="Times New Roman" w:hAnsi="Times New Roman" w:cs="Times New Roman"/>
+          <w:sz w:val="26"/>
+          <w:szCs w:val="26"/>
+        </w:rPr>
+        <w:t>.</w:t>
       </w:r>
     </w:p>
     <w:p>
@@ -1346,7 +1331,55 @@
           <w:sz w:val="26"/>
           <w:szCs w:val="26"/>
         </w:rPr>
-        <w:t>Hiệu năng cao: Cơ sở dữ liệu NoSQL được tối ưu hóa theo mô hình dữ liệu (ví dụ như văn bản, khóa–giá trị và đồ thị) và các mẫu truy cập giúp tăng hiệu năng cao hơn so với việc cố gắng đạt được mức độ chức năng tương tự bằng cơ sở dữ liệu quan hệ.</w:t>
+        <w:t xml:space="preserve">Hiệu năng cao: Cơ sở dữ liệu NoSQL được tối ưu hóa theo mô hình dữ liệu (ví dụ như </w:t>
+      </w:r>
+      <w:r>
+        <w:rPr>
+          <w:rFonts w:ascii="Times New Roman" w:hAnsi="Times New Roman" w:cs="Times New Roman"/>
+          <w:sz w:val="26"/>
+          <w:szCs w:val="26"/>
+        </w:rPr>
+        <w:t>key-value</w:t>
+      </w:r>
+      <w:r>
+        <w:rPr>
+          <w:rFonts w:ascii="Times New Roman" w:hAnsi="Times New Roman" w:cs="Times New Roman"/>
+          <w:sz w:val="26"/>
+          <w:szCs w:val="26"/>
+        </w:rPr>
+        <w:t xml:space="preserve">, </w:t>
+      </w:r>
+      <w:r>
+        <w:rPr>
+          <w:rFonts w:ascii="Times New Roman" w:hAnsi="Times New Roman" w:cs="Times New Roman"/>
+          <w:sz w:val="26"/>
+          <w:szCs w:val="26"/>
+        </w:rPr>
+        <w:t>document</w:t>
+      </w:r>
+      <w:r>
+        <w:rPr>
+          <w:rFonts w:ascii="Times New Roman" w:hAnsi="Times New Roman" w:cs="Times New Roman"/>
+          <w:sz w:val="26"/>
+          <w:szCs w:val="26"/>
+        </w:rPr>
+        <w:t xml:space="preserve"> và </w:t>
+      </w:r>
+      <w:r>
+        <w:rPr>
+          <w:rFonts w:ascii="Times New Roman" w:hAnsi="Times New Roman" w:cs="Times New Roman"/>
+          <w:sz w:val="26"/>
+          <w:szCs w:val="26"/>
+        </w:rPr>
+        <w:t>graph</w:t>
+      </w:r>
+      <w:r>
+        <w:rPr>
+          <w:rFonts w:ascii="Times New Roman" w:hAnsi="Times New Roman" w:cs="Times New Roman"/>
+          <w:sz w:val="26"/>
+          <w:szCs w:val="26"/>
+        </w:rPr>
+        <w:t>) và các mẫu truy cập giúp tăng hiệu năng cao hơn so với việc cố gắng đạt được mức độ chức năng tương tự bằng cơ sở dữ liệu quan hệ.</w:t>
       </w:r>
     </w:p>
     <w:p>
@@ -1456,28 +1489,158 @@
           <w:sz w:val="26"/>
           <w:szCs w:val="26"/>
         </w:rPr>
-        <w:t xml:space="preserve">u. Người ta thường chia thành 4 loại căn cứ vào mô hình thiết kế của chúng: </w:t>
-      </w:r>
-      <w:r>
-        <w:rPr>
-          <w:rFonts w:ascii="Times New Roman" w:hAnsi="Times New Roman" w:cs="Times New Roman"/>
-          <w:sz w:val="26"/>
-          <w:szCs w:val="26"/>
-        </w:rPr>
-        <w:t>ví dụ như khóa – giá trị (key – value), văn bản (document), đồ thị (graph)…</w:t>
-      </w:r>
-    </w:p>
-    <w:p>
-      <w:pPr>
-        <w:rPr>
-          <w:rFonts w:ascii="Times New Roman" w:hAnsi="Times New Roman" w:cs="Times New Roman"/>
-          <w:sz w:val="26"/>
-          <w:szCs w:val="26"/>
-        </w:rPr>
-      </w:pPr>
-      <w:r>
-        <w:rPr>
-          <w:rFonts w:ascii="Times New Roman" w:hAnsi="Times New Roman" w:cs="Times New Roman"/>
+        <w:t>u. Người ta thườ</w:t>
+      </w:r>
+      <w:r>
+        <w:rPr>
+          <w:rFonts w:ascii="Times New Roman" w:hAnsi="Times New Roman" w:cs="Times New Roman"/>
+          <w:sz w:val="26"/>
+          <w:szCs w:val="26"/>
+        </w:rPr>
+        <w:t>ng chia CSDL NoSQL thành nhiều</w:t>
+      </w:r>
+      <w:r>
+        <w:rPr>
+          <w:rFonts w:ascii="Times New Roman" w:hAnsi="Times New Roman" w:cs="Times New Roman"/>
+          <w:sz w:val="26"/>
+          <w:szCs w:val="26"/>
+        </w:rPr>
+        <w:t xml:space="preserve"> loại căn cứ vào mô hình thiết kế của chúng</w:t>
+      </w:r>
+      <w:r>
+        <w:rPr>
+          <w:rFonts w:ascii="Times New Roman" w:hAnsi="Times New Roman" w:cs="Times New Roman"/>
+          <w:sz w:val="26"/>
+          <w:szCs w:val="26"/>
+        </w:rPr>
+        <w:t>,</w:t>
+      </w:r>
+      <w:r>
+        <w:rPr>
+          <w:rFonts w:ascii="Times New Roman" w:hAnsi="Times New Roman" w:cs="Times New Roman"/>
+          <w:sz w:val="26"/>
+          <w:szCs w:val="26"/>
+        </w:rPr>
+        <w:t xml:space="preserve"> </w:t>
+      </w:r>
+      <w:r>
+        <w:rPr>
+          <w:rFonts w:ascii="Times New Roman" w:hAnsi="Times New Roman" w:cs="Times New Roman"/>
+          <w:sz w:val="26"/>
+          <w:szCs w:val="26"/>
+        </w:rPr>
+        <w:t xml:space="preserve">ví dụ như </w:t>
+      </w:r>
+      <w:r>
+        <w:rPr>
+          <w:rFonts w:ascii="Times New Roman" w:hAnsi="Times New Roman" w:cs="Times New Roman"/>
+          <w:sz w:val="26"/>
+          <w:szCs w:val="26"/>
+        </w:rPr>
+        <w:t xml:space="preserve">key-value </w:t>
+      </w:r>
+      <w:r>
+        <w:rPr>
+          <w:rFonts w:ascii="Times New Roman" w:hAnsi="Times New Roman" w:cs="Times New Roman"/>
+          <w:sz w:val="26"/>
+          <w:szCs w:val="26"/>
+        </w:rPr>
+        <w:t>(</w:t>
+      </w:r>
+      <w:r>
+        <w:rPr>
+          <w:rFonts w:ascii="Times New Roman" w:hAnsi="Times New Roman" w:cs="Times New Roman"/>
+          <w:sz w:val="26"/>
+          <w:szCs w:val="26"/>
+        </w:rPr>
+        <w:t>khóa-giá trị</w:t>
+      </w:r>
+      <w:r>
+        <w:rPr>
+          <w:rFonts w:ascii="Times New Roman" w:hAnsi="Times New Roman" w:cs="Times New Roman"/>
+          <w:sz w:val="26"/>
+          <w:szCs w:val="26"/>
+        </w:rPr>
+        <w:t xml:space="preserve">), </w:t>
+      </w:r>
+      <w:r>
+        <w:rPr>
+          <w:rFonts w:ascii="Times New Roman" w:hAnsi="Times New Roman" w:cs="Times New Roman"/>
+          <w:sz w:val="26"/>
+          <w:szCs w:val="26"/>
+        </w:rPr>
+        <w:t xml:space="preserve">document </w:t>
+      </w:r>
+      <w:r>
+        <w:rPr>
+          <w:rFonts w:ascii="Times New Roman" w:hAnsi="Times New Roman" w:cs="Times New Roman"/>
+          <w:sz w:val="26"/>
+          <w:szCs w:val="26"/>
+        </w:rPr>
+        <w:t>(</w:t>
+      </w:r>
+      <w:r>
+        <w:rPr>
+          <w:rFonts w:ascii="Times New Roman" w:hAnsi="Times New Roman" w:cs="Times New Roman"/>
+          <w:sz w:val="26"/>
+          <w:szCs w:val="26"/>
+        </w:rPr>
+        <w:t>văn bản</w:t>
+      </w:r>
+      <w:r>
+        <w:rPr>
+          <w:rFonts w:ascii="Times New Roman" w:hAnsi="Times New Roman" w:cs="Times New Roman"/>
+          <w:sz w:val="26"/>
+          <w:szCs w:val="26"/>
+        </w:rPr>
+        <w:t xml:space="preserve">), </w:t>
+      </w:r>
+      <w:r>
+        <w:rPr>
+          <w:rFonts w:ascii="Times New Roman" w:hAnsi="Times New Roman" w:cs="Times New Roman"/>
+          <w:sz w:val="26"/>
+          <w:szCs w:val="26"/>
+        </w:rPr>
+        <w:t xml:space="preserve">graph </w:t>
+      </w:r>
+      <w:r>
+        <w:rPr>
+          <w:rFonts w:ascii="Times New Roman" w:hAnsi="Times New Roman" w:cs="Times New Roman"/>
+          <w:sz w:val="26"/>
+          <w:szCs w:val="26"/>
+        </w:rPr>
+        <w:t>(</w:t>
+      </w:r>
+      <w:r>
+        <w:rPr>
+          <w:rFonts w:ascii="Times New Roman" w:hAnsi="Times New Roman" w:cs="Times New Roman"/>
+          <w:sz w:val="26"/>
+          <w:szCs w:val="26"/>
+        </w:rPr>
+        <w:t>đồ thị</w:t>
+      </w:r>
+      <w:r>
+        <w:rPr>
+          <w:rFonts w:ascii="Times New Roman" w:hAnsi="Times New Roman" w:cs="Times New Roman"/>
+          <w:sz w:val="26"/>
+          <w:szCs w:val="26"/>
+        </w:rPr>
+        <w:t>)…</w:t>
+      </w:r>
+    </w:p>
+    <w:p>
+      <w:pPr>
+        <w:rPr>
+          <w:rFonts w:ascii="Times New Roman" w:hAnsi="Times New Roman" w:cs="Times New Roman"/>
+          <w:b/>
+          <w:sz w:val="26"/>
+          <w:szCs w:val="26"/>
+        </w:rPr>
+      </w:pPr>
+      <w:r>
+        <w:rPr>
+          <w:rFonts w:ascii="Times New Roman" w:hAnsi="Times New Roman" w:cs="Times New Roman"/>
+          <w:b/>
           <w:sz w:val="26"/>
           <w:szCs w:val="26"/>
         </w:rPr>
@@ -1486,166 +1649,1872 @@
       <w:r>
         <w:rPr>
           <w:rFonts w:ascii="Times New Roman" w:hAnsi="Times New Roman" w:cs="Times New Roman"/>
-          <w:sz w:val="26"/>
-          <w:szCs w:val="26"/>
-        </w:rPr>
-        <w:t xml:space="preserve">Khóa–giá trị </w:t>
-      </w:r>
-    </w:p>
-    <w:p>
-      <w:pPr>
-        <w:rPr>
-          <w:rFonts w:ascii="Times New Roman" w:hAnsi="Times New Roman" w:cs="Times New Roman"/>
-          <w:sz w:val="26"/>
-          <w:szCs w:val="26"/>
-        </w:rPr>
-      </w:pPr>
-      <w:r>
-        <w:rPr>
-          <w:rFonts w:ascii="Times New Roman" w:hAnsi="Times New Roman" w:cs="Times New Roman"/>
-          <w:sz w:val="26"/>
-          <w:szCs w:val="26"/>
-        </w:rPr>
-        <w:t>Cơ sở dữ liệu khóa–giá trị có khả năng phân mảnh cao và cho phép thay đổi quy mô theo chiều ngang ở các quy mô lớn mà các loại hình cơ sở dữ liệu khác không thể làm được. Mô hình dữ liệu khóa–giá trị được dùng cho trò chơi, công nghệ quảng cáo và đặc biệt thích hợp cho IoT. Amazon DynamoDB được thiết kế để có độ trễ ổn định chỉ vài mili giây cho khối lượng công việc thuộc quy mô bất kỳ. Hiệu năng ổn định này là lý do chính để di chuyển tính năng Stories của Snapchat, kể cả khối lượng công việc ghi lưu trữ mới nhất của Snapchat, sang DynamoDB.</w:t>
-      </w:r>
-    </w:p>
-    <w:p>
-      <w:pPr>
-        <w:rPr>
-          <w:rFonts w:ascii="Times New Roman" w:hAnsi="Times New Roman" w:cs="Times New Roman"/>
-          <w:sz w:val="26"/>
-          <w:szCs w:val="26"/>
-        </w:rPr>
-      </w:pPr>
-      <w:r>
-        <w:rPr>
-          <w:rFonts w:ascii="Times New Roman" w:hAnsi="Times New Roman" w:cs="Times New Roman"/>
-          <w:sz w:val="26"/>
-          <w:szCs w:val="26"/>
-        </w:rPr>
-        <w:t>Kiểu NoSQL này sử dụng hash-table để lưu các unique-key trỏ đến các value tương ứng. Value có thể là bất cứ dạng dữ liệu nào: giá trị dạng number, text, JSON, BSON...</w:t>
-      </w:r>
-    </w:p>
-    <w:p>
-      <w:pPr>
-        <w:rPr>
-          <w:rFonts w:ascii="Times New Roman" w:hAnsi="Times New Roman" w:cs="Times New Roman"/>
-          <w:sz w:val="26"/>
-          <w:szCs w:val="26"/>
-        </w:rPr>
-      </w:pPr>
+          <w:b/>
+          <w:sz w:val="26"/>
+          <w:szCs w:val="26"/>
+        </w:rPr>
+        <w:t>Cơ sở dữ liệu dạng Key-value</w:t>
+      </w:r>
+    </w:p>
+    <w:p>
+      <w:pPr>
+        <w:rPr>
+          <w:rFonts w:ascii="Times New Roman" w:hAnsi="Times New Roman" w:cs="Times New Roman"/>
+          <w:sz w:val="26"/>
+          <w:szCs w:val="26"/>
+        </w:rPr>
+      </w:pPr>
+      <w:r>
+        <w:rPr>
+          <w:rFonts w:ascii="Times New Roman" w:hAnsi="Times New Roman" w:cs="Times New Roman"/>
+          <w:sz w:val="26"/>
+          <w:szCs w:val="26"/>
+        </w:rPr>
+        <w:t xml:space="preserve">Lưu trữ kiểu </w:t>
+      </w:r>
+      <w:r>
+        <w:rPr>
+          <w:rFonts w:ascii="Times New Roman" w:hAnsi="Times New Roman" w:cs="Times New Roman"/>
+          <w:sz w:val="26"/>
+          <w:szCs w:val="26"/>
+        </w:rPr>
+        <w:t xml:space="preserve">key-value </w:t>
+      </w:r>
+      <w:r>
+        <w:rPr>
+          <w:rFonts w:ascii="Times New Roman" w:hAnsi="Times New Roman" w:cs="Times New Roman"/>
+          <w:sz w:val="26"/>
+          <w:szCs w:val="26"/>
+        </w:rPr>
+        <w:t>(</w:t>
+      </w:r>
+      <w:r>
+        <w:rPr>
+          <w:rFonts w:ascii="Times New Roman" w:hAnsi="Times New Roman" w:cs="Times New Roman"/>
+          <w:sz w:val="26"/>
+          <w:szCs w:val="26"/>
+        </w:rPr>
+        <w:t>khóa-giá trị</w:t>
+      </w:r>
+      <w:r>
+        <w:rPr>
+          <w:rFonts w:ascii="Times New Roman" w:hAnsi="Times New Roman" w:cs="Times New Roman"/>
+          <w:sz w:val="26"/>
+          <w:szCs w:val="26"/>
+        </w:rPr>
+        <w:t xml:space="preserve">) là kiểu lưu trữ dữ liệu NoSQL đơn giản nhất. Kiểu NoSQL này sử dụng </w:t>
+      </w:r>
+      <w:r>
+        <w:rPr>
+          <w:rFonts w:ascii="Times New Roman" w:hAnsi="Times New Roman" w:cs="Times New Roman"/>
+          <w:sz w:val="26"/>
+          <w:szCs w:val="26"/>
+        </w:rPr>
+        <w:t>bảng băm (</w:t>
+      </w:r>
+      <w:r>
+        <w:rPr>
+          <w:rFonts w:ascii="Times New Roman" w:hAnsi="Times New Roman" w:cs="Times New Roman"/>
+          <w:sz w:val="26"/>
+          <w:szCs w:val="26"/>
+        </w:rPr>
+        <w:t>hash table</w:t>
+      </w:r>
+      <w:r>
+        <w:rPr>
+          <w:rFonts w:ascii="Times New Roman" w:hAnsi="Times New Roman" w:cs="Times New Roman"/>
+          <w:sz w:val="26"/>
+          <w:szCs w:val="26"/>
+        </w:rPr>
+        <w:t>)</w:t>
+      </w:r>
+      <w:r>
+        <w:rPr>
+          <w:rFonts w:ascii="Times New Roman" w:hAnsi="Times New Roman" w:cs="Times New Roman"/>
+          <w:sz w:val="26"/>
+          <w:szCs w:val="26"/>
+        </w:rPr>
+        <w:t xml:space="preserve"> để lưu các khóa-duy-nhất (unique-key) trỏ đến các giá trị tương ứng. Giá trị có thể là bất cứ dạng dữ liệu nào: giá trị dạng số, text, JSON... </w:t>
+      </w:r>
+      <w:r>
+        <w:rPr>
+          <w:rFonts w:ascii="Times New Roman" w:hAnsi="Times New Roman" w:cs="Times New Roman"/>
+          <w:sz w:val="26"/>
+          <w:szCs w:val="26"/>
+        </w:rPr>
+        <w:t xml:space="preserve">Client có thể sử dụng 3 </w:t>
+      </w:r>
+      <w:r>
+        <w:rPr>
+          <w:rFonts w:ascii="Times New Roman" w:hAnsi="Times New Roman" w:cs="Times New Roman"/>
+          <w:sz w:val="26"/>
+          <w:szCs w:val="26"/>
+        </w:rPr>
+        <w:t>phương thức</w:t>
+      </w:r>
+      <w:r>
+        <w:rPr>
+          <w:rFonts w:ascii="Times New Roman" w:hAnsi="Times New Roman" w:cs="Times New Roman"/>
+          <w:sz w:val="26"/>
+          <w:szCs w:val="26"/>
+        </w:rPr>
+        <w:t xml:space="preserve"> cơ bản: GET, PUT, DELETE để ghi và đọc dữ liệ</w:t>
+      </w:r>
+      <w:r>
+        <w:rPr>
+          <w:rFonts w:ascii="Times New Roman" w:hAnsi="Times New Roman" w:cs="Times New Roman"/>
+          <w:sz w:val="26"/>
+          <w:szCs w:val="26"/>
+        </w:rPr>
+        <w:t>u. Và vì</w:t>
+      </w:r>
+      <w:r>
+        <w:rPr>
+          <w:rFonts w:ascii="Times New Roman" w:hAnsi="Times New Roman" w:cs="Times New Roman"/>
+          <w:sz w:val="26"/>
+          <w:szCs w:val="26"/>
+        </w:rPr>
+        <w:t xml:space="preserve"> NoSQL </w:t>
+      </w:r>
+      <w:r>
+        <w:rPr>
+          <w:rFonts w:ascii="Times New Roman" w:hAnsi="Times New Roman" w:cs="Times New Roman"/>
+          <w:sz w:val="26"/>
+          <w:szCs w:val="26"/>
+        </w:rPr>
+        <w:t xml:space="preserve">khóa-giá trị </w:t>
+      </w:r>
+      <w:r>
+        <w:rPr>
+          <w:rFonts w:ascii="Times New Roman" w:hAnsi="Times New Roman" w:cs="Times New Roman"/>
+          <w:sz w:val="26"/>
+          <w:szCs w:val="26"/>
+        </w:rPr>
+        <w:t xml:space="preserve">luôn truy cập </w:t>
+      </w:r>
+      <w:r>
+        <w:rPr>
+          <w:rFonts w:ascii="Times New Roman" w:hAnsi="Times New Roman" w:cs="Times New Roman"/>
+          <w:sz w:val="26"/>
+          <w:szCs w:val="26"/>
+        </w:rPr>
+        <w:t>thông qua khóa chính (</w:t>
+      </w:r>
+      <w:r>
+        <w:rPr>
+          <w:rFonts w:ascii="Times New Roman" w:hAnsi="Times New Roman" w:cs="Times New Roman"/>
+          <w:sz w:val="26"/>
+          <w:szCs w:val="26"/>
+        </w:rPr>
+        <w:t>Primary Key</w:t>
+      </w:r>
+      <w:r>
+        <w:rPr>
+          <w:rFonts w:ascii="Times New Roman" w:hAnsi="Times New Roman" w:cs="Times New Roman"/>
+          <w:sz w:val="26"/>
+          <w:szCs w:val="26"/>
+        </w:rPr>
+        <w:t>)</w:t>
+      </w:r>
+      <w:r>
+        <w:rPr>
+          <w:rFonts w:ascii="Times New Roman" w:hAnsi="Times New Roman" w:cs="Times New Roman"/>
+          <w:sz w:val="26"/>
+          <w:szCs w:val="26"/>
+        </w:rPr>
+        <w:t>, nên rất dễ mở rộng vào có hiệ</w:t>
+      </w:r>
+      <w:r>
+        <w:rPr>
+          <w:rFonts w:ascii="Times New Roman" w:hAnsi="Times New Roman" w:cs="Times New Roman"/>
+          <w:sz w:val="26"/>
+          <w:szCs w:val="26"/>
+        </w:rPr>
+        <w:t>u năng truy cập tốt</w:t>
+      </w:r>
+      <w:r>
+        <w:rPr>
+          <w:rFonts w:ascii="Times New Roman" w:hAnsi="Times New Roman" w:cs="Times New Roman"/>
+          <w:sz w:val="26"/>
+          <w:szCs w:val="26"/>
+        </w:rPr>
+        <w:t>.</w:t>
+      </w:r>
+    </w:p>
+    <w:p>
+      <w:pPr>
+        <w:rPr>
+          <w:rFonts w:ascii="Times New Roman" w:hAnsi="Times New Roman" w:cs="Times New Roman"/>
+          <w:sz w:val="26"/>
+          <w:szCs w:val="26"/>
+        </w:rPr>
+      </w:pPr>
+      <w:r>
+        <w:rPr>
+          <w:rFonts w:ascii="Times New Roman" w:hAnsi="Times New Roman" w:cs="Times New Roman"/>
+          <w:sz w:val="26"/>
+          <w:szCs w:val="26"/>
+        </w:rPr>
+        <w:t>Cơ sở dữ liệu dạng</w:t>
+      </w:r>
+      <w:r>
+        <w:rPr>
+          <w:rFonts w:ascii="Times New Roman" w:hAnsi="Times New Roman" w:cs="Times New Roman"/>
+          <w:sz w:val="26"/>
+          <w:szCs w:val="26"/>
+        </w:rPr>
+        <w:t xml:space="preserve"> </w:t>
+      </w:r>
+      <w:r>
+        <w:rPr>
+          <w:rFonts w:ascii="Times New Roman" w:hAnsi="Times New Roman" w:cs="Times New Roman"/>
+          <w:sz w:val="26"/>
+          <w:szCs w:val="26"/>
+        </w:rPr>
+        <w:t>key-value</w:t>
+      </w:r>
+      <w:r>
+        <w:rPr>
+          <w:rFonts w:ascii="Times New Roman" w:hAnsi="Times New Roman" w:cs="Times New Roman"/>
+          <w:sz w:val="26"/>
+          <w:szCs w:val="26"/>
+        </w:rPr>
+        <w:t xml:space="preserve"> là giải pháp cho những ứng dụng yêu cầu tốc độ đọc ghi nhanh:</w:t>
+      </w:r>
+      <w:r>
+        <w:rPr>
+          <w:rFonts w:ascii="Times New Roman" w:hAnsi="Times New Roman" w:cs="Times New Roman"/>
+          <w:sz w:val="26"/>
+          <w:szCs w:val="26"/>
+        </w:rPr>
+        <w:t xml:space="preserve"> </w:t>
+      </w:r>
+      <w:r>
+        <w:rPr>
+          <w:rFonts w:ascii="Times New Roman" w:hAnsi="Times New Roman" w:cs="Times New Roman"/>
+          <w:sz w:val="26"/>
+          <w:szCs w:val="26"/>
+        </w:rPr>
+        <w:t xml:space="preserve">Quản lý </w:t>
+      </w:r>
+      <w:r>
+        <w:rPr>
+          <w:rFonts w:ascii="Times New Roman" w:hAnsi="Times New Roman" w:cs="Times New Roman"/>
+          <w:sz w:val="26"/>
+          <w:szCs w:val="26"/>
+        </w:rPr>
+        <w:t>s</w:t>
+      </w:r>
+      <w:r>
+        <w:rPr>
+          <w:rFonts w:ascii="Times New Roman" w:hAnsi="Times New Roman" w:cs="Times New Roman"/>
+          <w:sz w:val="26"/>
+          <w:szCs w:val="26"/>
+        </w:rPr>
+        <w:t>ession</w:t>
+      </w:r>
+      <w:r>
+        <w:rPr>
+          <w:rFonts w:ascii="Times New Roman" w:hAnsi="Times New Roman" w:cs="Times New Roman"/>
+          <w:sz w:val="26"/>
+          <w:szCs w:val="26"/>
+        </w:rPr>
+        <w:t>, d</w:t>
+      </w:r>
+      <w:r>
+        <w:rPr>
+          <w:rFonts w:ascii="Times New Roman" w:hAnsi="Times New Roman" w:cs="Times New Roman"/>
+          <w:sz w:val="26"/>
+          <w:szCs w:val="26"/>
+        </w:rPr>
+        <w:t xml:space="preserve">ata </w:t>
+      </w:r>
+      <w:r>
+        <w:rPr>
+          <w:rFonts w:ascii="Times New Roman" w:hAnsi="Times New Roman" w:cs="Times New Roman"/>
+          <w:sz w:val="26"/>
+          <w:szCs w:val="26"/>
+        </w:rPr>
+        <w:t>c</w:t>
+      </w:r>
+      <w:r>
+        <w:rPr>
+          <w:rFonts w:ascii="Times New Roman" w:hAnsi="Times New Roman" w:cs="Times New Roman"/>
+          <w:sz w:val="26"/>
+          <w:szCs w:val="26"/>
+        </w:rPr>
+        <w:t>aching</w:t>
+      </w:r>
+      <w:r>
+        <w:rPr>
+          <w:rFonts w:ascii="Times New Roman" w:hAnsi="Times New Roman" w:cs="Times New Roman"/>
+          <w:sz w:val="26"/>
+          <w:szCs w:val="26"/>
+        </w:rPr>
+        <w:t>. Mô hình dữ liệu khóa-giá trị được dùng cho trò chơi, công nghệ quảng cáo và đặc biệt là thích hợp cho IoT. Tuy nhiên, nó</w:t>
+      </w:r>
+      <w:r>
+        <w:rPr>
+          <w:rFonts w:ascii="Times New Roman" w:hAnsi="Times New Roman" w:cs="Times New Roman"/>
+          <w:sz w:val="26"/>
+          <w:szCs w:val="26"/>
+        </w:rPr>
+        <w:t xml:space="preserve"> không phù hợp với các hệ thống đòi hỏi truy v</w:t>
+      </w:r>
+      <w:r>
+        <w:rPr>
+          <w:rFonts w:ascii="Times New Roman" w:hAnsi="Times New Roman" w:cs="Times New Roman"/>
+          <w:sz w:val="26"/>
+          <w:szCs w:val="26"/>
+        </w:rPr>
+        <w:t>ấ</w:t>
+      </w:r>
+      <w:r>
+        <w:rPr>
+          <w:rFonts w:ascii="Times New Roman" w:hAnsi="Times New Roman" w:cs="Times New Roman"/>
+          <w:sz w:val="26"/>
+          <w:szCs w:val="26"/>
+        </w:rPr>
+        <w:t xml:space="preserve">n phức tạp. </w:t>
+      </w:r>
+      <w:r>
+        <w:rPr>
+          <w:rFonts w:ascii="Times New Roman" w:hAnsi="Times New Roman" w:cs="Times New Roman"/>
+          <w:sz w:val="26"/>
+          <w:szCs w:val="26"/>
+        </w:rPr>
+        <w:t>Một vài cơ sở dữ liệu khóa-giá trị phổ biến là Redis, Riak (thườ</w:t>
+      </w:r>
+      <w:r>
+        <w:rPr>
+          <w:rFonts w:ascii="Times New Roman" w:hAnsi="Times New Roman" w:cs="Times New Roman"/>
+          <w:sz w:val="26"/>
+          <w:szCs w:val="26"/>
+        </w:rPr>
+        <w:t>ng dùng phía Server); Amazon DynamoDB, HamsterDB (mã nguồn đóng).</w:t>
+      </w:r>
+      <w:r>
+        <w:rPr>
+          <w:rFonts w:ascii="Times New Roman" w:hAnsi="Times New Roman" w:cs="Times New Roman"/>
+          <w:sz w:val="26"/>
+          <w:szCs w:val="26"/>
+        </w:rPr>
+        <w:t xml:space="preserve"> </w:t>
+      </w:r>
+    </w:p>
+    <w:p>
+      <w:pPr>
+        <w:jc w:val="center"/>
+        <w:rPr>
+          <w:rFonts w:ascii="Times New Roman" w:hAnsi="Times New Roman" w:cs="Times New Roman"/>
+          <w:sz w:val="26"/>
+          <w:szCs w:val="26"/>
+        </w:rPr>
+      </w:pPr>
+      <w:r>
+        <w:rPr>
+          <w:rFonts w:ascii="Times New Roman" w:hAnsi="Times New Roman" w:cs="Times New Roman"/>
+          <w:noProof/>
+          <w:sz w:val="26"/>
+          <w:szCs w:val="26"/>
+          <w:lang w:eastAsia="en-US"/>
+        </w:rPr>
+        <w:drawing>
+          <wp:inline distT="0" distB="0" distL="0" distR="0">
+            <wp:extent cx="3806190" cy="2328545"/>
+            <wp:effectExtent l="19050" t="0" r="3810" b="0"/>
+            <wp:docPr id="8" name="Picture 4"/>
+            <wp:cNvGraphicFramePr>
+              <a:graphicFrameLocks xmlns:a="http://schemas.openxmlformats.org/drawingml/2006/main" noChangeAspect="1"/>
+            </wp:cNvGraphicFramePr>
+            <a:graphic xmlns:a="http://schemas.openxmlformats.org/drawingml/2006/main">
+              <a:graphicData uri="http://schemas.openxmlformats.org/drawingml/2006/picture">
+                <pic:pic xmlns:pic="http://schemas.openxmlformats.org/drawingml/2006/picture">
+                  <pic:nvPicPr>
+                    <pic:cNvPr id="0" name="Picture 4"/>
+                    <pic:cNvPicPr>
+                      <a:picLocks noChangeAspect="1" noChangeArrowheads="1"/>
+                    </pic:cNvPicPr>
+                  </pic:nvPicPr>
+                  <pic:blipFill>
+                    <a:blip r:embed="rId5"/>
+                    <a:srcRect/>
+                    <a:stretch>
+                      <a:fillRect/>
+                    </a:stretch>
+                  </pic:blipFill>
+                  <pic:spPr bwMode="auto">
+                    <a:xfrm>
+                      <a:off x="0" y="0"/>
+                      <a:ext cx="3806190" cy="2328545"/>
+                    </a:xfrm>
+                    <a:prstGeom prst="rect">
+                      <a:avLst/>
+                    </a:prstGeom>
+                    <a:noFill/>
+                    <a:ln w="9525">
+                      <a:noFill/>
+                      <a:miter lim="800000"/>
+                      <a:headEnd/>
+                      <a:tailEnd/>
+                    </a:ln>
+                  </pic:spPr>
+                </pic:pic>
+              </a:graphicData>
+            </a:graphic>
+          </wp:inline>
+        </w:drawing>
+      </w:r>
+    </w:p>
+    <w:p>
+      <w:pPr>
+        <w:rPr>
+          <w:rFonts w:ascii="Times New Roman" w:hAnsi="Times New Roman" w:cs="Times New Roman"/>
+          <w:sz w:val="26"/>
+          <w:szCs w:val="26"/>
+        </w:rPr>
+      </w:pPr>
+    </w:p>
+    <w:p>
+      <w:pPr>
+        <w:rPr>
+          <w:rFonts w:ascii="Times New Roman" w:hAnsi="Times New Roman" w:cs="Times New Roman"/>
+          <w:b/>
+          <w:sz w:val="26"/>
+          <w:szCs w:val="26"/>
+        </w:rPr>
+      </w:pPr>
+      <w:r>
+        <w:rPr>
+          <w:rFonts w:ascii="Times New Roman" w:hAnsi="Times New Roman" w:cs="Times New Roman"/>
+          <w:b/>
+          <w:sz w:val="26"/>
+          <w:szCs w:val="26"/>
+        </w:rPr>
+        <w:t xml:space="preserve">b/ </w:t>
+      </w:r>
+      <w:r>
+        <w:rPr>
+          <w:rFonts w:ascii="Times New Roman" w:hAnsi="Times New Roman" w:cs="Times New Roman"/>
+          <w:b/>
+          <w:sz w:val="26"/>
+          <w:szCs w:val="26"/>
+        </w:rPr>
+        <w:t>Cơ sở dữ liệu dạng Document</w:t>
+      </w:r>
+    </w:p>
+    <w:p>
+      <w:pPr>
+        <w:rPr>
+          <w:rFonts w:ascii="Times New Roman" w:hAnsi="Times New Roman" w:cs="Times New Roman"/>
+          <w:sz w:val="26"/>
+          <w:szCs w:val="26"/>
+        </w:rPr>
+      </w:pPr>
+      <w:r>
+        <w:rPr>
+          <w:rFonts w:ascii="Times New Roman" w:hAnsi="Times New Roman" w:cs="Times New Roman"/>
+          <w:sz w:val="26"/>
+          <w:szCs w:val="26"/>
+        </w:rPr>
+        <w:lastRenderedPageBreak/>
+        <w:t xml:space="preserve">Một số nhà phát triển không thích hình dung mô hình dữ liệu dưới dạng các hàng và cột phi chuẩn hóa. Thông thường, ở bậc ứng dụng, dữ liệu được thể hiện dưới dạng văn bản JSON bởi vì định dạng này trực quan hơn đối với các nhà phát triển để giúp họ xem mô hình dữ liệu của mình dưới dạng văn bản. Sự phổ biến của cơ sở dữ liệu </w:t>
+      </w:r>
+      <w:r>
+        <w:rPr>
+          <w:rFonts w:ascii="Times New Roman" w:hAnsi="Times New Roman" w:cs="Times New Roman"/>
+          <w:sz w:val="26"/>
+          <w:szCs w:val="26"/>
+        </w:rPr>
+        <w:t>document (</w:t>
+      </w:r>
+      <w:r>
+        <w:rPr>
+          <w:rFonts w:ascii="Times New Roman" w:hAnsi="Times New Roman" w:cs="Times New Roman"/>
+          <w:sz w:val="26"/>
+          <w:szCs w:val="26"/>
+        </w:rPr>
+        <w:t>văn bản</w:t>
+      </w:r>
+      <w:r>
+        <w:rPr>
+          <w:rFonts w:ascii="Times New Roman" w:hAnsi="Times New Roman" w:cs="Times New Roman"/>
+          <w:sz w:val="26"/>
+          <w:szCs w:val="26"/>
+        </w:rPr>
+        <w:t>)</w:t>
+      </w:r>
+      <w:r>
+        <w:rPr>
+          <w:rFonts w:ascii="Times New Roman" w:hAnsi="Times New Roman" w:cs="Times New Roman"/>
+          <w:sz w:val="26"/>
+          <w:szCs w:val="26"/>
+        </w:rPr>
+        <w:t xml:space="preserve"> đã tăng lên do các nhà phát triển có thể tiếp tục sử dụng dữ liệu trong cơ sở dữ liệu bằng cách sử dụng cùng định dạng văn bản mà họ đã sử dụng trong mã ứng dụng của m</w:t>
+      </w:r>
       <w:r>
         <w:rPr>
           <w:rFonts w:ascii="Times New Roman" w:hAnsi="Times New Roman" w:cs="Times New Roman" w:hint="cs"/>
           <w:sz w:val="26"/>
           <w:szCs w:val="26"/>
         </w:rPr>
-        <w:t>Đâ</w:t>
-      </w:r>
-      <w:r>
-        <w:rPr>
-          <w:rFonts w:ascii="Times New Roman" w:hAnsi="Times New Roman" w:cs="Times New Roman"/>
-          <w:sz w:val="26"/>
-          <w:szCs w:val="26"/>
-        </w:rPr>
-        <w:t>y là dạng thiết kế đơn giản nhất của NoSQL. Client có thể sử dụng 3 method cơ bản: GET, PUT, DELETE để ghi và đọc dữ liệu. Và vì Key-Value NoSQL luôn truy cập Primary Key, nên rất dễ mở rộng vào có hiệu suất cao.</w:t>
-      </w:r>
-    </w:p>
-    <w:p>
-      <w:pPr>
-        <w:rPr>
-          <w:rFonts w:ascii="Times New Roman" w:hAnsi="Times New Roman" w:cs="Times New Roman"/>
-          <w:sz w:val="26"/>
-          <w:szCs w:val="26"/>
-        </w:rPr>
-      </w:pPr>
-    </w:p>
-    <w:p>
-      <w:pPr>
-        <w:rPr>
-          <w:rFonts w:ascii="Times New Roman" w:hAnsi="Times New Roman" w:cs="Times New Roman"/>
-          <w:sz w:val="26"/>
-          <w:szCs w:val="26"/>
-        </w:rPr>
-      </w:pPr>
-      <w:r>
-        <w:rPr>
-          <w:rFonts w:ascii="Times New Roman" w:hAnsi="Times New Roman" w:cs="Times New Roman"/>
-          <w:sz w:val="26"/>
-          <w:szCs w:val="26"/>
-        </w:rPr>
-        <w:t>Key-Value Stores là giải pháp cho những ứng dụng yêu cầu tốc độ đọc ghi nhanh:</w:t>
-      </w:r>
-    </w:p>
-    <w:p>
-      <w:pPr>
-        <w:rPr>
-          <w:rFonts w:ascii="Times New Roman" w:hAnsi="Times New Roman" w:cs="Times New Roman"/>
-          <w:sz w:val="26"/>
-          <w:szCs w:val="26"/>
-        </w:rPr>
-      </w:pPr>
-      <w:r>
-        <w:rPr>
-          <w:rFonts w:ascii="Times New Roman" w:hAnsi="Times New Roman" w:cs="Times New Roman"/>
-          <w:sz w:val="26"/>
-          <w:szCs w:val="26"/>
-        </w:rPr>
-        <w:t>Quản lý Session</w:t>
-      </w:r>
-    </w:p>
-    <w:p>
-      <w:pPr>
-        <w:rPr>
-          <w:rFonts w:ascii="Times New Roman" w:hAnsi="Times New Roman" w:cs="Times New Roman"/>
-          <w:sz w:val="26"/>
-          <w:szCs w:val="26"/>
-        </w:rPr>
-      </w:pPr>
-      <w:r>
-        <w:rPr>
-          <w:rFonts w:ascii="Times New Roman" w:hAnsi="Times New Roman" w:cs="Times New Roman"/>
-          <w:sz w:val="26"/>
-          <w:szCs w:val="26"/>
-        </w:rPr>
-        <w:t>Data Caching</w:t>
-      </w:r>
-    </w:p>
-    <w:p>
-      <w:pPr>
-        <w:rPr>
-          <w:rFonts w:ascii="Times New Roman" w:hAnsi="Times New Roman" w:cs="Times New Roman"/>
-          <w:sz w:val="26"/>
-          <w:szCs w:val="26"/>
-        </w:rPr>
-      </w:pPr>
-      <w:r>
-        <w:rPr>
-          <w:rFonts w:ascii="Times New Roman" w:hAnsi="Times New Roman" w:cs="Times New Roman"/>
-          <w:sz w:val="26"/>
-          <w:szCs w:val="26"/>
-        </w:rPr>
-        <w:t>Tuy nhiên, Key-value không phù hợp với các hệ thống đòi hỏi truy vẫn phức tạp. Điển hình của mô hình Key-Value chính là Redis Cache.</w:t>
-      </w:r>
-    </w:p>
-    <w:p>
-      <w:pPr>
-        <w:rPr>
-          <w:rFonts w:ascii="Times New Roman" w:hAnsi="Times New Roman" w:cs="Times New Roman"/>
-          <w:sz w:val="26"/>
-          <w:szCs w:val="26"/>
-        </w:rPr>
-      </w:pPr>
-      <w:r>
-        <w:rPr>
+        <w:t>ì</w:t>
+      </w:r>
+      <w:r>
+        <w:rPr>
+          <w:rFonts w:ascii="Times New Roman" w:hAnsi="Times New Roman" w:cs="Times New Roman"/>
+          <w:sz w:val="26"/>
+          <w:szCs w:val="26"/>
+        </w:rPr>
+        <w:t xml:space="preserve">nh. </w:t>
+      </w:r>
+    </w:p>
+    <w:p>
+      <w:pPr>
+        <w:rPr>
+          <w:rFonts w:ascii="Times New Roman" w:hAnsi="Times New Roman" w:cs="Times New Roman"/>
+          <w:sz w:val="26"/>
+          <w:szCs w:val="26"/>
+        </w:rPr>
+      </w:pPr>
+      <w:r>
+        <w:rPr>
+          <w:rFonts w:ascii="Times New Roman" w:hAnsi="Times New Roman" w:cs="Times New Roman"/>
+          <w:sz w:val="26"/>
+          <w:szCs w:val="26"/>
+        </w:rPr>
+        <w:t>Lưu trữ d</w:t>
+      </w:r>
+      <w:r>
+        <w:rPr>
+          <w:rFonts w:ascii="Times New Roman" w:hAnsi="Times New Roman" w:cs="Times New Roman"/>
+          <w:sz w:val="26"/>
+          <w:szCs w:val="26"/>
+        </w:rPr>
+        <w:t xml:space="preserve">ocument cũng gần giống </w:t>
+      </w:r>
+      <w:r>
+        <w:rPr>
+          <w:rFonts w:ascii="Times New Roman" w:hAnsi="Times New Roman" w:cs="Times New Roman"/>
+          <w:sz w:val="26"/>
+          <w:szCs w:val="26"/>
+        </w:rPr>
+        <w:t>lưu trữ k</w:t>
+      </w:r>
+      <w:r>
+        <w:rPr>
+          <w:rFonts w:ascii="Times New Roman" w:hAnsi="Times New Roman" w:cs="Times New Roman"/>
+          <w:sz w:val="26"/>
+          <w:szCs w:val="26"/>
+        </w:rPr>
+        <w:t>ey-</w:t>
+      </w:r>
+      <w:r>
+        <w:rPr>
+          <w:rFonts w:ascii="Times New Roman" w:hAnsi="Times New Roman" w:cs="Times New Roman"/>
+          <w:sz w:val="26"/>
+          <w:szCs w:val="26"/>
+        </w:rPr>
+        <w:t>v</w:t>
+      </w:r>
+      <w:r>
+        <w:rPr>
+          <w:rFonts w:ascii="Times New Roman" w:hAnsi="Times New Roman" w:cs="Times New Roman"/>
+          <w:sz w:val="26"/>
+          <w:szCs w:val="26"/>
+        </w:rPr>
+        <w:t xml:space="preserve">alue, với mô hình quản lý theo </w:t>
+      </w:r>
+      <w:r>
+        <w:rPr>
+          <w:rFonts w:ascii="Times New Roman" w:hAnsi="Times New Roman" w:cs="Times New Roman"/>
+          <w:sz w:val="26"/>
+          <w:szCs w:val="26"/>
+        </w:rPr>
+        <w:t>khóa</w:t>
+      </w:r>
+      <w:r>
+        <w:rPr>
+          <w:rFonts w:ascii="Times New Roman" w:hAnsi="Times New Roman" w:cs="Times New Roman"/>
+          <w:sz w:val="26"/>
+          <w:szCs w:val="26"/>
+        </w:rPr>
+        <w:t xml:space="preserve"> trỏ đến </w:t>
+      </w:r>
+      <w:r>
+        <w:rPr>
+          <w:rFonts w:ascii="Times New Roman" w:hAnsi="Times New Roman" w:cs="Times New Roman"/>
+          <w:sz w:val="26"/>
+          <w:szCs w:val="26"/>
+        </w:rPr>
+        <w:t>giá trị</w:t>
+      </w:r>
+      <w:r>
+        <w:rPr>
+          <w:rFonts w:ascii="Times New Roman" w:hAnsi="Times New Roman" w:cs="Times New Roman"/>
+          <w:sz w:val="26"/>
+          <w:szCs w:val="26"/>
+        </w:rPr>
+        <w:t xml:space="preserve"> tương ứng. Điểm khác biệt là </w:t>
+      </w:r>
+      <w:r>
+        <w:rPr>
+          <w:rFonts w:ascii="Times New Roman" w:hAnsi="Times New Roman" w:cs="Times New Roman"/>
+          <w:sz w:val="26"/>
+          <w:szCs w:val="26"/>
+        </w:rPr>
+        <w:t>d</w:t>
+      </w:r>
+      <w:r>
+        <w:rPr>
+          <w:rFonts w:ascii="Times New Roman" w:hAnsi="Times New Roman" w:cs="Times New Roman"/>
+          <w:sz w:val="26"/>
+          <w:szCs w:val="26"/>
+        </w:rPr>
+        <w:t>ocument lưu trữ dữ liệu có cấu trúc dạng JSON, BSON hoặ</w:t>
+      </w:r>
+      <w:r>
+        <w:rPr>
+          <w:rFonts w:ascii="Times New Roman" w:hAnsi="Times New Roman" w:cs="Times New Roman"/>
+          <w:sz w:val="26"/>
+          <w:szCs w:val="26"/>
+        </w:rPr>
+        <w:t>c XML</w:t>
+      </w:r>
+      <w:r>
+        <w:rPr>
+          <w:rFonts w:ascii="Times New Roman" w:hAnsi="Times New Roman" w:cs="Times New Roman"/>
+          <w:sz w:val="26"/>
+          <w:szCs w:val="26"/>
+        </w:rPr>
+        <w:t xml:space="preserve">. Mỗi </w:t>
+      </w:r>
+      <w:r>
+        <w:rPr>
+          <w:rFonts w:ascii="Times New Roman" w:hAnsi="Times New Roman" w:cs="Times New Roman"/>
+          <w:sz w:val="26"/>
+          <w:szCs w:val="26"/>
+        </w:rPr>
+        <w:t>d</w:t>
+      </w:r>
+      <w:r>
+        <w:rPr>
+          <w:rFonts w:ascii="Times New Roman" w:hAnsi="Times New Roman" w:cs="Times New Roman"/>
+          <w:sz w:val="26"/>
+          <w:szCs w:val="26"/>
+        </w:rPr>
+        <w:t>ocument là một đối tượng có cấu trúc m</w:t>
+      </w:r>
+      <w:r>
+        <w:rPr>
+          <w:rFonts w:ascii="Times New Roman" w:hAnsi="Times New Roman" w:cs="Times New Roman" w:hint="cs"/>
+          <w:sz w:val="26"/>
+          <w:szCs w:val="26"/>
+        </w:rPr>
+        <w:t>à</w:t>
+      </w:r>
+      <w:r>
+        <w:rPr>
+          <w:rFonts w:ascii="Times New Roman" w:hAnsi="Times New Roman" w:cs="Times New Roman"/>
+          <w:sz w:val="26"/>
+          <w:szCs w:val="26"/>
+        </w:rPr>
+        <w:t xml:space="preserve"> thành phầ</w:t>
+      </w:r>
+      <w:r>
+        <w:rPr>
+          <w:rFonts w:ascii="Times New Roman" w:hAnsi="Times New Roman" w:cs="Times New Roman"/>
+          <w:sz w:val="26"/>
+          <w:szCs w:val="26"/>
+        </w:rPr>
+        <w:t xml:space="preserve">n có thể </w:t>
+      </w:r>
+      <w:r>
+        <w:rPr>
+          <w:rFonts w:ascii="Times New Roman" w:hAnsi="Times New Roman" w:cs="Times New Roman"/>
+          <w:sz w:val="26"/>
+          <w:szCs w:val="26"/>
+        </w:rPr>
+        <w:t>là dạ</w:t>
+      </w:r>
+      <w:r>
+        <w:rPr>
+          <w:rFonts w:ascii="Times New Roman" w:hAnsi="Times New Roman" w:cs="Times New Roman"/>
+          <w:sz w:val="26"/>
+          <w:szCs w:val="26"/>
+        </w:rPr>
+        <w:t>ng string, date, binary,</w:t>
+      </w:r>
+      <w:r>
+        <w:rPr>
+          <w:rFonts w:ascii="Times New Roman" w:hAnsi="Times New Roman" w:cs="Times New Roman"/>
+          <w:sz w:val="26"/>
+          <w:szCs w:val="26"/>
+        </w:rPr>
+        <w:t xml:space="preserve"> array</w:t>
+      </w:r>
+      <w:r>
+        <w:rPr>
+          <w:rFonts w:ascii="Times New Roman" w:hAnsi="Times New Roman" w:cs="Times New Roman"/>
+          <w:sz w:val="26"/>
+          <w:szCs w:val="26"/>
+        </w:rPr>
+        <w:t>..</w:t>
+      </w:r>
+      <w:r>
+        <w:rPr>
+          <w:rFonts w:ascii="Times New Roman" w:hAnsi="Times New Roman" w:cs="Times New Roman"/>
+          <w:sz w:val="26"/>
+          <w:szCs w:val="26"/>
+        </w:rPr>
+        <w:t>. Điều này giúp document dễ dàng đượ</w:t>
+      </w:r>
+      <w:r>
+        <w:rPr>
+          <w:rFonts w:ascii="Times New Roman" w:hAnsi="Times New Roman" w:cs="Times New Roman"/>
+          <w:sz w:val="26"/>
+          <w:szCs w:val="26"/>
+        </w:rPr>
+        <w:t>c đánh số</w:t>
+      </w:r>
+      <w:r>
+        <w:rPr>
+          <w:rFonts w:ascii="Times New Roman" w:hAnsi="Times New Roman" w:cs="Times New Roman"/>
+          <w:sz w:val="26"/>
+          <w:szCs w:val="26"/>
+        </w:rPr>
+        <w:t xml:space="preserve"> và truy vấ</w:t>
+      </w:r>
+      <w:r>
+        <w:rPr>
+          <w:rFonts w:ascii="Times New Roman" w:hAnsi="Times New Roman" w:cs="Times New Roman"/>
+          <w:sz w:val="26"/>
+          <w:szCs w:val="26"/>
+        </w:rPr>
+        <w:t>n thông qua các thuộc tính</w:t>
+      </w:r>
+      <w:r>
+        <w:rPr>
+          <w:rFonts w:ascii="Times New Roman" w:hAnsi="Times New Roman" w:cs="Times New Roman"/>
+          <w:sz w:val="26"/>
+          <w:szCs w:val="26"/>
+        </w:rPr>
+        <w:t>.</w:t>
+      </w:r>
+    </w:p>
+    <w:p>
+      <w:pPr>
+        <w:rPr>
+          <w:rFonts w:ascii="Times New Roman" w:hAnsi="Times New Roman" w:cs="Times New Roman"/>
+          <w:sz w:val="26"/>
+          <w:szCs w:val="26"/>
+        </w:rPr>
+      </w:pPr>
+      <w:r>
+        <w:rPr>
+          <w:rFonts w:ascii="Times New Roman" w:hAnsi="Times New Roman" w:cs="Times New Roman"/>
+          <w:sz w:val="26"/>
+          <w:szCs w:val="26"/>
+        </w:rPr>
+        <w:t>Document có cấu trúc mềm dẻo, dễ thay đổi theo thời gian, mỗ</w:t>
+      </w:r>
+      <w:r>
+        <w:rPr>
+          <w:rFonts w:ascii="Times New Roman" w:hAnsi="Times New Roman" w:cs="Times New Roman"/>
+          <w:sz w:val="26"/>
+          <w:szCs w:val="26"/>
+        </w:rPr>
+        <w:t>i document</w:t>
+      </w:r>
+      <w:r>
+        <w:rPr>
+          <w:rFonts w:ascii="Times New Roman" w:hAnsi="Times New Roman" w:cs="Times New Roman"/>
+          <w:sz w:val="26"/>
+          <w:szCs w:val="26"/>
+        </w:rPr>
+        <w:t xml:space="preserve"> có thể có cấu trúc khác nhau. Các documents có thể được nhóm lại trong các containers tùy thuộc vào yêu cầu bài toán. Mặt khác, các documents còn có thể được chứa ngay trong một document với cấu trúc không cần phải được xác định.</w:t>
+      </w:r>
+      <w:r>
+        <w:rPr>
+          <w:rFonts w:ascii="Times New Roman" w:hAnsi="Times New Roman" w:cs="Times New Roman"/>
+          <w:sz w:val="26"/>
+          <w:szCs w:val="26"/>
+        </w:rPr>
+        <w:t xml:space="preserve"> </w:t>
+      </w:r>
+    </w:p>
+    <w:p>
+      <w:pPr>
+        <w:rPr>
+          <w:rFonts w:ascii="Times New Roman" w:hAnsi="Times New Roman" w:cs="Times New Roman"/>
+          <w:sz w:val="26"/>
+          <w:szCs w:val="26"/>
+        </w:rPr>
+      </w:pPr>
+      <w:r>
+        <w:rPr>
+          <w:rFonts w:ascii="Times New Roman" w:hAnsi="Times New Roman" w:cs="Times New Roman"/>
+          <w:sz w:val="26"/>
+          <w:szCs w:val="26"/>
+        </w:rPr>
+        <w:t>Với sự mềm dẻo trong cấu trúc dữ liệu, và khả năng làm việc trên Cluster với lượng dữ liệu lớn, dễ scale-out, Document Stores thường được sử dụng trong các bài toán:</w:t>
+      </w:r>
+      <w:r>
+        <w:rPr>
+          <w:rFonts w:ascii="Times New Roman" w:hAnsi="Times New Roman" w:cs="Times New Roman"/>
+          <w:sz w:val="26"/>
+          <w:szCs w:val="26"/>
+        </w:rPr>
+        <w:t xml:space="preserve"> </w:t>
+      </w:r>
+      <w:r>
+        <w:rPr>
+          <w:rFonts w:ascii="Times New Roman" w:hAnsi="Times New Roman" w:cs="Times New Roman"/>
+          <w:sz w:val="26"/>
+          <w:szCs w:val="26"/>
+        </w:rPr>
+        <w:t xml:space="preserve">hệ thống </w:t>
+      </w:r>
+      <w:r>
+        <w:rPr>
+          <w:rFonts w:ascii="Times New Roman" w:hAnsi="Times New Roman" w:cs="Times New Roman"/>
+          <w:sz w:val="26"/>
+          <w:szCs w:val="26"/>
+        </w:rPr>
+        <w:t>Content Management</w:t>
+      </w:r>
+      <w:r>
+        <w:rPr>
+          <w:rFonts w:ascii="Times New Roman" w:hAnsi="Times New Roman" w:cs="Times New Roman"/>
+          <w:sz w:val="26"/>
+          <w:szCs w:val="26"/>
+        </w:rPr>
+        <w:t>, hệ thống E-commerce.</w:t>
+      </w:r>
+      <w:r>
+        <w:rPr>
+          <w:rFonts w:ascii="Times New Roman" w:hAnsi="Times New Roman" w:cs="Times New Roman"/>
+          <w:sz w:val="26"/>
+          <w:szCs w:val="26"/>
+        </w:rPr>
+        <w:t xml:space="preserve"> </w:t>
+      </w:r>
+      <w:r>
+        <w:rPr>
+          <w:rFonts w:ascii="Times New Roman" w:hAnsi="Times New Roman" w:cs="Times New Roman"/>
+          <w:sz w:val="26"/>
+          <w:szCs w:val="26"/>
+        </w:rPr>
+        <w:t>DynamoDB và MongoDB là các cơ sở dữ liệu văn bản phổ biến cung cấp các API trực quan và mạnh mẽ để phục vụ công việc phát triển linh hoạt và nhanh chóng.</w:t>
+      </w:r>
+    </w:p>
+    <w:p>
+      <w:pPr>
+        <w:rPr>
+          <w:rFonts w:ascii="Times New Roman" w:hAnsi="Times New Roman" w:cs="Times New Roman"/>
+          <w:sz w:val="26"/>
+          <w:szCs w:val="26"/>
+        </w:rPr>
+      </w:pPr>
+    </w:p>
+    <w:p>
+      <w:pPr>
+        <w:jc w:val="center"/>
+        <w:rPr>
+          <w:rFonts w:ascii="Times New Roman" w:hAnsi="Times New Roman" w:cs="Times New Roman"/>
+          <w:sz w:val="26"/>
+          <w:szCs w:val="26"/>
+        </w:rPr>
+      </w:pPr>
+      <w:r>
+        <w:rPr>
+          <w:rFonts w:ascii="Times New Roman" w:hAnsi="Times New Roman" w:cs="Times New Roman"/>
           <w:noProof/>
+          <w:sz w:val="26"/>
+          <w:szCs w:val="26"/>
+          <w:lang w:eastAsia="en-US"/>
+        </w:rPr>
+        <w:drawing>
+          <wp:inline distT="0" distB="0" distL="0" distR="0">
+            <wp:extent cx="5943600" cy="3095922"/>
+            <wp:effectExtent l="19050" t="0" r="0" b="0"/>
+            <wp:docPr id="7" name="Picture 7"/>
+            <wp:cNvGraphicFramePr>
+              <a:graphicFrameLocks xmlns:a="http://schemas.openxmlformats.org/drawingml/2006/main" noChangeAspect="1"/>
+            </wp:cNvGraphicFramePr>
+            <a:graphic xmlns:a="http://schemas.openxmlformats.org/drawingml/2006/main">
+              <a:graphicData uri="http://schemas.openxmlformats.org/drawingml/2006/picture">
+                <pic:pic xmlns:pic="http://schemas.openxmlformats.org/drawingml/2006/picture">
+                  <pic:nvPicPr>
+                    <pic:cNvPr id="0" name="Picture 7"/>
+                    <pic:cNvPicPr>
+                      <a:picLocks noChangeAspect="1" noChangeArrowheads="1"/>
+                    </pic:cNvPicPr>
+                  </pic:nvPicPr>
+                  <pic:blipFill>
+                    <a:blip r:embed="rId6"/>
+                    <a:srcRect/>
+                    <a:stretch>
+                      <a:fillRect/>
+                    </a:stretch>
+                  </pic:blipFill>
+                  <pic:spPr bwMode="auto">
+                    <a:xfrm>
+                      <a:off x="0" y="0"/>
+                      <a:ext cx="5943600" cy="3095922"/>
+                    </a:xfrm>
+                    <a:prstGeom prst="rect">
+                      <a:avLst/>
+                    </a:prstGeom>
+                    <a:noFill/>
+                    <a:ln w="9525">
+                      <a:noFill/>
+                      <a:miter lim="800000"/>
+                      <a:headEnd/>
+                      <a:tailEnd/>
+                    </a:ln>
+                  </pic:spPr>
+                </pic:pic>
+              </a:graphicData>
+            </a:graphic>
+          </wp:inline>
+        </w:drawing>
+      </w:r>
+    </w:p>
+    <w:p>
+      <w:pPr>
+        <w:rPr>
+          <w:rFonts w:ascii="Times New Roman" w:hAnsi="Times New Roman" w:cs="Times New Roman"/>
+          <w:sz w:val="26"/>
+          <w:szCs w:val="26"/>
+        </w:rPr>
+      </w:pPr>
+    </w:p>
+    <w:p>
+      <w:pPr>
+        <w:rPr>
+          <w:rFonts w:ascii="Times New Roman" w:hAnsi="Times New Roman" w:cs="Times New Roman"/>
+          <w:b/>
+          <w:sz w:val="26"/>
+          <w:szCs w:val="26"/>
+        </w:rPr>
+      </w:pPr>
+      <w:r>
+        <w:rPr>
+          <w:rFonts w:ascii="Times New Roman" w:hAnsi="Times New Roman" w:cs="Times New Roman"/>
+          <w:b/>
+          <w:sz w:val="26"/>
+          <w:szCs w:val="26"/>
+        </w:rPr>
+        <w:t>Những hạn chế của NoSQL</w:t>
+      </w:r>
+    </w:p>
+    <w:p>
+      <w:pPr>
+        <w:rPr>
+          <w:rFonts w:ascii="Times New Roman" w:hAnsi="Times New Roman" w:cs="Times New Roman"/>
+          <w:sz w:val="26"/>
+          <w:szCs w:val="26"/>
+        </w:rPr>
+      </w:pPr>
+      <w:r>
+        <w:rPr>
+          <w:rFonts w:ascii="Times New Roman" w:hAnsi="Times New Roman" w:cs="Times New Roman"/>
+          <w:sz w:val="26"/>
+          <w:szCs w:val="26"/>
+        </w:rPr>
+        <w:t xml:space="preserve">Điểm yếu lớn nhất của </w:t>
+      </w:r>
+      <w:r>
+        <w:rPr>
+          <w:rFonts w:ascii="Times New Roman" w:hAnsi="Times New Roman" w:cs="Times New Roman"/>
+          <w:sz w:val="26"/>
+          <w:szCs w:val="26"/>
+        </w:rPr>
+        <w:t xml:space="preserve">NoSQL là lưu trữ dữ liệu trùng lặp, dẫn đến việc thay đổi dữ liệu phải cập nhật ở nhiều nơi, nếu có thiếu sót sẽ dẫn đến việc dữ liệu không nhất quán. </w:t>
+      </w:r>
+      <w:r>
+        <w:rPr>
+          <w:rFonts w:ascii="Times New Roman" w:hAnsi="Times New Roman" w:cs="Times New Roman"/>
+          <w:sz w:val="26"/>
+          <w:szCs w:val="26"/>
+        </w:rPr>
+        <w:t>Ví dụ</w:t>
+      </w:r>
+      <w:r>
+        <w:rPr>
+          <w:rFonts w:ascii="Times New Roman" w:hAnsi="Times New Roman" w:cs="Times New Roman"/>
+          <w:sz w:val="26"/>
+          <w:szCs w:val="26"/>
+        </w:rPr>
+        <w:t xml:space="preserve"> một cơ sở dữ liệu NoSQL quản lý hệ thống nhà hàng trong đó mỗi nhà hàng được người dùng đánh giá chất lượng sau khi sử dụng dịch vụ. Như vậy mỗi nhà hàng sẽ có một tập các review </w:t>
+      </w:r>
+      <w:r>
+        <w:rPr>
+          <w:rFonts w:ascii="Times New Roman" w:hAnsi="Times New Roman" w:cs="Times New Roman"/>
+          <w:sz w:val="26"/>
+          <w:szCs w:val="26"/>
+        </w:rPr>
+        <w:t xml:space="preserve">mà mỗi review sẽ liên </w:t>
+      </w:r>
+      <w:r>
+        <w:rPr>
+          <w:rFonts w:ascii="Times New Roman" w:hAnsi="Times New Roman" w:cs="Times New Roman"/>
+          <w:sz w:val="26"/>
+          <w:szCs w:val="26"/>
+        </w:rPr>
+        <w:t>kết với</w:t>
+      </w:r>
+      <w:r>
+        <w:rPr>
+          <w:rFonts w:ascii="Times New Roman" w:hAnsi="Times New Roman" w:cs="Times New Roman"/>
+          <w:sz w:val="26"/>
+          <w:szCs w:val="26"/>
+        </w:rPr>
+        <w:t xml:space="preserve"> thông tin của một người dùng.</w:t>
+      </w:r>
+      <w:r>
+        <w:rPr>
+          <w:rFonts w:ascii="Times New Roman" w:hAnsi="Times New Roman" w:cs="Times New Roman"/>
+          <w:sz w:val="26"/>
+          <w:szCs w:val="26"/>
+        </w:rPr>
+        <w:t xml:space="preserve"> Rõ ràng nếu muốn thay đổi thông tin của đối tượng người dùng, thì </w:t>
+      </w:r>
+      <w:r>
+        <w:rPr>
+          <w:rFonts w:ascii="Times New Roman" w:hAnsi="Times New Roman" w:cs="Times New Roman"/>
+          <w:sz w:val="26"/>
+          <w:szCs w:val="26"/>
+        </w:rPr>
+        <w:t xml:space="preserve">chúng </w:t>
+      </w:r>
+      <w:r>
+        <w:rPr>
+          <w:rFonts w:ascii="Times New Roman" w:hAnsi="Times New Roman" w:cs="Times New Roman"/>
+          <w:sz w:val="26"/>
+          <w:szCs w:val="26"/>
+        </w:rPr>
+        <w:t>ta sẽ phải tìm và sửa đổ</w:t>
+      </w:r>
+      <w:r>
+        <w:rPr>
+          <w:rFonts w:ascii="Times New Roman" w:hAnsi="Times New Roman" w:cs="Times New Roman"/>
+          <w:sz w:val="26"/>
+          <w:szCs w:val="26"/>
+        </w:rPr>
+        <w:t xml:space="preserve">i </w:t>
+      </w:r>
+      <w:r>
+        <w:rPr>
+          <w:rFonts w:ascii="Times New Roman" w:hAnsi="Times New Roman" w:cs="Times New Roman"/>
+          <w:sz w:val="26"/>
+          <w:szCs w:val="26"/>
+        </w:rPr>
+        <w:t xml:space="preserve">thông tin liên quan </w:t>
+      </w:r>
+      <w:r>
+        <w:rPr>
+          <w:rFonts w:ascii="Times New Roman" w:hAnsi="Times New Roman" w:cs="Times New Roman"/>
+          <w:sz w:val="26"/>
+          <w:szCs w:val="26"/>
+        </w:rPr>
+        <w:t xml:space="preserve">đến đối tượng đó được lưu trữ trong </w:t>
+      </w:r>
+      <w:r>
+        <w:rPr>
+          <w:rFonts w:ascii="Times New Roman" w:hAnsi="Times New Roman" w:cs="Times New Roman"/>
+          <w:sz w:val="26"/>
+          <w:szCs w:val="26"/>
+        </w:rPr>
+        <w:t xml:space="preserve">tất cả </w:t>
+      </w:r>
+      <w:r>
+        <w:rPr>
+          <w:rFonts w:ascii="Times New Roman" w:hAnsi="Times New Roman" w:cs="Times New Roman"/>
+          <w:sz w:val="26"/>
+          <w:szCs w:val="26"/>
+        </w:rPr>
+        <w:t>các</w:t>
+      </w:r>
+      <w:r>
+        <w:rPr>
+          <w:rFonts w:ascii="Times New Roman" w:hAnsi="Times New Roman" w:cs="Times New Roman"/>
+          <w:sz w:val="26"/>
+          <w:szCs w:val="26"/>
+        </w:rPr>
+        <w:t xml:space="preserve"> review của họ.</w:t>
+      </w:r>
+    </w:p>
+    <w:p>
+      <w:pPr>
+        <w:jc w:val="center"/>
+        <w:rPr>
+          <w:rFonts w:ascii="Times New Roman" w:hAnsi="Times New Roman" w:cs="Times New Roman"/>
+          <w:sz w:val="26"/>
+          <w:szCs w:val="26"/>
+        </w:rPr>
+      </w:pPr>
+      <w:r>
+        <w:rPr>
+          <w:rFonts w:ascii="Times New Roman" w:hAnsi="Times New Roman" w:cs="Times New Roman"/>
+          <w:noProof/>
+          <w:sz w:val="26"/>
+          <w:szCs w:val="26"/>
+          <w:lang w:eastAsia="en-US"/>
+        </w:rPr>
+        <w:drawing>
+          <wp:inline distT="0" distB="0" distL="0" distR="0">
+            <wp:extent cx="4688840" cy="2924175"/>
+            <wp:effectExtent l="19050" t="0" r="0" b="0"/>
+            <wp:docPr id="13" name="Picture 13"/>
+            <wp:cNvGraphicFramePr>
+              <a:graphicFrameLocks xmlns:a="http://schemas.openxmlformats.org/drawingml/2006/main" noChangeAspect="1"/>
+            </wp:cNvGraphicFramePr>
+            <a:graphic xmlns:a="http://schemas.openxmlformats.org/drawingml/2006/main">
+              <a:graphicData uri="http://schemas.openxmlformats.org/drawingml/2006/picture">
+                <pic:pic xmlns:pic="http://schemas.openxmlformats.org/drawingml/2006/picture">
+                  <pic:nvPicPr>
+                    <pic:cNvPr id="0" name="Picture 13"/>
+                    <pic:cNvPicPr>
+                      <a:picLocks noChangeAspect="1" noChangeArrowheads="1"/>
+                    </pic:cNvPicPr>
+                  </pic:nvPicPr>
+                  <pic:blipFill>
+                    <a:blip r:embed="rId7"/>
+                    <a:srcRect/>
+                    <a:stretch>
+                      <a:fillRect/>
+                    </a:stretch>
+                  </pic:blipFill>
+                  <pic:spPr bwMode="auto">
+                    <a:xfrm>
+                      <a:off x="0" y="0"/>
+                      <a:ext cx="4688840" cy="2924175"/>
+                    </a:xfrm>
+                    <a:prstGeom prst="rect">
+                      <a:avLst/>
+                    </a:prstGeom>
+                    <a:noFill/>
+                    <a:ln w="9525">
+                      <a:noFill/>
+                      <a:miter lim="800000"/>
+                      <a:headEnd/>
+                      <a:tailEnd/>
+                    </a:ln>
+                  </pic:spPr>
+                </pic:pic>
+              </a:graphicData>
+            </a:graphic>
+          </wp:inline>
+        </w:drawing>
+      </w:r>
+    </w:p>
+    <w:p>
+      <w:pPr>
+        <w:rPr>
+          <w:rFonts w:ascii="Times New Roman" w:hAnsi="Times New Roman" w:cs="Times New Roman"/>
+          <w:sz w:val="26"/>
+          <w:szCs w:val="26"/>
+        </w:rPr>
+      </w:pPr>
+      <w:r>
+        <w:rPr>
+          <w:rFonts w:ascii="Times New Roman" w:hAnsi="Times New Roman" w:cs="Times New Roman"/>
+          <w:sz w:val="26"/>
+          <w:szCs w:val="26"/>
+        </w:rPr>
+        <w:t xml:space="preserve">Tuy nhiên, </w:t>
+      </w:r>
+      <w:r>
+        <w:rPr>
+          <w:rFonts w:ascii="Times New Roman" w:hAnsi="Times New Roman" w:cs="Times New Roman"/>
+          <w:sz w:val="26"/>
+          <w:szCs w:val="26"/>
+        </w:rPr>
+        <w:t xml:space="preserve">xét </w:t>
+      </w:r>
+      <w:r>
+        <w:rPr>
+          <w:rFonts w:ascii="Times New Roman" w:hAnsi="Times New Roman" w:cs="Times New Roman"/>
+          <w:sz w:val="26"/>
+          <w:szCs w:val="26"/>
+        </w:rPr>
+        <w:t>ở một góc nhìn khác thì đây không hẳn là một hạn chế</w:t>
+      </w:r>
+      <w:r>
+        <w:rPr>
+          <w:rFonts w:ascii="Times New Roman" w:hAnsi="Times New Roman" w:cs="Times New Roman"/>
+          <w:sz w:val="26"/>
+          <w:szCs w:val="26"/>
+        </w:rPr>
+        <w:t xml:space="preserve"> lớn</w:t>
+      </w:r>
+      <w:r>
+        <w:rPr>
+          <w:rFonts w:ascii="Times New Roman" w:hAnsi="Times New Roman" w:cs="Times New Roman"/>
+          <w:sz w:val="26"/>
+          <w:szCs w:val="26"/>
+        </w:rPr>
+        <w:t xml:space="preserve"> nếu so sánh số lần thay đổi thông tin cá nhân của người dùng (ví dụ cập nhật profile tài khoản foody) là rất ít so với số lần mà </w:t>
+      </w:r>
+      <w:r>
+        <w:rPr>
+          <w:rFonts w:ascii="Times New Roman" w:hAnsi="Times New Roman" w:cs="Times New Roman"/>
+          <w:sz w:val="26"/>
+          <w:szCs w:val="26"/>
+        </w:rPr>
+        <w:t xml:space="preserve">hàng </w:t>
+      </w:r>
+      <w:r>
+        <w:rPr>
+          <w:rFonts w:ascii="Times New Roman" w:hAnsi="Times New Roman" w:cs="Times New Roman"/>
+          <w:sz w:val="26"/>
+          <w:szCs w:val="26"/>
+        </w:rPr>
+        <w:t>ngàn</w:t>
+      </w:r>
+      <w:r>
+        <w:rPr>
+          <w:rFonts w:ascii="Times New Roman" w:hAnsi="Times New Roman" w:cs="Times New Roman"/>
+          <w:sz w:val="26"/>
+          <w:szCs w:val="26"/>
+        </w:rPr>
+        <w:t xml:space="preserve"> người dùng khác muốn xem các đánh giá về nhà hàng đó – rất dễ dàng đối với NoSQL khi dữ liệu đã tập trung một nơi, không phải mất công tìm kiếm ở nhiều bảng khác nhau. </w:t>
+      </w:r>
+    </w:p>
+    <w:p>
+      <w:pPr>
+        <w:rPr>
+          <w:rFonts w:ascii="Times New Roman" w:hAnsi="Times New Roman" w:cs="Times New Roman"/>
+          <w:sz w:val="26"/>
+          <w:szCs w:val="26"/>
+        </w:rPr>
+      </w:pPr>
+      <w:r>
+        <w:rPr>
+          <w:rFonts w:ascii="Times New Roman" w:hAnsi="Times New Roman" w:cs="Times New Roman"/>
+          <w:sz w:val="26"/>
+          <w:szCs w:val="26"/>
+        </w:rPr>
+        <w:t xml:space="preserve">NoSQL có một số trở ngại phải vượt qua để có thể trở thành một cơ sở dữ liệu có sức hút </w:t>
+      </w:r>
+      <w:r>
+        <w:rPr>
+          <w:rFonts w:ascii="Times New Roman" w:hAnsi="Times New Roman" w:cs="Times New Roman"/>
+          <w:sz w:val="26"/>
+          <w:szCs w:val="26"/>
+        </w:rPr>
+        <w:t xml:space="preserve">lớn hơn </w:t>
+      </w:r>
+      <w:r>
+        <w:rPr>
+          <w:rFonts w:ascii="Times New Roman" w:hAnsi="Times New Roman" w:cs="Times New Roman"/>
+          <w:sz w:val="26"/>
+          <w:szCs w:val="26"/>
+        </w:rPr>
+        <w:t>với các nhà phát triển. Sau đây là một số điểm hạn chế của NoSQL:</w:t>
+      </w:r>
+    </w:p>
+    <w:p>
+      <w:pPr>
+        <w:pStyle w:val="ListParagraph"/>
+        <w:numPr>
+          <w:ilvl w:val="0"/>
+          <w:numId w:val="4"/>
+        </w:numPr>
+        <w:rPr>
+          <w:rFonts w:ascii="Times New Roman" w:hAnsi="Times New Roman" w:cs="Times New Roman"/>
+          <w:sz w:val="26"/>
+          <w:szCs w:val="26"/>
+        </w:rPr>
+      </w:pPr>
+      <w:r>
+        <w:rPr>
+          <w:rFonts w:ascii="Times New Roman" w:hAnsi="Times New Roman" w:cs="Times New Roman"/>
+          <w:sz w:val="26"/>
+          <w:szCs w:val="26"/>
+        </w:rPr>
+        <w:t>Khả năng tin cậy: Với đa số doanh nghiệp và người sử dụng đã quen thuộc với khái niệ</w:t>
+      </w:r>
+      <w:r>
+        <w:rPr>
+          <w:rFonts w:ascii="Times New Roman" w:hAnsi="Times New Roman" w:cs="Times New Roman"/>
+          <w:sz w:val="26"/>
+          <w:szCs w:val="26"/>
+        </w:rPr>
+        <w:t xml:space="preserve">m SQL – </w:t>
+      </w:r>
+      <w:r>
+        <w:rPr>
+          <w:rFonts w:ascii="Times New Roman" w:hAnsi="Times New Roman" w:cs="Times New Roman"/>
+          <w:sz w:val="26"/>
+          <w:szCs w:val="26"/>
+        </w:rPr>
+        <w:t xml:space="preserve">hệ cơ sở dữ liệu truyền thống đã có thời gian phát triển lâu, nhận được sự hỗ trợ từ nhà </w:t>
+      </w:r>
+      <w:r>
+        <w:rPr>
+          <w:rFonts w:ascii="Times New Roman" w:hAnsi="Times New Roman" w:cs="Times New Roman"/>
+          <w:sz w:val="26"/>
+          <w:szCs w:val="26"/>
+        </w:rPr>
+        <w:t>cung cấp</w:t>
+      </w:r>
+      <w:r>
+        <w:rPr>
+          <w:rFonts w:ascii="Times New Roman" w:hAnsi="Times New Roman" w:cs="Times New Roman"/>
+          <w:sz w:val="26"/>
+          <w:szCs w:val="26"/>
+        </w:rPr>
+        <w:t xml:space="preserve"> khi có sự cố. </w:t>
+      </w:r>
+      <w:r>
+        <w:rPr>
+          <w:rFonts w:ascii="Times New Roman" w:hAnsi="Times New Roman" w:cs="Times New Roman"/>
+          <w:sz w:val="26"/>
+          <w:szCs w:val="26"/>
+        </w:rPr>
+        <w:t>Họ yên tâm về sự ổn định cũng như sự đa dạng về chức năng của nó</w:t>
+      </w:r>
+      <w:r>
+        <w:rPr>
+          <w:rFonts w:ascii="Times New Roman" w:hAnsi="Times New Roman" w:cs="Times New Roman"/>
+          <w:sz w:val="26"/>
+          <w:szCs w:val="26"/>
+        </w:rPr>
+        <w:t xml:space="preserve"> đủ đáp ứng các yêu cầu</w:t>
+      </w:r>
+      <w:r>
+        <w:rPr>
+          <w:rFonts w:ascii="Times New Roman" w:hAnsi="Times New Roman" w:cs="Times New Roman"/>
+          <w:sz w:val="26"/>
+          <w:szCs w:val="26"/>
+        </w:rPr>
+        <w:t xml:space="preserve">. </w:t>
+      </w:r>
+      <w:r>
+        <w:rPr>
+          <w:rFonts w:ascii="Times New Roman" w:hAnsi="Times New Roman" w:cs="Times New Roman"/>
+          <w:sz w:val="26"/>
+          <w:szCs w:val="26"/>
+        </w:rPr>
+        <w:t xml:space="preserve">Trong khi các lựa chọn NoSQL </w:t>
+      </w:r>
+      <w:r>
+        <w:rPr>
+          <w:rFonts w:ascii="Times New Roman" w:hAnsi="Times New Roman" w:cs="Times New Roman"/>
+          <w:sz w:val="26"/>
+          <w:szCs w:val="26"/>
+        </w:rPr>
+        <w:t xml:space="preserve">vẫn </w:t>
+      </w:r>
+      <w:r>
+        <w:rPr>
+          <w:rFonts w:ascii="Times New Roman" w:hAnsi="Times New Roman" w:cs="Times New Roman"/>
+          <w:sz w:val="26"/>
+          <w:szCs w:val="26"/>
+        </w:rPr>
+        <w:t xml:space="preserve">đang </w:t>
+      </w:r>
+      <w:r>
+        <w:rPr>
+          <w:rFonts w:ascii="Times New Roman" w:hAnsi="Times New Roman" w:cs="Times New Roman"/>
+          <w:sz w:val="26"/>
+          <w:szCs w:val="26"/>
+        </w:rPr>
+        <w:t xml:space="preserve">được các nhà phát triển nghiên cứu, </w:t>
+      </w:r>
+      <w:r>
+        <w:rPr>
+          <w:rFonts w:ascii="Times New Roman" w:hAnsi="Times New Roman" w:cs="Times New Roman"/>
+          <w:sz w:val="26"/>
+          <w:szCs w:val="26"/>
+        </w:rPr>
+        <w:t xml:space="preserve">mới bước đầu thực hiện một </w:t>
+      </w:r>
+      <w:r>
+        <w:rPr>
+          <w:rFonts w:ascii="Times New Roman" w:hAnsi="Times New Roman" w:cs="Times New Roman"/>
+          <w:sz w:val="26"/>
+          <w:szCs w:val="26"/>
         </w:rPr>
         <w:lastRenderedPageBreak/>
+        <w:t>số chứ</w:t>
+      </w:r>
+      <w:r>
+        <w:rPr>
+          <w:rFonts w:ascii="Times New Roman" w:hAnsi="Times New Roman" w:cs="Times New Roman"/>
+          <w:sz w:val="26"/>
+          <w:szCs w:val="26"/>
+        </w:rPr>
+        <w:t>c</w:t>
+      </w:r>
+      <w:r>
+        <w:rPr>
+          <w:rFonts w:ascii="Times New Roman" w:hAnsi="Times New Roman" w:cs="Times New Roman"/>
+          <w:sz w:val="26"/>
+          <w:szCs w:val="26"/>
+        </w:rPr>
+        <w:t xml:space="preserve"> năng quan trọng, việc tìm được các chuyên gia về NoSQL là khó khăn hơn rất nhiều.</w:t>
+      </w:r>
+    </w:p>
+    <w:p>
+      <w:pPr>
+        <w:pStyle w:val="ListParagraph"/>
+        <w:numPr>
+          <w:ilvl w:val="0"/>
+          <w:numId w:val="4"/>
+        </w:numPr>
+        <w:rPr>
+          <w:rFonts w:ascii="Times New Roman" w:hAnsi="Times New Roman" w:cs="Times New Roman"/>
+          <w:sz w:val="26"/>
+          <w:szCs w:val="26"/>
+        </w:rPr>
+      </w:pPr>
+      <w:r>
+        <w:rPr>
+          <w:rFonts w:ascii="Times New Roman" w:hAnsi="Times New Roman" w:cs="Times New Roman"/>
+          <w:sz w:val="26"/>
+          <w:szCs w:val="26"/>
+        </w:rPr>
+        <w:t>S</w:t>
+      </w:r>
+      <w:r>
+        <w:rPr>
+          <w:rFonts w:ascii="Times New Roman" w:hAnsi="Times New Roman" w:cs="Times New Roman"/>
+          <w:sz w:val="26"/>
+          <w:szCs w:val="26"/>
+        </w:rPr>
+        <w:t xml:space="preserve">o với hệ cơ sở dữ liệu SQL, NoSQL không có tính nhất quán bằng. Trên thực tế, cơ sở dữ liệu SQL thường sẽ ưu tiên tuân thủ các thuộc tính ACID </w:t>
+      </w:r>
+      <w:r>
+        <w:rPr>
+          <w:rFonts w:ascii="Times New Roman" w:hAnsi="Times New Roman" w:cs="Times New Roman"/>
+          <w:sz w:val="26"/>
+          <w:szCs w:val="26"/>
+        </w:rPr>
+        <w:t xml:space="preserve">(nguyên tố, nhất quán, tách biệt, và bền vững) </w:t>
+      </w:r>
+      <w:r>
+        <w:rPr>
+          <w:rFonts w:ascii="Times New Roman" w:hAnsi="Times New Roman" w:cs="Times New Roman"/>
+          <w:sz w:val="26"/>
+          <w:szCs w:val="26"/>
+        </w:rPr>
+        <w:t>đảm bảo độ tin cậy cho các giao dịch, sau đó mới xét đến hiệu suất và khả năng mở rộng, trong khi cơ sở dữ liệu NoSQL gần như bỏ qua các đảm bảo ACID để ưu tiên tốc độ và khả năng mở rộng.</w:t>
+      </w:r>
+    </w:p>
+    <w:p>
+      <w:pPr>
+        <w:rPr>
+          <w:rFonts w:ascii="Times New Roman" w:hAnsi="Times New Roman" w:cs="Times New Roman"/>
+          <w:sz w:val="26"/>
+          <w:szCs w:val="26"/>
+        </w:rPr>
+      </w:pPr>
+      <w:r>
+        <w:rPr>
+          <w:rFonts w:ascii="Times New Roman" w:hAnsi="Times New Roman" w:cs="Times New Roman"/>
+          <w:sz w:val="26"/>
+          <w:szCs w:val="26"/>
+        </w:rPr>
+        <w:t>Tóm lại</w:t>
+      </w:r>
+      <w:r>
+        <w:rPr>
+          <w:rFonts w:ascii="Times New Roman" w:hAnsi="Times New Roman" w:cs="Times New Roman"/>
+          <w:sz w:val="26"/>
+          <w:szCs w:val="26"/>
+        </w:rPr>
+        <w:t xml:space="preserve">, NoSQL và SQL </w:t>
+      </w:r>
+      <w:r>
+        <w:rPr>
+          <w:rFonts w:ascii="Times New Roman" w:hAnsi="Times New Roman" w:cs="Times New Roman"/>
+          <w:sz w:val="26"/>
+          <w:szCs w:val="26"/>
+        </w:rPr>
+        <w:t>có các ưu nhược điểm</w:t>
+      </w:r>
+      <w:r>
+        <w:rPr>
+          <w:rFonts w:ascii="Times New Roman" w:hAnsi="Times New Roman" w:cs="Times New Roman"/>
+          <w:sz w:val="26"/>
+          <w:szCs w:val="26"/>
+        </w:rPr>
+        <w:t xml:space="preserve"> khác nhau và </w:t>
+      </w:r>
+      <w:r>
+        <w:rPr>
+          <w:rFonts w:ascii="Times New Roman" w:hAnsi="Times New Roman" w:cs="Times New Roman"/>
+          <w:sz w:val="26"/>
+          <w:szCs w:val="26"/>
+        </w:rPr>
+        <w:t xml:space="preserve">chúng </w:t>
+      </w:r>
+      <w:r>
+        <w:rPr>
+          <w:rFonts w:ascii="Times New Roman" w:hAnsi="Times New Roman" w:cs="Times New Roman"/>
+          <w:sz w:val="26"/>
+          <w:szCs w:val="26"/>
+        </w:rPr>
+        <w:t>có vai trò tương hỗ, bổ sung cho nhau</w:t>
+      </w:r>
+      <w:r>
+        <w:rPr>
+          <w:rFonts w:ascii="Times New Roman" w:hAnsi="Times New Roman" w:cs="Times New Roman"/>
+          <w:sz w:val="26"/>
+          <w:szCs w:val="26"/>
+        </w:rPr>
+        <w:t xml:space="preserve"> khi đặt trong một bức tranh tổng thể</w:t>
+      </w:r>
+      <w:r>
+        <w:rPr>
+          <w:rFonts w:ascii="Times New Roman" w:hAnsi="Times New Roman" w:cs="Times New Roman"/>
+          <w:sz w:val="26"/>
+          <w:szCs w:val="26"/>
+        </w:rPr>
+        <w:t xml:space="preserve">. Mỗi hệ thống sẽ phù hợp với các trường hợp sử dụng khác nhau. Việc quyết định lựa chọn công cụ nào cần phụ thuộc vào </w:t>
+      </w:r>
+      <w:r>
+        <w:rPr>
+          <w:rFonts w:ascii="Times New Roman" w:hAnsi="Times New Roman" w:cs="Times New Roman"/>
+          <w:sz w:val="26"/>
+          <w:szCs w:val="26"/>
+        </w:rPr>
+        <w:t xml:space="preserve">yêu cầu của hệ thống và </w:t>
+      </w:r>
+      <w:r>
+        <w:rPr>
+          <w:rFonts w:ascii="Times New Roman" w:hAnsi="Times New Roman" w:cs="Times New Roman"/>
+          <w:sz w:val="26"/>
+          <w:szCs w:val="26"/>
+        </w:rPr>
+        <w:t xml:space="preserve">tính chất công việc thực tế. </w:t>
+      </w:r>
+    </w:p>
+    <w:p>
+      <w:pPr>
+        <w:rPr>
+          <w:rFonts w:ascii="Times New Roman" w:hAnsi="Times New Roman" w:cs="Times New Roman"/>
+          <w:sz w:val="26"/>
+          <w:szCs w:val="26"/>
+        </w:rPr>
+      </w:pPr>
+    </w:p>
+    <w:p>
+      <w:pPr>
+        <w:rPr>
+          <w:rFonts w:ascii="Times New Roman" w:hAnsi="Times New Roman" w:cs="Times New Roman"/>
+          <w:sz w:val="26"/>
+          <w:szCs w:val="26"/>
+        </w:rPr>
+      </w:pPr>
+    </w:p>
+    <w:p>
+      <w:pPr>
+        <w:rPr>
+          <w:rFonts w:ascii="Times New Roman" w:hAnsi="Times New Roman" w:cs="Times New Roman"/>
+          <w:sz w:val="26"/>
+          <w:szCs w:val="26"/>
+        </w:rPr>
+      </w:pPr>
+    </w:p>
+    <w:p>
+      <w:pPr>
+        <w:rPr>
+          <w:rFonts w:ascii="Times New Roman" w:hAnsi="Times New Roman" w:cs="Times New Roman"/>
+          <w:sz w:val="26"/>
+          <w:szCs w:val="26"/>
+        </w:rPr>
+      </w:pPr>
+    </w:p>
+    <w:p>
+      <w:pPr>
+        <w:rPr>
+          <w:rFonts w:ascii="Times New Roman" w:hAnsi="Times New Roman" w:cs="Times New Roman"/>
+          <w:sz w:val="26"/>
+          <w:szCs w:val="26"/>
+        </w:rPr>
+      </w:pPr>
+      <w:r>
+        <w:rPr>
+          <w:rFonts w:ascii="Times New Roman" w:hAnsi="Times New Roman" w:cs="Times New Roman"/>
+          <w:sz w:val="26"/>
+          <w:szCs w:val="26"/>
+        </w:rPr>
+        <w:t>Tham khả</w:t>
+      </w:r>
+      <w:r>
+        <w:rPr>
+          <w:rFonts w:ascii="Times New Roman" w:hAnsi="Times New Roman" w:cs="Times New Roman"/>
+          <w:sz w:val="26"/>
+          <w:szCs w:val="26"/>
+        </w:rPr>
+        <w:t>o:</w:t>
+      </w:r>
+    </w:p>
+    <w:p>
+      <w:pPr>
+        <w:rPr>
+          <w:rFonts w:ascii="Times New Roman" w:hAnsi="Times New Roman" w:cs="Times New Roman"/>
+          <w:sz w:val="26"/>
+          <w:szCs w:val="26"/>
+        </w:rPr>
+      </w:pPr>
+      <w:hyperlink r:id="rId8" w:history="1">
+        <w:r>
+          <w:rPr>
+            <w:rStyle w:val="Hyperlink"/>
+            <w:rFonts w:ascii="Times New Roman" w:hAnsi="Times New Roman" w:cs="Times New Roman"/>
+            <w:sz w:val="26"/>
+            <w:szCs w:val="26"/>
+          </w:rPr>
+          <w:t>https://tech.vccloud.vn/nosql-la-gi-20181013113252686.htm</w:t>
+        </w:r>
+      </w:hyperlink>
+    </w:p>
+    <w:p>
+      <w:pPr>
+        <w:rPr>
+          <w:rFonts w:ascii="Times New Roman" w:hAnsi="Times New Roman" w:cs="Times New Roman"/>
+          <w:sz w:val="26"/>
+          <w:szCs w:val="26"/>
+        </w:rPr>
+      </w:pPr>
+      <w:hyperlink r:id="rId9" w:history="1">
+        <w:r>
+          <w:rPr>
+            <w:rStyle w:val="Hyperlink"/>
+            <w:rFonts w:ascii="Times New Roman" w:hAnsi="Times New Roman" w:cs="Times New Roman"/>
+            <w:sz w:val="26"/>
+            <w:szCs w:val="26"/>
+          </w:rPr>
+          <w:t>https://aws.amazon.com/vi/nosql/</w:t>
+        </w:r>
+      </w:hyperlink>
+    </w:p>
+    <w:p>
+      <w:pPr>
+        <w:rPr>
+          <w:rFonts w:ascii="Times New Roman" w:hAnsi="Times New Roman" w:cs="Times New Roman"/>
+          <w:sz w:val="26"/>
+          <w:szCs w:val="26"/>
+        </w:rPr>
+      </w:pPr>
+      <w:hyperlink r:id="rId10" w:history="1">
+        <w:r>
+          <w:rPr>
+            <w:rStyle w:val="Hyperlink"/>
+            <w:rFonts w:ascii="Times New Roman" w:hAnsi="Times New Roman" w:cs="Times New Roman"/>
+            <w:sz w:val="26"/>
+            <w:szCs w:val="26"/>
+          </w:rPr>
+          <w:t>https://www.youtube.com/watch?v=v_hR4K4auoQ</w:t>
+        </w:r>
+      </w:hyperlink>
+    </w:p>
+    <w:p>
+      <w:pPr>
+        <w:rPr>
+          <w:rFonts w:ascii="Times New Roman" w:hAnsi="Times New Roman" w:cs="Times New Roman"/>
+          <w:sz w:val="26"/>
+          <w:szCs w:val="26"/>
+        </w:rPr>
+      </w:pPr>
+    </w:p>
+    <w:p>
+      <w:pPr>
+        <w:rPr>
+          <w:rFonts w:ascii="Times New Roman" w:hAnsi="Times New Roman" w:cs="Times New Roman"/>
+          <w:sz w:val="26"/>
+          <w:szCs w:val="26"/>
+        </w:rPr>
+      </w:pPr>
+      <w:r>
+        <w:rPr>
+          <w:rFonts w:ascii="Times New Roman" w:hAnsi="Times New Roman" w:cs="Times New Roman"/>
+          <w:sz w:val="26"/>
+          <w:szCs w:val="26"/>
+        </w:rPr>
+        <w:t>Thống kê tỉ lệ sử dụng NoSQL</w:t>
+      </w:r>
+    </w:p>
+    <w:p>
+      <w:pPr>
+        <w:rPr>
+          <w:rFonts w:ascii="Times New Roman" w:hAnsi="Times New Roman" w:cs="Times New Roman"/>
+          <w:sz w:val="26"/>
+          <w:szCs w:val="26"/>
+        </w:rPr>
+      </w:pPr>
+      <w:hyperlink r:id="rId11" w:history="1">
+        <w:r>
+          <w:rPr>
+            <w:rStyle w:val="Hyperlink"/>
+            <w:rFonts w:ascii="Times New Roman" w:hAnsi="Times New Roman" w:cs="Times New Roman"/>
+            <w:sz w:val="26"/>
+            <w:szCs w:val="26"/>
+          </w:rPr>
+          <w:t>https://jaxenter.com/top-databases-2017-132912.html</w:t>
+        </w:r>
+      </w:hyperlink>
+    </w:p>
+    <w:p>
+      <w:pPr>
+        <w:rPr>
+          <w:rFonts w:ascii="Times New Roman" w:hAnsi="Times New Roman" w:cs="Times New Roman"/>
+          <w:sz w:val="26"/>
+          <w:szCs w:val="26"/>
+        </w:rPr>
+      </w:pPr>
+    </w:p>
+    <w:p>
+      <w:pPr>
+        <w:rPr>
+          <w:rFonts w:ascii="Times New Roman" w:hAnsi="Times New Roman" w:cs="Times New Roman"/>
+          <w:sz w:val="26"/>
+          <w:szCs w:val="26"/>
+        </w:rPr>
+      </w:pPr>
+    </w:p>
+    <w:p>
+      <w:pPr>
+        <w:rPr>
+          <w:rFonts w:ascii="Times New Roman" w:hAnsi="Times New Roman" w:cs="Times New Roman"/>
+          <w:sz w:val="26"/>
+          <w:szCs w:val="26"/>
+        </w:rPr>
+      </w:pPr>
+      <w:r>
+        <w:rPr>
+          <w:rFonts w:ascii="Times New Roman" w:hAnsi="Times New Roman" w:cs="Times New Roman"/>
+          <w:sz w:val="26"/>
+          <w:szCs w:val="26"/>
+        </w:rPr>
+        <w:t xml:space="preserve">c/ </w:t>
+      </w:r>
+      <w:r>
+        <w:rPr>
+          <w:rFonts w:ascii="Times New Roman" w:hAnsi="Times New Roman" w:cs="Times New Roman" w:hint="cs"/>
+          <w:sz w:val="26"/>
+          <w:szCs w:val="26"/>
+        </w:rPr>
+        <w:t>Đ</w:t>
+      </w:r>
+      <w:r>
+        <w:rPr>
+          <w:rFonts w:ascii="Times New Roman" w:hAnsi="Times New Roman" w:cs="Times New Roman"/>
+          <w:sz w:val="26"/>
+          <w:szCs w:val="26"/>
+        </w:rPr>
+        <w:t xml:space="preserve">ồ thị: </w:t>
+      </w:r>
+    </w:p>
+    <w:p>
+      <w:pPr>
+        <w:rPr>
+          <w:rFonts w:ascii="Times New Roman" w:hAnsi="Times New Roman" w:cs="Times New Roman"/>
+          <w:sz w:val="26"/>
+          <w:szCs w:val="26"/>
+        </w:rPr>
+      </w:pPr>
+      <w:r>
+        <w:rPr>
+          <w:rFonts w:ascii="Times New Roman" w:hAnsi="Times New Roman" w:cs="Times New Roman"/>
+          <w:sz w:val="26"/>
+          <w:szCs w:val="26"/>
+        </w:rPr>
+        <w:t>Mục đích của cơ sở dữ liệu đồ thị là giúp việc dựng và chạy ứng dụng hoạt động với các bộ dữ liệu có khả năng kết nối cao trở nên dễ dàng. Cơ sở dữ liệu đồ thị thường được sử dụng cho các đồ thị tri thức, mạng xã hội, công cụ đề xuất và phát hiện lừa đảo. Amazon Neptune là dịch vụ cơ sở dữ liệu đồ thị được quản lý đầy đủ. Neptune hỗ trợ cả mô hình Đồ thị thuộc tính lẫn Framework mô tả tài nguyên (RDF), cung cấp cho người dùng lựa chọn hai API đồ thị: TinkerPop và RDF/SPARQL. Các cơ sở dữ liệu đồ thị phổ biến gồm có Neo4j và Giraph.</w:t>
+      </w:r>
+    </w:p>
+    <w:p>
+      <w:pPr>
+        <w:rPr>
+          <w:rFonts w:ascii="Times New Roman" w:hAnsi="Times New Roman" w:cs="Times New Roman"/>
+          <w:sz w:val="26"/>
+          <w:szCs w:val="26"/>
+        </w:rPr>
+      </w:pPr>
+      <w:r>
+        <w:rPr>
+          <w:rFonts w:ascii="Times New Roman" w:hAnsi="Times New Roman" w:cs="Times New Roman"/>
+          <w:sz w:val="26"/>
+          <w:szCs w:val="26"/>
+        </w:rPr>
+        <w:lastRenderedPageBreak/>
+        <w:t>Graph Database chú trọng vào mối quan hệ giữa các đối tượng trong hệ thống. Ví dụ điển hình là trong mạng xã hội Facebook, bạn có bài viết nào, được tag vào ở bài viết nào, có mối quan hệ với ai... điều đó được thể hiện trong các Nodes và Relationships củ</w:t>
+      </w:r>
+      <w:r>
+        <w:rPr>
+          <w:rFonts w:ascii="Times New Roman" w:hAnsi="Times New Roman" w:cs="Times New Roman"/>
+          <w:sz w:val="26"/>
+          <w:szCs w:val="26"/>
+        </w:rPr>
+        <w:t>a Graph Database.</w:t>
+      </w:r>
+    </w:p>
+    <w:p>
+      <w:pPr>
+        <w:rPr>
+          <w:rFonts w:ascii="Times New Roman" w:hAnsi="Times New Roman" w:cs="Times New Roman"/>
+          <w:sz w:val="26"/>
+          <w:szCs w:val="26"/>
+        </w:rPr>
+      </w:pPr>
+      <w:r>
+        <w:rPr>
+          <w:rFonts w:ascii="Times New Roman" w:hAnsi="Times New Roman" w:cs="Times New Roman"/>
+          <w:sz w:val="26"/>
+          <w:szCs w:val="26"/>
+        </w:rPr>
+        <w:t>Graph Database bao gồm các Nodes, và Relationships giữa các Nodes. cả Nodes và Relationships đều có các thuộc tính gọi là properties. Nodes là các thực thể trong graph và có thể được gắn các Lable cung cấp context và metadata. Trong khi đó Relationships cung cấp sự kết nối trực tiếp, đơn phương hay song phương giữa hai Notes. Có thể có nhiều hơn 1 mối quan hệ (relationships) giữa hai Nodes và mỗi mối quan hệ có hướng, kiểu, điểm đầu (Start Node) và điểm cuố</w:t>
+      </w:r>
+      <w:r>
+        <w:rPr>
+          <w:rFonts w:ascii="Times New Roman" w:hAnsi="Times New Roman" w:cs="Times New Roman"/>
+          <w:sz w:val="26"/>
+          <w:szCs w:val="26"/>
+        </w:rPr>
+        <w:t>i (End Node).</w:t>
+      </w:r>
+    </w:p>
+    <w:p>
+      <w:pPr>
+        <w:rPr>
+          <w:rFonts w:ascii="Times New Roman" w:hAnsi="Times New Roman" w:cs="Times New Roman"/>
+          <w:sz w:val="26"/>
+          <w:szCs w:val="26"/>
+        </w:rPr>
+      </w:pPr>
+      <w:r>
+        <w:rPr>
+          <w:rFonts w:ascii="Times New Roman" w:hAnsi="Times New Roman" w:cs="Times New Roman"/>
+          <w:sz w:val="26"/>
+          <w:szCs w:val="26"/>
+        </w:rPr>
+        <w:t>Ví dụ cho loại cơ sở dữ liệu này là Neo4j.</w:t>
+      </w:r>
+    </w:p>
+    <w:p>
+      <w:pPr>
+        <w:rPr>
+          <w:rFonts w:ascii="Times New Roman" w:hAnsi="Times New Roman" w:cs="Times New Roman"/>
+          <w:sz w:val="26"/>
+          <w:szCs w:val="26"/>
+        </w:rPr>
+      </w:pPr>
+      <w:r>
+        <w:rPr>
+          <w:noProof/>
+          <w:lang w:eastAsia="en-US"/>
+        </w:rPr>
         <w:drawing>
-          <wp:inline distT="0" distB="0" distL="0" distR="0" wp14:anchorId="5A032D3B" wp14:editId="43885EFF">
-            <wp:extent cx="4895850" cy="3048000"/>
-            <wp:effectExtent l="0" t="0" r="0" b="0"/>
-            <wp:docPr id="1" name="Picture 1"/>
+          <wp:inline distT="0" distB="0" distL="0" distR="0">
+            <wp:extent cx="5943600" cy="4698365"/>
+            <wp:effectExtent l="0" t="0" r="0" b="6985"/>
+            <wp:docPr id="9" name="Picture 6"/>
             <wp:cNvGraphicFramePr>
               <a:graphicFrameLocks xmlns:a="http://schemas.openxmlformats.org/drawingml/2006/main" noChangeAspect="1"/>
             </wp:cNvGraphicFramePr>
@@ -1657,435 +3526,7 @@
                     <pic:cNvPicPr/>
                   </pic:nvPicPr>
                   <pic:blipFill>
-                    <a:blip r:embed="rId5"/>
-                    <a:stretch>
-                      <a:fillRect/>
-                    </a:stretch>
-                  </pic:blipFill>
-                  <pic:spPr>
-                    <a:xfrm>
-                      <a:off x="0" y="0"/>
-                      <a:ext cx="4895850" cy="3048000"/>
-                    </a:xfrm>
-                    <a:prstGeom prst="rect">
-                      <a:avLst/>
-                    </a:prstGeom>
-                  </pic:spPr>
-                </pic:pic>
-              </a:graphicData>
-            </a:graphic>
-          </wp:inline>
-        </w:drawing>
-      </w:r>
-    </w:p>
-    <w:p>
-      <w:pPr>
-        <w:rPr>
-          <w:rFonts w:ascii="Times New Roman" w:hAnsi="Times New Roman" w:cs="Times New Roman"/>
-          <w:sz w:val="26"/>
-          <w:szCs w:val="26"/>
-        </w:rPr>
-      </w:pPr>
-    </w:p>
-    <w:p>
-      <w:pPr>
-        <w:rPr>
-          <w:rFonts w:ascii="Times New Roman" w:hAnsi="Times New Roman" w:cs="Times New Roman"/>
-          <w:sz w:val="26"/>
-          <w:szCs w:val="26"/>
-        </w:rPr>
-      </w:pPr>
-      <w:r>
-        <w:rPr>
-          <w:rFonts w:ascii="Times New Roman" w:hAnsi="Times New Roman" w:cs="Times New Roman"/>
-          <w:sz w:val="26"/>
-          <w:szCs w:val="26"/>
-        </w:rPr>
-        <w:t xml:space="preserve">b/ </w:t>
-      </w:r>
-      <w:r>
-        <w:rPr>
-          <w:rFonts w:ascii="Times New Roman" w:hAnsi="Times New Roman" w:cs="Times New Roman"/>
-          <w:sz w:val="26"/>
-          <w:szCs w:val="26"/>
-        </w:rPr>
-        <w:t xml:space="preserve">Tài liệu: </w:t>
-      </w:r>
-    </w:p>
-    <w:p>
-      <w:pPr>
-        <w:rPr>
-          <w:rFonts w:ascii="Times New Roman" w:hAnsi="Times New Roman" w:cs="Times New Roman"/>
-          <w:sz w:val="26"/>
-          <w:szCs w:val="26"/>
-        </w:rPr>
-      </w:pPr>
-      <w:r>
-        <w:rPr>
-          <w:rFonts w:ascii="Times New Roman" w:hAnsi="Times New Roman" w:cs="Times New Roman"/>
-          <w:sz w:val="26"/>
-          <w:szCs w:val="26"/>
-        </w:rPr>
-        <w:t>Một số nhà phát triển không thích hình dung mô hình dữ liệu dưới dạng các hàng và cột phi chuẩn hóa. Thông thường, ở bậc ứng dụng, dữ liệu được thể hiện dưới dạng văn bản JSON bởi vì định dạng này trực quan hơn đối với các nhà phát triển để giúp họ xem mô hình dữ liệu của mình dưới dạng văn bản. Sự phổ biến của cơ sở dữ liệu văn bản đã tăng lên do các nhà phát triển có thể tiếp tục sử dụng dữ liệu trong cơ sở dữ liệu bằng cách sử dụng cùng định dạng văn bản mà họ đã sử dụng trong mã ứng dụng của m</w:t>
-      </w:r>
-      <w:r>
-        <w:rPr>
-          <w:rFonts w:ascii="Times New Roman" w:hAnsi="Times New Roman" w:cs="Times New Roman" w:hint="cs"/>
-          <w:sz w:val="26"/>
-          <w:szCs w:val="26"/>
-        </w:rPr>
-        <w:t>ì</w:t>
-      </w:r>
-      <w:r>
-        <w:rPr>
-          <w:rFonts w:ascii="Times New Roman" w:hAnsi="Times New Roman" w:cs="Times New Roman"/>
-          <w:sz w:val="26"/>
-          <w:szCs w:val="26"/>
-        </w:rPr>
-        <w:t>nh. DynamoDB và MongoDB là các cơ sở dữ liệu văn bản phổ biến cung cấp các API trực quan và mạnh mẽ để phục vụ công việc phát triển linh hoạt và nhanh chóng.</w:t>
-      </w:r>
-    </w:p>
-    <w:p>
-      <w:pPr>
-        <w:rPr>
-          <w:rFonts w:ascii="Times New Roman" w:hAnsi="Times New Roman" w:cs="Times New Roman"/>
-          <w:sz w:val="26"/>
-          <w:szCs w:val="26"/>
-        </w:rPr>
-      </w:pPr>
-      <w:r>
-        <w:rPr>
-          <w:rFonts w:ascii="Times New Roman" w:hAnsi="Times New Roman" w:cs="Times New Roman"/>
-          <w:sz w:val="26"/>
-          <w:szCs w:val="26"/>
-        </w:rPr>
-        <w:t>Document Stores cũng gần giống Key-Value Stores, với mô hình quản lý theo Key trỏ đến Value tương ứng. Điểm khác biệt là Document Stores lưu trữ dữ liệu có cấu trúc dạng JSON, BSON hoặc XML, được gọi là document. Mỗi Document là một đối tượng có cấu trúc m</w:t>
-      </w:r>
-      <w:r>
-        <w:rPr>
-          <w:rFonts w:ascii="Times New Roman" w:hAnsi="Times New Roman" w:cs="Times New Roman" w:hint="cs"/>
-          <w:sz w:val="26"/>
-          <w:szCs w:val="26"/>
-        </w:rPr>
-        <w:t>à</w:t>
-      </w:r>
-      <w:r>
-        <w:rPr>
-          <w:rFonts w:ascii="Times New Roman" w:hAnsi="Times New Roman" w:cs="Times New Roman"/>
-          <w:sz w:val="26"/>
-          <w:szCs w:val="26"/>
-        </w:rPr>
-        <w:t xml:space="preserve"> thành phần (attributes) là dạng string, date, binary hoặc là array. Điều này giúp document dễ dàng được index và truy vấn thông qua các attributes.</w:t>
-      </w:r>
-    </w:p>
-    <w:p>
-      <w:pPr>
-        <w:rPr>
-          <w:rFonts w:ascii="Times New Roman" w:hAnsi="Times New Roman" w:cs="Times New Roman"/>
-          <w:sz w:val="26"/>
-          <w:szCs w:val="26"/>
-        </w:rPr>
-      </w:pPr>
-      <w:r>
-        <w:rPr>
-          <w:rFonts w:ascii="Times New Roman" w:hAnsi="Times New Roman" w:cs="Times New Roman"/>
-          <w:sz w:val="26"/>
-          <w:szCs w:val="26"/>
-        </w:rPr>
-        <w:t>Document có cấu trúc mềm dẻo, dễ thay đổi theo thời gian, mỗi documents có thể có cấu trúc khác nhau. Các documents có thể được nhóm lại trong các containers tùy thuộc vào yêu cầu bài toán. Mặt khác, các documents còn có thể được chứa ngay trong một document với cấu trúc không cần phải được xác định.</w:t>
-      </w:r>
-    </w:p>
-    <w:p>
-      <w:pPr>
-        <w:rPr>
-          <w:rFonts w:ascii="Times New Roman" w:hAnsi="Times New Roman" w:cs="Times New Roman"/>
-          <w:sz w:val="26"/>
-          <w:szCs w:val="26"/>
-        </w:rPr>
-      </w:pPr>
-    </w:p>
-    <w:p>
-      <w:pPr>
-        <w:rPr>
-          <w:rFonts w:ascii="Times New Roman" w:hAnsi="Times New Roman" w:cs="Times New Roman"/>
-          <w:sz w:val="26"/>
-          <w:szCs w:val="26"/>
-        </w:rPr>
-      </w:pPr>
-      <w:r>
-        <w:rPr>
-          <w:rFonts w:ascii="Times New Roman" w:hAnsi="Times New Roman" w:cs="Times New Roman"/>
-          <w:sz w:val="26"/>
-          <w:szCs w:val="26"/>
-        </w:rPr>
-        <w:lastRenderedPageBreak/>
-        <w:t>Với sự mềm dẻo trong cấu trúc dữ liệu, và khả năng làm việc trên Cluster với lượng dữ liệu lớn, dễ scale-out, Document Stores thường được sử dụng trong các bài toán:</w:t>
-      </w:r>
-    </w:p>
-    <w:p>
-      <w:pPr>
-        <w:rPr>
-          <w:rFonts w:ascii="Times New Roman" w:hAnsi="Times New Roman" w:cs="Times New Roman"/>
-          <w:sz w:val="26"/>
-          <w:szCs w:val="26"/>
-        </w:rPr>
-      </w:pPr>
-      <w:r>
-        <w:rPr>
-          <w:rFonts w:ascii="Times New Roman" w:hAnsi="Times New Roman" w:cs="Times New Roman"/>
-          <w:sz w:val="26"/>
-          <w:szCs w:val="26"/>
-        </w:rPr>
-        <w:t>Content Management System</w:t>
-      </w:r>
-    </w:p>
-    <w:p>
-      <w:pPr>
-        <w:rPr>
-          <w:rFonts w:ascii="Times New Roman" w:hAnsi="Times New Roman" w:cs="Times New Roman"/>
-          <w:sz w:val="26"/>
-          <w:szCs w:val="26"/>
-        </w:rPr>
-      </w:pPr>
-      <w:r>
-        <w:rPr>
-          <w:rFonts w:ascii="Times New Roman" w:hAnsi="Times New Roman" w:cs="Times New Roman"/>
-          <w:sz w:val="26"/>
-          <w:szCs w:val="26"/>
-        </w:rPr>
-        <w:t>E-commerce system</w:t>
-      </w:r>
-    </w:p>
-    <w:p>
-      <w:pPr>
-        <w:rPr>
-          <w:rFonts w:ascii="Times New Roman" w:hAnsi="Times New Roman" w:cs="Times New Roman"/>
-          <w:sz w:val="26"/>
-          <w:szCs w:val="26"/>
-        </w:rPr>
-      </w:pPr>
-      <w:r>
-        <w:rPr>
-          <w:rFonts w:ascii="Times New Roman" w:hAnsi="Times New Roman" w:cs="Times New Roman"/>
-          <w:sz w:val="26"/>
-          <w:szCs w:val="26"/>
-        </w:rPr>
-        <w:t>Các cơ sở dữ liệu dạng Document: MongoDB, Couchbase.</w:t>
-      </w:r>
-    </w:p>
-    <w:p>
-      <w:pPr>
-        <w:rPr>
-          <w:rFonts w:ascii="Times New Roman" w:hAnsi="Times New Roman" w:cs="Times New Roman"/>
-          <w:sz w:val="26"/>
-          <w:szCs w:val="26"/>
-        </w:rPr>
-      </w:pPr>
-      <w:r>
-        <w:rPr>
-          <w:noProof/>
-        </w:rPr>
-        <w:drawing>
-          <wp:inline distT="0" distB="0" distL="0" distR="0" wp14:anchorId="26932FA9" wp14:editId="77CE0DD2">
-            <wp:extent cx="5943600" cy="2690495"/>
-            <wp:effectExtent l="0" t="0" r="0" b="0"/>
-            <wp:docPr id="2" name="Picture 2"/>
-            <wp:cNvGraphicFramePr>
-              <a:graphicFrameLocks xmlns:a="http://schemas.openxmlformats.org/drawingml/2006/main" noChangeAspect="1"/>
-            </wp:cNvGraphicFramePr>
-            <a:graphic xmlns:a="http://schemas.openxmlformats.org/drawingml/2006/main">
-              <a:graphicData uri="http://schemas.openxmlformats.org/drawingml/2006/picture">
-                <pic:pic xmlns:pic="http://schemas.openxmlformats.org/drawingml/2006/picture">
-                  <pic:nvPicPr>
-                    <pic:cNvPr id="1" name=""/>
-                    <pic:cNvPicPr/>
-                  </pic:nvPicPr>
-                  <pic:blipFill>
-                    <a:blip r:embed="rId6"/>
-                    <a:stretch>
-                      <a:fillRect/>
-                    </a:stretch>
-                  </pic:blipFill>
-                  <pic:spPr>
-                    <a:xfrm>
-                      <a:off x="0" y="0"/>
-                      <a:ext cx="5943600" cy="2690495"/>
-                    </a:xfrm>
-                    <a:prstGeom prst="rect">
-                      <a:avLst/>
-                    </a:prstGeom>
-                  </pic:spPr>
-                </pic:pic>
-              </a:graphicData>
-            </a:graphic>
-          </wp:inline>
-        </w:drawing>
-      </w:r>
-    </w:p>
-    <w:p>
-      <w:pPr>
-        <w:rPr>
-          <w:rFonts w:ascii="Times New Roman" w:hAnsi="Times New Roman" w:cs="Times New Roman"/>
-          <w:sz w:val="26"/>
-          <w:szCs w:val="26"/>
-        </w:rPr>
-      </w:pPr>
-    </w:p>
-    <w:p>
-      <w:pPr>
-        <w:rPr>
-          <w:rFonts w:ascii="Times New Roman" w:hAnsi="Times New Roman" w:cs="Times New Roman"/>
-          <w:sz w:val="26"/>
-          <w:szCs w:val="26"/>
-        </w:rPr>
-      </w:pPr>
-      <w:r>
-        <w:rPr>
-          <w:rFonts w:ascii="Times New Roman" w:hAnsi="Times New Roman" w:cs="Times New Roman"/>
-          <w:sz w:val="26"/>
-          <w:szCs w:val="26"/>
-        </w:rPr>
-        <w:t xml:space="preserve">c/ </w:t>
-      </w:r>
-      <w:r>
-        <w:rPr>
-          <w:rFonts w:ascii="Times New Roman" w:hAnsi="Times New Roman" w:cs="Times New Roman" w:hint="cs"/>
-          <w:sz w:val="26"/>
-          <w:szCs w:val="26"/>
-        </w:rPr>
-        <w:t>Đ</w:t>
-      </w:r>
-      <w:r>
-        <w:rPr>
-          <w:rFonts w:ascii="Times New Roman" w:hAnsi="Times New Roman" w:cs="Times New Roman"/>
-          <w:sz w:val="26"/>
-          <w:szCs w:val="26"/>
-        </w:rPr>
-        <w:t xml:space="preserve">ồ thị: </w:t>
-      </w:r>
-    </w:p>
-    <w:p>
-      <w:pPr>
-        <w:rPr>
-          <w:rFonts w:ascii="Times New Roman" w:hAnsi="Times New Roman" w:cs="Times New Roman"/>
-          <w:sz w:val="26"/>
-          <w:szCs w:val="26"/>
-        </w:rPr>
-      </w:pPr>
-      <w:r>
-        <w:rPr>
-          <w:rFonts w:ascii="Times New Roman" w:hAnsi="Times New Roman" w:cs="Times New Roman"/>
-          <w:sz w:val="26"/>
-          <w:szCs w:val="26"/>
-        </w:rPr>
-        <w:t>Mục đích của cơ sở dữ liệu đồ thị là giúp việc dựng và chạy ứng dụng hoạt động với các bộ dữ liệu có khả năng kết nối cao trở nên dễ dàng. Cơ sở dữ liệu đồ thị thường được sử dụng cho các đồ thị tri thức, mạng xã hội, công cụ đề xuất và phát hiện lừa đảo. Amazon Neptune là dịch vụ cơ sở dữ liệu đồ thị được quản lý đầy đủ. Neptune hỗ trợ cả mô hình Đồ thị thuộc tính lẫn Framework mô tả tài nguyên (RDF), cung cấp cho người dùng lựa chọn hai API đồ thị: TinkerPop và RDF/SPARQL. Các cơ sở dữ liệu đồ thị phổ biến gồm có Neo4j và Giraph.</w:t>
-      </w:r>
-    </w:p>
-    <w:p>
-      <w:pPr>
-        <w:rPr>
-          <w:rFonts w:ascii="Times New Roman" w:hAnsi="Times New Roman" w:cs="Times New Roman"/>
-          <w:sz w:val="26"/>
-          <w:szCs w:val="26"/>
-        </w:rPr>
-      </w:pPr>
-      <w:r>
-        <w:rPr>
-          <w:rFonts w:ascii="Times New Roman" w:hAnsi="Times New Roman" w:cs="Times New Roman"/>
-          <w:sz w:val="26"/>
-          <w:szCs w:val="26"/>
-        </w:rPr>
-        <w:t>Graph Database chú trọng vào mối quan hệ giữa các đối tượng trong hệ thống. Ví dụ điển hình là trong mạng xã hội Facebook, bạn có bài viết nào, được tag vào ở bài viết nào, có mối quan hệ với ai... điều đó được thể hiện trong các Nodes và Relationships củ</w:t>
-      </w:r>
-      <w:r>
-        <w:rPr>
-          <w:rFonts w:ascii="Times New Roman" w:hAnsi="Times New Roman" w:cs="Times New Roman"/>
-          <w:sz w:val="26"/>
-          <w:szCs w:val="26"/>
-        </w:rPr>
-        <w:t>a Graph Database.</w:t>
-      </w:r>
-    </w:p>
-    <w:p>
-      <w:pPr>
-        <w:rPr>
-          <w:rFonts w:ascii="Times New Roman" w:hAnsi="Times New Roman" w:cs="Times New Roman"/>
-          <w:sz w:val="26"/>
-          <w:szCs w:val="26"/>
-        </w:rPr>
-      </w:pPr>
-      <w:r>
-        <w:rPr>
-          <w:rFonts w:ascii="Times New Roman" w:hAnsi="Times New Roman" w:cs="Times New Roman"/>
-          <w:sz w:val="26"/>
-          <w:szCs w:val="26"/>
-        </w:rPr>
-        <w:t xml:space="preserve">Graph Database bao gồm các Nodes, và Relationships giữa các Nodes. cả Nodes và Relationships đều có các thuộc tính gọi là properties. Nodes là các thực thể trong graph và có thể được gắn các Lable cung cấp context và metadata. Trong khi đó Relationships cung cấp sự kết nối trực tiếp, đơn phương hay song phương giữa hai Notes. Có thể có </w:t>
-      </w:r>
-      <w:r>
-        <w:rPr>
-          <w:rFonts w:ascii="Times New Roman" w:hAnsi="Times New Roman" w:cs="Times New Roman"/>
-          <w:sz w:val="26"/>
-          <w:szCs w:val="26"/>
-        </w:rPr>
-        <w:lastRenderedPageBreak/>
-        <w:t>nhiều hơn 1 mối quan hệ (relationships) giữa hai Nodes và mỗi mối quan hệ có hướng, kiểu, điểm đầu (Start Node) và điểm cuố</w:t>
-      </w:r>
-      <w:r>
-        <w:rPr>
-          <w:rFonts w:ascii="Times New Roman" w:hAnsi="Times New Roman" w:cs="Times New Roman"/>
-          <w:sz w:val="26"/>
-          <w:szCs w:val="26"/>
-        </w:rPr>
-        <w:t>i (End Node).</w:t>
-      </w:r>
-    </w:p>
-    <w:p>
-      <w:pPr>
-        <w:rPr>
-          <w:rFonts w:ascii="Times New Roman" w:hAnsi="Times New Roman" w:cs="Times New Roman"/>
-          <w:sz w:val="26"/>
-          <w:szCs w:val="26"/>
-        </w:rPr>
-      </w:pPr>
-      <w:r>
-        <w:rPr>
-          <w:rFonts w:ascii="Times New Roman" w:hAnsi="Times New Roman" w:cs="Times New Roman"/>
-          <w:sz w:val="26"/>
-          <w:szCs w:val="26"/>
-        </w:rPr>
-        <w:t>Ví dụ cho loại cơ sở dữ liệu này là Neo4j.</w:t>
-      </w:r>
-    </w:p>
-    <w:p>
-      <w:pPr>
-        <w:rPr>
-          <w:rFonts w:ascii="Times New Roman" w:hAnsi="Times New Roman" w:cs="Times New Roman"/>
-          <w:sz w:val="26"/>
-          <w:szCs w:val="26"/>
-        </w:rPr>
-      </w:pPr>
-      <w:r>
-        <w:rPr>
-          <w:noProof/>
-        </w:rPr>
-        <w:drawing>
-          <wp:inline distT="0" distB="0" distL="0" distR="0" wp14:anchorId="6E6DD007" wp14:editId="5E1527E2">
-            <wp:extent cx="5943600" cy="4698365"/>
-            <wp:effectExtent l="0" t="0" r="0" b="6985"/>
-            <wp:docPr id="6" name="Picture 6"/>
-            <wp:cNvGraphicFramePr>
-              <a:graphicFrameLocks xmlns:a="http://schemas.openxmlformats.org/drawingml/2006/main" noChangeAspect="1"/>
-            </wp:cNvGraphicFramePr>
-            <a:graphic xmlns:a="http://schemas.openxmlformats.org/drawingml/2006/main">
-              <a:graphicData uri="http://schemas.openxmlformats.org/drawingml/2006/picture">
-                <pic:pic xmlns:pic="http://schemas.openxmlformats.org/drawingml/2006/picture">
-                  <pic:nvPicPr>
-                    <pic:cNvPr id="1" name=""/>
-                    <pic:cNvPicPr/>
-                  </pic:nvPicPr>
-                  <pic:blipFill>
-                    <a:blip r:embed="rId7"/>
+                    <a:blip r:embed="rId12"/>
                     <a:stretch>
                       <a:fillRect/>
                     </a:stretch>
@@ -2165,6 +3606,7 @@
           <w:sz w:val="26"/>
           <w:szCs w:val="26"/>
         </w:rPr>
+        <w:lastRenderedPageBreak/>
         <w:t>Column Family database sử dụng concept gọi là keyspace. Keyspace tương đương với Schema trong Rational Database. Keyspace chứa tất cả các Column Family.</w:t>
       </w:r>
     </w:p>
@@ -2196,13 +3638,13 @@
       <w:r>
         <w:rPr>
           <w:noProof/>
-        </w:rPr>
-        <w:lastRenderedPageBreak/>
+          <w:lang w:eastAsia="en-US"/>
+        </w:rPr>
         <w:drawing>
-          <wp:inline distT="0" distB="0" distL="0" distR="0" wp14:anchorId="544F5422" wp14:editId="414C9568">
+          <wp:inline distT="0" distB="0" distL="0" distR="0">
             <wp:extent cx="5857875" cy="6600825"/>
             <wp:effectExtent l="0" t="0" r="9525" b="9525"/>
-            <wp:docPr id="3" name="Picture 3"/>
+            <wp:docPr id="10" name="Picture 3"/>
             <wp:cNvGraphicFramePr>
               <a:graphicFrameLocks xmlns:a="http://schemas.openxmlformats.org/drawingml/2006/main" noChangeAspect="1"/>
             </wp:cNvGraphicFramePr>
@@ -2214,7 +3656,7 @@
                     <pic:cNvPicPr/>
                   </pic:nvPicPr>
                   <pic:blipFill>
-                    <a:blip r:embed="rId8"/>
+                    <a:blip r:embed="rId13"/>
                     <a:stretch>
                       <a:fillRect/>
                     </a:stretch>
@@ -2255,13 +3697,14 @@
       <w:r>
         <w:rPr>
           <w:noProof/>
+          <w:lang w:eastAsia="en-US"/>
         </w:rPr>
         <w:lastRenderedPageBreak/>
         <w:drawing>
-          <wp:inline distT="0" distB="0" distL="0" distR="0" wp14:anchorId="34EF0B42" wp14:editId="4B754E64">
+          <wp:inline distT="0" distB="0" distL="0" distR="0">
             <wp:extent cx="5943600" cy="5120005"/>
             <wp:effectExtent l="0" t="0" r="0" b="4445"/>
-            <wp:docPr id="4" name="Picture 4"/>
+            <wp:docPr id="11" name="Picture 4"/>
             <wp:cNvGraphicFramePr>
               <a:graphicFrameLocks xmlns:a="http://schemas.openxmlformats.org/drawingml/2006/main" noChangeAspect="1"/>
             </wp:cNvGraphicFramePr>
@@ -2273,7 +3716,7 @@
                     <pic:cNvPicPr/>
                   </pic:nvPicPr>
                   <pic:blipFill>
-                    <a:blip r:embed="rId9"/>
+                    <a:blip r:embed="rId14"/>
                     <a:stretch>
                       <a:fillRect/>
                     </a:stretch>
@@ -2322,12 +3765,13 @@
       <w:r>
         <w:rPr>
           <w:noProof/>
+          <w:lang w:eastAsia="en-US"/>
         </w:rPr>
         <w:drawing>
-          <wp:inline distT="0" distB="0" distL="0" distR="0" wp14:anchorId="465090C5" wp14:editId="262F96C5">
+          <wp:inline distT="0" distB="0" distL="0" distR="0">
             <wp:extent cx="5943600" cy="1571625"/>
             <wp:effectExtent l="0" t="0" r="0" b="9525"/>
-            <wp:docPr id="5" name="Picture 5"/>
+            <wp:docPr id="12" name="Picture 5"/>
             <wp:cNvGraphicFramePr>
               <a:graphicFrameLocks xmlns:a="http://schemas.openxmlformats.org/drawingml/2006/main" noChangeAspect="1"/>
             </wp:cNvGraphicFramePr>
@@ -2339,7 +3783,7 @@
                     <pic:cNvPicPr/>
                   </pic:nvPicPr>
                   <pic:blipFill>
-                    <a:blip r:embed="rId10"/>
+                    <a:blip r:embed="rId15"/>
                     <a:stretch>
                       <a:fillRect/>
                     </a:stretch>
@@ -2500,67 +3944,6 @@
     </w:p>
     <w:p>
       <w:pPr>
-        <w:rPr>
-          <w:rFonts w:ascii="Times New Roman" w:hAnsi="Times New Roman" w:cs="Times New Roman"/>
-          <w:sz w:val="26"/>
-          <w:szCs w:val="26"/>
-        </w:rPr>
-      </w:pPr>
-    </w:p>
-    <w:p>
-      <w:pPr>
-        <w:rPr>
-          <w:rFonts w:ascii="Times New Roman" w:hAnsi="Times New Roman" w:cs="Times New Roman"/>
-          <w:b/>
-          <w:sz w:val="26"/>
-          <w:szCs w:val="26"/>
-        </w:rPr>
-      </w:pPr>
-      <w:r>
-        <w:rPr>
-          <w:rFonts w:ascii="Times New Roman" w:hAnsi="Times New Roman" w:cs="Times New Roman"/>
-          <w:b/>
-          <w:sz w:val="26"/>
-          <w:szCs w:val="26"/>
-        </w:rPr>
-        <w:t>Những hạn chế của NoSQL</w:t>
-      </w:r>
-    </w:p>
-    <w:p>
-      <w:pPr>
-        <w:rPr>
-          <w:rFonts w:ascii="Times New Roman" w:hAnsi="Times New Roman" w:cs="Times New Roman"/>
-          <w:sz w:val="26"/>
-          <w:szCs w:val="26"/>
-        </w:rPr>
-      </w:pPr>
-      <w:r>
-        <w:rPr>
-          <w:rFonts w:ascii="Times New Roman" w:hAnsi="Times New Roman" w:cs="Times New Roman"/>
-          <w:sz w:val="26"/>
-          <w:szCs w:val="26"/>
-        </w:rPr>
-        <w:t xml:space="preserve">NoSQL có một số trở ngại phải vượt qua để có thể trở thành một cơ sở dữ liệu có sức hút </w:t>
-      </w:r>
-      <w:r>
-        <w:rPr>
-          <w:rFonts w:ascii="Times New Roman" w:hAnsi="Times New Roman" w:cs="Times New Roman"/>
-          <w:sz w:val="26"/>
-          <w:szCs w:val="26"/>
-        </w:rPr>
-        <w:t xml:space="preserve">lớn hơn </w:t>
-      </w:r>
-      <w:r>
-        <w:rPr>
-          <w:rFonts w:ascii="Times New Roman" w:hAnsi="Times New Roman" w:cs="Times New Roman"/>
-          <w:sz w:val="26"/>
-          <w:szCs w:val="26"/>
-        </w:rPr>
-        <w:t>với các nhà phát triển. Sau đây là một số điểm hạn chế của NoSQL:</w:t>
-      </w:r>
-    </w:p>
-    <w:p>
-      <w:pPr>
         <w:pStyle w:val="ListParagraph"/>
         <w:numPr>
           <w:ilvl w:val="0"/>
@@ -2578,114 +3961,6 @@
           <w:sz w:val="26"/>
           <w:szCs w:val="26"/>
         </w:rPr>
-        <w:t>Khả năng tin cậy: Với đa số doanh nghiệp và người sử dụng đã quen thuộc với khái niệm SQL. Họ yên tâm về sự ổn định cũng như sự đa dạng về chức năng của nó</w:t>
-      </w:r>
-      <w:r>
-        <w:rPr>
-          <w:rFonts w:ascii="Times New Roman" w:hAnsi="Times New Roman" w:cs="Times New Roman"/>
-          <w:sz w:val="26"/>
-          <w:szCs w:val="26"/>
-        </w:rPr>
-        <w:t xml:space="preserve"> đủ đáp ứng các yêu cầu</w:t>
-      </w:r>
-      <w:r>
-        <w:rPr>
-          <w:rFonts w:ascii="Times New Roman" w:hAnsi="Times New Roman" w:cs="Times New Roman"/>
-          <w:sz w:val="26"/>
-          <w:szCs w:val="26"/>
-        </w:rPr>
-        <w:t xml:space="preserve">. </w:t>
-      </w:r>
-      <w:r>
-        <w:rPr>
-          <w:rFonts w:ascii="Times New Roman" w:hAnsi="Times New Roman" w:cs="Times New Roman"/>
-          <w:sz w:val="26"/>
-          <w:szCs w:val="26"/>
-        </w:rPr>
-        <w:t>Trong khi các lựa chọn NoSQL đang mới bước đầu thực hiện một số chứ</w:t>
-      </w:r>
-      <w:r>
-        <w:rPr>
-          <w:rFonts w:ascii="Times New Roman" w:hAnsi="Times New Roman" w:cs="Times New Roman"/>
-          <w:sz w:val="26"/>
-          <w:szCs w:val="26"/>
-        </w:rPr>
-        <w:t>c</w:t>
-      </w:r>
-      <w:r>
-        <w:rPr>
-          <w:rFonts w:ascii="Times New Roman" w:hAnsi="Times New Roman" w:cs="Times New Roman"/>
-          <w:sz w:val="26"/>
-          <w:szCs w:val="26"/>
-        </w:rPr>
-        <w:t xml:space="preserve"> năng quan trọng. </w:t>
-      </w:r>
-    </w:p>
-    <w:p>
-      <w:pPr>
-        <w:pStyle w:val="ListParagraph"/>
-        <w:numPr>
-          <w:ilvl w:val="0"/>
-          <w:numId w:val="4"/>
-        </w:numPr>
-        <w:rPr>
-          <w:rFonts w:ascii="Times New Roman" w:hAnsi="Times New Roman" w:cs="Times New Roman"/>
-          <w:sz w:val="26"/>
-          <w:szCs w:val="26"/>
-        </w:rPr>
-      </w:pPr>
-      <w:r>
-        <w:rPr>
-          <w:rFonts w:ascii="Times New Roman" w:hAnsi="Times New Roman" w:cs="Times New Roman"/>
-          <w:sz w:val="26"/>
-          <w:szCs w:val="26"/>
-        </w:rPr>
-        <w:t>S</w:t>
-      </w:r>
-      <w:r>
-        <w:rPr>
-          <w:rFonts w:ascii="Times New Roman" w:hAnsi="Times New Roman" w:cs="Times New Roman"/>
-          <w:sz w:val="26"/>
-          <w:szCs w:val="26"/>
-        </w:rPr>
-        <w:t xml:space="preserve">o với hệ cơ sở dữ liệu SQL, NoSQL không có tính nhất quán bằng. Trên thực tế, cơ sở dữ liệu SQL thường sẽ ưu tiên tuân thủ các thuộc tính ACID </w:t>
-      </w:r>
-      <w:r>
-        <w:rPr>
-          <w:rFonts w:ascii="Times New Roman" w:hAnsi="Times New Roman" w:cs="Times New Roman"/>
-          <w:sz w:val="26"/>
-          <w:szCs w:val="26"/>
-        </w:rPr>
-        <w:t xml:space="preserve">(nguyên tố, nhất quán, tách biệt, và bền vững) </w:t>
-      </w:r>
-      <w:r>
-        <w:rPr>
-          <w:rFonts w:ascii="Times New Roman" w:hAnsi="Times New Roman" w:cs="Times New Roman"/>
-          <w:sz w:val="26"/>
-          <w:szCs w:val="26"/>
-        </w:rPr>
-        <w:t>đảm bảo độ tin cậy cho các giao dịch, sau đó mới xét đến hiệu suất và khả năng mở rộng, trong khi cơ sở dữ liệu NoSQL gần như bỏ qua các đảm bảo ACID để ưu tiên tốc độ và khả năng mở rộng.</w:t>
-      </w:r>
-    </w:p>
-    <w:p>
-      <w:pPr>
-        <w:pStyle w:val="ListParagraph"/>
-        <w:numPr>
-          <w:ilvl w:val="0"/>
-          <w:numId w:val="4"/>
-        </w:numPr>
-        <w:rPr>
-          <w:rFonts w:ascii="Times New Roman" w:hAnsi="Times New Roman" w:cs="Times New Roman"/>
-          <w:sz w:val="26"/>
-          <w:szCs w:val="26"/>
-        </w:rPr>
-      </w:pPr>
-      <w:r>
-        <w:rPr>
-          <w:rFonts w:ascii="Times New Roman" w:hAnsi="Times New Roman" w:cs="Times New Roman"/>
-          <w:sz w:val="26"/>
-          <w:szCs w:val="26"/>
-        </w:rPr>
         <w:t>Hỗ trợ</w:t>
       </w:r>
       <w:r>
@@ -2694,209 +3969,26 @@
           <w:sz w:val="26"/>
           <w:szCs w:val="26"/>
         </w:rPr>
-        <w:t xml:space="preserve"> chuyên môn:</w:t>
-      </w:r>
-      <w:r>
-        <w:rPr>
-          <w:rFonts w:ascii="Times New Roman" w:hAnsi="Times New Roman" w:cs="Times New Roman"/>
-          <w:sz w:val="26"/>
-          <w:szCs w:val="26"/>
-        </w:rPr>
-        <w:t xml:space="preserve"> Đa số các hệ cơ sở dữ liệu truyền thống đã có thời gian phát triển lâu, nhận được sự hỗ trợ từ nhà sản xuất khi có sự cố. Trong khi đó, NoSQL vẫn đang được các nhà phát triển nghiên cứu, việc tìm được các chuyên gia về NoSQL là khó khăn hơn rất nhiều.</w:t>
-      </w:r>
-    </w:p>
-    <w:p>
-      <w:pPr>
-        <w:rPr>
-          <w:rFonts w:ascii="Times New Roman" w:hAnsi="Times New Roman" w:cs="Times New Roman"/>
-          <w:sz w:val="26"/>
-          <w:szCs w:val="26"/>
-        </w:rPr>
-      </w:pPr>
-      <w:r>
-        <w:rPr>
-          <w:rFonts w:ascii="Times New Roman" w:hAnsi="Times New Roman" w:cs="Times New Roman"/>
-          <w:sz w:val="26"/>
-          <w:szCs w:val="26"/>
-        </w:rPr>
-        <w:t>Tóm lại</w:t>
-      </w:r>
-      <w:r>
-        <w:rPr>
-          <w:rFonts w:ascii="Times New Roman" w:hAnsi="Times New Roman" w:cs="Times New Roman"/>
-          <w:sz w:val="26"/>
-          <w:szCs w:val="26"/>
-        </w:rPr>
-        <w:t xml:space="preserve">, NoSQL và SQL </w:t>
-      </w:r>
-      <w:r>
-        <w:rPr>
-          <w:rFonts w:ascii="Times New Roman" w:hAnsi="Times New Roman" w:cs="Times New Roman"/>
-          <w:sz w:val="26"/>
-          <w:szCs w:val="26"/>
-        </w:rPr>
-        <w:t>có các ưu nhược điểm</w:t>
-      </w:r>
-      <w:r>
-        <w:rPr>
-          <w:rFonts w:ascii="Times New Roman" w:hAnsi="Times New Roman" w:cs="Times New Roman"/>
-          <w:sz w:val="26"/>
-          <w:szCs w:val="26"/>
-        </w:rPr>
-        <w:t xml:space="preserve"> khác nhau và </w:t>
-      </w:r>
-      <w:r>
-        <w:rPr>
-          <w:rFonts w:ascii="Times New Roman" w:hAnsi="Times New Roman" w:cs="Times New Roman"/>
-          <w:sz w:val="26"/>
-          <w:szCs w:val="26"/>
-        </w:rPr>
-        <w:t xml:space="preserve">chúng </w:t>
-      </w:r>
-      <w:r>
-        <w:rPr>
-          <w:rFonts w:ascii="Times New Roman" w:hAnsi="Times New Roman" w:cs="Times New Roman"/>
-          <w:sz w:val="26"/>
-          <w:szCs w:val="26"/>
-        </w:rPr>
-        <w:t>có vai trò tương hỗ, bổ sung cho nhau</w:t>
-      </w:r>
-      <w:r>
-        <w:rPr>
-          <w:rFonts w:ascii="Times New Roman" w:hAnsi="Times New Roman" w:cs="Times New Roman"/>
-          <w:sz w:val="26"/>
-          <w:szCs w:val="26"/>
-        </w:rPr>
-        <w:t xml:space="preserve"> khi đặt trong một bức tranh tổng thể</w:t>
-      </w:r>
-      <w:r>
-        <w:rPr>
-          <w:rFonts w:ascii="Times New Roman" w:hAnsi="Times New Roman" w:cs="Times New Roman"/>
-          <w:sz w:val="26"/>
-          <w:szCs w:val="26"/>
-        </w:rPr>
-        <w:t xml:space="preserve">. Mỗi hệ thống sẽ phù hợp với các trường hợp sử dụng khác nhau. Việc quyết định lựa chọn công cụ nào cần phụ thuộc vào </w:t>
-      </w:r>
-      <w:r>
-        <w:rPr>
-          <w:rFonts w:ascii="Times New Roman" w:hAnsi="Times New Roman" w:cs="Times New Roman"/>
-          <w:sz w:val="26"/>
-          <w:szCs w:val="26"/>
-        </w:rPr>
-        <w:t xml:space="preserve">yêu cầu của hệ thống và </w:t>
-      </w:r>
-      <w:r>
-        <w:rPr>
-          <w:rFonts w:ascii="Times New Roman" w:hAnsi="Times New Roman" w:cs="Times New Roman"/>
-          <w:sz w:val="26"/>
-          <w:szCs w:val="26"/>
-        </w:rPr>
-        <w:t xml:space="preserve">tính chất công việc thực tế. </w:t>
-      </w:r>
-    </w:p>
-    <w:p>
-      <w:pPr>
-        <w:rPr>
-          <w:rFonts w:ascii="Times New Roman" w:hAnsi="Times New Roman" w:cs="Times New Roman"/>
-          <w:sz w:val="26"/>
-          <w:szCs w:val="26"/>
-        </w:rPr>
-      </w:pPr>
-    </w:p>
-    <w:p>
-      <w:pPr>
-        <w:rPr>
-          <w:rFonts w:ascii="Times New Roman" w:hAnsi="Times New Roman" w:cs="Times New Roman"/>
-          <w:sz w:val="26"/>
-          <w:szCs w:val="26"/>
-        </w:rPr>
-      </w:pPr>
-    </w:p>
-    <w:p>
-      <w:pPr>
-        <w:rPr>
-          <w:rFonts w:ascii="Times New Roman" w:hAnsi="Times New Roman" w:cs="Times New Roman"/>
-          <w:sz w:val="26"/>
-          <w:szCs w:val="26"/>
-        </w:rPr>
-      </w:pPr>
-      <w:r>
-        <w:rPr>
-          <w:rFonts w:ascii="Times New Roman" w:hAnsi="Times New Roman" w:cs="Times New Roman"/>
-          <w:sz w:val="26"/>
-          <w:szCs w:val="26"/>
-        </w:rPr>
-        <w:lastRenderedPageBreak/>
-        <w:t>Tham khả</w:t>
-      </w:r>
-      <w:r>
-        <w:rPr>
-          <w:rFonts w:ascii="Times New Roman" w:hAnsi="Times New Roman" w:cs="Times New Roman"/>
-          <w:sz w:val="26"/>
-          <w:szCs w:val="26"/>
-        </w:rPr>
-        <w:t>o:</w:t>
-      </w:r>
-    </w:p>
-    <w:p>
-      <w:pPr>
-        <w:rPr>
-          <w:rFonts w:ascii="Times New Roman" w:hAnsi="Times New Roman" w:cs="Times New Roman"/>
-          <w:sz w:val="26"/>
-          <w:szCs w:val="26"/>
-        </w:rPr>
-      </w:pPr>
-      <w:hyperlink r:id="rId11" w:history="1">
-        <w:r>
-          <w:rPr>
-            <w:rStyle w:val="Hyperlink"/>
-            <w:rFonts w:ascii="Times New Roman" w:hAnsi="Times New Roman" w:cs="Times New Roman"/>
-            <w:sz w:val="26"/>
-            <w:szCs w:val="26"/>
-          </w:rPr>
-          <w:t>https://tech.vccloud.vn/nosql-la-gi-20181013113252686.htm</w:t>
-        </w:r>
-      </w:hyperlink>
-    </w:p>
-    <w:p>
-      <w:pPr>
-        <w:rPr>
-          <w:rFonts w:ascii="Times New Roman" w:hAnsi="Times New Roman" w:cs="Times New Roman"/>
-          <w:sz w:val="26"/>
-          <w:szCs w:val="26"/>
-        </w:rPr>
-      </w:pPr>
-      <w:hyperlink r:id="rId12" w:history="1">
-        <w:r>
-          <w:rPr>
-            <w:rStyle w:val="Hyperlink"/>
-            <w:rFonts w:ascii="Times New Roman" w:hAnsi="Times New Roman" w:cs="Times New Roman"/>
-            <w:sz w:val="26"/>
-            <w:szCs w:val="26"/>
-          </w:rPr>
-          <w:t>https://aws.amazon.com/vi/nosql/</w:t>
-        </w:r>
-      </w:hyperlink>
-    </w:p>
-    <w:p>
-      <w:pPr>
-        <w:rPr>
-          <w:rFonts w:ascii="Times New Roman" w:hAnsi="Times New Roman" w:cs="Times New Roman"/>
-          <w:sz w:val="26"/>
-          <w:szCs w:val="26"/>
-        </w:rPr>
-      </w:pPr>
-      <w:hyperlink r:id="rId13" w:history="1">
-        <w:r>
-          <w:rPr>
-            <w:rStyle w:val="Hyperlink"/>
-            <w:rFonts w:ascii="Times New Roman" w:hAnsi="Times New Roman" w:cs="Times New Roman"/>
-            <w:sz w:val="26"/>
-            <w:szCs w:val="26"/>
-          </w:rPr>
-          <w:t>https://www.youtube.com/watch?v=v_hR4K4auoQ</w:t>
-        </w:r>
-      </w:hyperlink>
+        <w:t xml:space="preserve"> chuyên môn: Đa số các hệ cơ sở dữ liệu truyền thống đã có thời gian phát triển lâu, nhận được sự hỗ trợ từ nhà sản xuất khi có sự cố. Trong khi đó, NoSQL vẫn đang được các nhà phát triển nghiên cứu, việc tìm được các chuyên gia về NoSQL là khó khăn hơn rất nhiều.</w:t>
+      </w:r>
+    </w:p>
+    <w:p>
+      <w:pPr>
+        <w:rPr>
+          <w:rFonts w:ascii="Times New Roman" w:hAnsi="Times New Roman" w:cs="Times New Roman"/>
+          <w:sz w:val="26"/>
+          <w:szCs w:val="26"/>
+        </w:rPr>
+      </w:pPr>
+    </w:p>
+    <w:p>
+      <w:pPr>
+        <w:rPr>
+          <w:rFonts w:ascii="Times New Roman" w:hAnsi="Times New Roman" w:cs="Times New Roman"/>
+          <w:sz w:val="26"/>
+          <w:szCs w:val="26"/>
+        </w:rPr>
+      </w:pPr>
     </w:p>
     <w:p>
       <w:pPr>
@@ -2936,8 +4028,8 @@
 </file>
 
 <file path=word/numbering.xml><?xml version="1.0" encoding="utf-8"?>
-<w:numbering xmlns:wpc="http://schemas.microsoft.com/office/word/2010/wordprocessingCanvas" xmlns:cx="http://schemas.microsoft.com/office/drawing/2014/chartex" xmlns:cx1="http://schemas.microsoft.com/office/drawing/2015/9/8/chartex" xmlns:mc="http://schemas.openxmlformats.org/markup-compatibility/2006" xmlns:o="urn:schemas-microsoft-com:office:office" xmlns:r="http://schemas.openxmlformats.org/officeDocument/2006/relationships" xmlns:m="http://schemas.openxmlformats.org/officeDocument/2006/math" xmlns:v="urn:schemas-microsoft-com:vml" xmlns:wp14="http://schemas.microsoft.com/office/word/2010/wordprocessingDrawing" xmlns:wp="http://schemas.openxmlformats.org/drawingml/2006/wordprocessingDrawing" xmlns:w10="urn:schemas-microsoft-com:office:word" xmlns:w="http://schemas.openxmlformats.org/wordprocessingml/2006/main" xmlns:w14="http://schemas.microsoft.com/office/word/2010/wordml" xmlns:w15="http://schemas.microsoft.com/office/word/2012/wordml" xmlns:w16se="http://schemas.microsoft.com/office/word/2015/wordml/symex" xmlns:wpg="http://schemas.microsoft.com/office/word/2010/wordprocessingGroup" xmlns:wpi="http://schemas.microsoft.com/office/word/2010/wordprocessingInk" xmlns:wne="http://schemas.microsoft.com/office/word/2006/wordml" xmlns:wps="http://schemas.microsoft.com/office/word/2010/wordprocessingShape" mc:Ignorable="w14 w15 w16se wp14">
-  <w:abstractNum w:abstractNumId="0" w15:restartNumberingAfterBreak="0">
+<w:numbering xmlns:ve="http://schemas.openxmlformats.org/markup-compatibility/2006" xmlns:o="urn:schemas-microsoft-com:office:office" xmlns:r="http://schemas.openxmlformats.org/officeDocument/2006/relationships" xmlns:m="http://schemas.openxmlformats.org/officeDocument/2006/math" xmlns:v="urn:schemas-microsoft-com:vml" xmlns:wp="http://schemas.openxmlformats.org/drawingml/2006/wordprocessingDrawing" xmlns:w10="urn:schemas-microsoft-com:office:word" xmlns:w="http://schemas.openxmlformats.org/wordprocessingml/2006/main" xmlns:wne="http://schemas.microsoft.com/office/word/2006/wordml">
+  <w:abstractNum w:abstractNumId="0">
     <w:nsid w:val="24632C0F"/>
     <w:multiLevelType w:val="hybridMultilevel"/>
     <w:tmpl w:val="8D64C812"/>
@@ -3026,7 +4118,7 @@
       </w:pPr>
     </w:lvl>
   </w:abstractNum>
-  <w:abstractNum w:abstractNumId="1" w15:restartNumberingAfterBreak="0">
+  <w:abstractNum w:abstractNumId="1">
     <w:nsid w:val="37294FFE"/>
     <w:multiLevelType w:val="hybridMultilevel"/>
     <w:tmpl w:val="374A9B7C"/>
@@ -3115,7 +4207,7 @@
       </w:pPr>
     </w:lvl>
   </w:abstractNum>
-  <w:abstractNum w:abstractNumId="2" w15:restartNumberingAfterBreak="0">
+  <w:abstractNum w:abstractNumId="2">
     <w:nsid w:val="5BF10474"/>
     <w:multiLevelType w:val="hybridMultilevel"/>
     <w:tmpl w:val="063457A0"/>
@@ -3228,7 +4320,7 @@
       </w:rPr>
     </w:lvl>
   </w:abstractNum>
-  <w:abstractNum w:abstractNumId="3" w15:restartNumberingAfterBreak="0">
+  <w:abstractNum w:abstractNumId="3">
     <w:nsid w:val="6B4E6A73"/>
     <w:multiLevelType w:val="hybridMultilevel"/>
     <w:tmpl w:val="875A0DD4"/>
@@ -3333,7 +4425,7 @@
 </file>
 
 <file path=word/styles.xml><?xml version="1.0" encoding="utf-8"?>
-<w:styles xmlns:mc="http://schemas.openxmlformats.org/markup-compatibility/2006" xmlns:r="http://schemas.openxmlformats.org/officeDocument/2006/relationships" xmlns:w="http://schemas.openxmlformats.org/wordprocessingml/2006/main" xmlns:w14="http://schemas.microsoft.com/office/word/2010/wordml" xmlns:w15="http://schemas.microsoft.com/office/word/2012/wordml" xmlns:w16se="http://schemas.microsoft.com/office/word/2015/wordml/symex" mc:Ignorable="w14 w15 w16se">
+<w:styles xmlns:r="http://schemas.openxmlformats.org/officeDocument/2006/relationships" xmlns:w="http://schemas.openxmlformats.org/wordprocessingml/2006/main">
   <w:docDefaults>
     <w:rPrDefault>
       <w:rPr>
@@ -3349,382 +4441,149 @@
       </w:pPr>
     </w:pPrDefault>
   </w:docDefaults>
-  <w:latentStyles w:defLockedState="0" w:defUIPriority="99" w:defSemiHidden="0" w:defUnhideWhenUsed="0" w:defQFormat="0" w:count="371">
-    <w:lsdException w:name="Normal" w:uiPriority="0" w:qFormat="1"/>
-    <w:lsdException w:name="heading 1" w:uiPriority="9" w:qFormat="1"/>
-    <w:lsdException w:name="heading 2" w:semiHidden="1" w:uiPriority="9" w:unhideWhenUsed="1" w:qFormat="1"/>
-    <w:lsdException w:name="heading 3" w:semiHidden="1" w:uiPriority="9" w:unhideWhenUsed="1" w:qFormat="1"/>
-    <w:lsdException w:name="heading 4" w:semiHidden="1" w:uiPriority="9" w:unhideWhenUsed="1" w:qFormat="1"/>
-    <w:lsdException w:name="heading 5" w:semiHidden="1" w:uiPriority="9" w:unhideWhenUsed="1" w:qFormat="1"/>
-    <w:lsdException w:name="heading 6" w:semiHidden="1" w:uiPriority="9" w:unhideWhenUsed="1" w:qFormat="1"/>
-    <w:lsdException w:name="heading 7" w:semiHidden="1" w:uiPriority="9" w:unhideWhenUsed="1" w:qFormat="1"/>
-    <w:lsdException w:name="heading 8" w:semiHidden="1" w:uiPriority="9" w:unhideWhenUsed="1" w:qFormat="1"/>
-    <w:lsdException w:name="heading 9" w:semiHidden="1" w:uiPriority="9" w:unhideWhenUsed="1" w:qFormat="1"/>
-    <w:lsdException w:name="index 1" w:semiHidden="1" w:unhideWhenUsed="1"/>
-    <w:lsdException w:name="index 2" w:semiHidden="1" w:unhideWhenUsed="1"/>
-    <w:lsdException w:name="index 3" w:semiHidden="1" w:unhideWhenUsed="1"/>
-    <w:lsdException w:name="index 4" w:semiHidden="1" w:unhideWhenUsed="1"/>
-    <w:lsdException w:name="index 5" w:semiHidden="1" w:unhideWhenUsed="1"/>
-    <w:lsdException w:name="index 6" w:semiHidden="1" w:unhideWhenUsed="1"/>
-    <w:lsdException w:name="index 7" w:semiHidden="1" w:unhideWhenUsed="1"/>
-    <w:lsdException w:name="index 8" w:semiHidden="1" w:unhideWhenUsed="1"/>
-    <w:lsdException w:name="index 9" w:semiHidden="1" w:unhideWhenUsed="1"/>
-    <w:lsdException w:name="toc 1" w:semiHidden="1" w:uiPriority="39" w:unhideWhenUsed="1"/>
-    <w:lsdException w:name="toc 2" w:semiHidden="1" w:uiPriority="39" w:unhideWhenUsed="1"/>
-    <w:lsdException w:name="toc 3" w:semiHidden="1" w:uiPriority="39" w:unhideWhenUsed="1"/>
-    <w:lsdException w:name="toc 4" w:semiHidden="1" w:uiPriority="39" w:unhideWhenUsed="1"/>
-    <w:lsdException w:name="toc 5" w:semiHidden="1" w:uiPriority="39" w:unhideWhenUsed="1"/>
-    <w:lsdException w:name="toc 6" w:semiHidden="1" w:uiPriority="39" w:unhideWhenUsed="1"/>
-    <w:lsdException w:name="toc 7" w:semiHidden="1" w:uiPriority="39" w:unhideWhenUsed="1"/>
-    <w:lsdException w:name="toc 8" w:semiHidden="1" w:uiPriority="39" w:unhideWhenUsed="1"/>
-    <w:lsdException w:name="toc 9" w:semiHidden="1" w:uiPriority="39" w:unhideWhenUsed="1"/>
-    <w:lsdException w:name="Normal Indent" w:semiHidden="1" w:unhideWhenUsed="1"/>
-    <w:lsdException w:name="footnote text" w:semiHidden="1" w:unhideWhenUsed="1"/>
-    <w:lsdException w:name="annotation text" w:semiHidden="1" w:unhideWhenUsed="1"/>
-    <w:lsdException w:name="header" w:semiHidden="1" w:unhideWhenUsed="1"/>
-    <w:lsdException w:name="footer" w:semiHidden="1" w:unhideWhenUsed="1"/>
-    <w:lsdException w:name="index heading" w:semiHidden="1" w:unhideWhenUsed="1"/>
-    <w:lsdException w:name="caption" w:semiHidden="1" w:uiPriority="35" w:unhideWhenUsed="1" w:qFormat="1"/>
-    <w:lsdException w:name="table of figures" w:semiHidden="1" w:unhideWhenUsed="1"/>
-    <w:lsdException w:name="envelope address" w:semiHidden="1" w:unhideWhenUsed="1"/>
-    <w:lsdException w:name="envelope return" w:semiHidden="1" w:unhideWhenUsed="1"/>
-    <w:lsdException w:name="footnote reference" w:semiHidden="1" w:unhideWhenUsed="1"/>
-    <w:lsdException w:name="annotation reference" w:semiHidden="1" w:unhideWhenUsed="1"/>
-    <w:lsdException w:name="line number" w:semiHidden="1" w:unhideWhenUsed="1"/>
-    <w:lsdException w:name="page number" w:semiHidden="1" w:unhideWhenUsed="1"/>
-    <w:lsdException w:name="endnote reference" w:semiHidden="1" w:unhideWhenUsed="1"/>
-    <w:lsdException w:name="endnote text" w:semiHidden="1" w:unhideWhenUsed="1"/>
-    <w:lsdException w:name="table of authorities" w:semiHidden="1" w:unhideWhenUsed="1"/>
-    <w:lsdException w:name="macro" w:semiHidden="1" w:unhideWhenUsed="1"/>
-    <w:lsdException w:name="toa heading" w:semiHidden="1" w:unhideWhenUsed="1"/>
-    <w:lsdException w:name="List" w:semiHidden="1" w:unhideWhenUsed="1"/>
-    <w:lsdException w:name="List Bullet" w:semiHidden="1" w:unhideWhenUsed="1"/>
-    <w:lsdException w:name="List Number" w:semiHidden="1" w:unhideWhenUsed="1"/>
-    <w:lsdException w:name="List 2" w:semiHidden="1" w:unhideWhenUsed="1"/>
-    <w:lsdException w:name="List 3" w:semiHidden="1" w:unhideWhenUsed="1"/>
-    <w:lsdException w:name="List 4" w:semiHidden="1" w:unhideWhenUsed="1"/>
-    <w:lsdException w:name="List 5" w:semiHidden="1" w:unhideWhenUsed="1"/>
-    <w:lsdException w:name="List Bullet 2" w:semiHidden="1" w:unhideWhenUsed="1"/>
-    <w:lsdException w:name="List Bullet 3" w:semiHidden="1" w:unhideWhenUsed="1"/>
-    <w:lsdException w:name="List Bullet 4" w:semiHidden="1" w:unhideWhenUsed="1"/>
-    <w:lsdException w:name="List Bullet 5" w:semiHidden="1" w:unhideWhenUsed="1"/>
-    <w:lsdException w:name="List Number 2" w:semiHidden="1" w:unhideWhenUsed="1"/>
-    <w:lsdException w:name="List Number 3" w:semiHidden="1" w:unhideWhenUsed="1"/>
-    <w:lsdException w:name="List Number 4" w:semiHidden="1" w:unhideWhenUsed="1"/>
-    <w:lsdException w:name="List Number 5" w:semiHidden="1" w:unhideWhenUsed="1"/>
-    <w:lsdException w:name="Title" w:uiPriority="10" w:qFormat="1"/>
-    <w:lsdException w:name="Closing" w:semiHidden="1" w:unhideWhenUsed="1"/>
-    <w:lsdException w:name="Signature" w:semiHidden="1" w:unhideWhenUsed="1"/>
-    <w:lsdException w:name="Default Paragraph Font" w:semiHidden="1" w:uiPriority="1" w:unhideWhenUsed="1"/>
-    <w:lsdException w:name="Body Text" w:semiHidden="1" w:unhideWhenUsed="1"/>
-    <w:lsdException w:name="Body Text Indent" w:semiHidden="1" w:unhideWhenUsed="1"/>
-    <w:lsdException w:name="List Continue" w:semiHidden="1" w:unhideWhenUsed="1"/>
-    <w:lsdException w:name="List Continue 2" w:semiHidden="1" w:unhideWhenUsed="1"/>
-    <w:lsdException w:name="List Continue 3" w:semiHidden="1" w:unhideWhenUsed="1"/>
-    <w:lsdException w:name="List Continue 4" w:semiHidden="1" w:unhideWhenUsed="1"/>
-    <w:lsdException w:name="List Continue 5" w:semiHidden="1" w:unhideWhenUsed="1"/>
-    <w:lsdException w:name="Message Header" w:semiHidden="1" w:unhideWhenUsed="1"/>
-    <w:lsdException w:name="Subtitle" w:uiPriority="11" w:qFormat="1"/>
-    <w:lsdException w:name="Salutation" w:semiHidden="1" w:unhideWhenUsed="1"/>
-    <w:lsdException w:name="Date" w:semiHidden="1" w:unhideWhenUsed="1"/>
-    <w:lsdException w:name="Body Text First Indent" w:semiHidden="1" w:unhideWhenUsed="1"/>
-    <w:lsdException w:name="Body Text First Indent 2" w:semiHidden="1" w:unhideWhenUsed="1"/>
-    <w:lsdException w:name="Note Heading" w:semiHidden="1" w:unhideWhenUsed="1"/>
-    <w:lsdException w:name="Body Text 2" w:semiHidden="1" w:unhideWhenUsed="1"/>
-    <w:lsdException w:name="Body Text 3" w:semiHidden="1" w:unhideWhenUsed="1"/>
-    <w:lsdException w:name="Body Text Indent 2" w:semiHidden="1" w:unhideWhenUsed="1"/>
-    <w:lsdException w:name="Body Text Indent 3" w:semiHidden="1" w:unhideWhenUsed="1"/>
-    <w:lsdException w:name="Block Text" w:semiHidden="1" w:unhideWhenUsed="1"/>
-    <w:lsdException w:name="Hyperlink" w:semiHidden="1" w:unhideWhenUsed="1"/>
-    <w:lsdException w:name="FollowedHyperlink" w:semiHidden="1" w:unhideWhenUsed="1"/>
-    <w:lsdException w:name="Strong" w:uiPriority="22" w:qFormat="1"/>
-    <w:lsdException w:name="Emphasis" w:uiPriority="20" w:qFormat="1"/>
-    <w:lsdException w:name="Document Map" w:semiHidden="1" w:unhideWhenUsed="1"/>
-    <w:lsdException w:name="Plain Text" w:semiHidden="1" w:unhideWhenUsed="1"/>
-    <w:lsdException w:name="E-mail Signature" w:semiHidden="1" w:unhideWhenUsed="1"/>
-    <w:lsdException w:name="HTML Top of Form" w:semiHidden="1" w:unhideWhenUsed="1"/>
-    <w:lsdException w:name="HTML Bottom of Form" w:semiHidden="1" w:unhideWhenUsed="1"/>
-    <w:lsdException w:name="Normal (Web)" w:semiHidden="1" w:unhideWhenUsed="1"/>
-    <w:lsdException w:name="HTML Acronym" w:semiHidden="1" w:unhideWhenUsed="1"/>
-    <w:lsdException w:name="HTML Address" w:semiHidden="1" w:unhideWhenUsed="1"/>
-    <w:lsdException w:name="HTML Cite" w:semiHidden="1" w:unhideWhenUsed="1"/>
-    <w:lsdException w:name="HTML Code" w:semiHidden="1" w:unhideWhenUsed="1"/>
-    <w:lsdException w:name="HTML Definition" w:semiHidden="1" w:unhideWhenUsed="1"/>
-    <w:lsdException w:name="HTML Keyboard" w:semiHidden="1" w:unhideWhenUsed="1"/>
-    <w:lsdException w:name="HTML Preformatted" w:semiHidden="1" w:unhideWhenUsed="1"/>
-    <w:lsdException w:name="HTML Sample" w:semiHidden="1" w:unhideWhenUsed="1"/>
-    <w:lsdException w:name="HTML Typewriter" w:semiHidden="1" w:unhideWhenUsed="1"/>
-    <w:lsdException w:name="HTML Variable" w:semiHidden="1" w:unhideWhenUsed="1"/>
-    <w:lsdException w:name="Normal Table" w:semiHidden="1" w:unhideWhenUsed="1"/>
-    <w:lsdException w:name="annotation subject" w:semiHidden="1" w:unhideWhenUsed="1"/>
-    <w:lsdException w:name="No List" w:semiHidden="1" w:unhideWhenUsed="1"/>
-    <w:lsdException w:name="Outline List 1" w:semiHidden="1" w:unhideWhenUsed="1"/>
-    <w:lsdException w:name="Outline List 2" w:semiHidden="1" w:unhideWhenUsed="1"/>
-    <w:lsdException w:name="Outline List 3" w:semiHidden="1" w:unhideWhenUsed="1"/>
-    <w:lsdException w:name="Table Simple 1" w:semiHidden="1" w:unhideWhenUsed="1"/>
-    <w:lsdException w:name="Table Simple 2" w:semiHidden="1" w:unhideWhenUsed="1"/>
-    <w:lsdException w:name="Table Simple 3" w:semiHidden="1" w:unhideWhenUsed="1"/>
-    <w:lsdException w:name="Table Classic 1" w:semiHidden="1" w:unhideWhenUsed="1"/>
-    <w:lsdException w:name="Table Classic 2" w:semiHidden="1" w:unhideWhenUsed="1"/>
-    <w:lsdException w:name="Table Classic 3" w:semiHidden="1" w:unhideWhenUsed="1"/>
-    <w:lsdException w:name="Table Classic 4" w:semiHidden="1" w:unhideWhenUsed="1"/>
-    <w:lsdException w:name="Table Colorful 1" w:semiHidden="1" w:unhideWhenUsed="1"/>
-    <w:lsdException w:name="Table Colorful 2" w:semiHidden="1" w:unhideWhenUsed="1"/>
-    <w:lsdException w:name="Table Colorful 3" w:semiHidden="1" w:unhideWhenUsed="1"/>
-    <w:lsdException w:name="Table Columns 1" w:semiHidden="1" w:unhideWhenUsed="1"/>
-    <w:lsdException w:name="Table Columns 2" w:semiHidden="1" w:unhideWhenUsed="1"/>
-    <w:lsdException w:name="Table Columns 3" w:semiHidden="1" w:unhideWhenUsed="1"/>
-    <w:lsdException w:name="Table Columns 4" w:semiHidden="1" w:unhideWhenUsed="1"/>
-    <w:lsdException w:name="Table Columns 5" w:semiHidden="1" w:unhideWhenUsed="1"/>
-    <w:lsdException w:name="Table Grid 1" w:semiHidden="1" w:unhideWhenUsed="1"/>
-    <w:lsdException w:name="Table Grid 2" w:semiHidden="1" w:unhideWhenUsed="1"/>
-    <w:lsdException w:name="Table Grid 3" w:semiHidden="1" w:unhideWhenUsed="1"/>
-    <w:lsdException w:name="Table Grid 4" w:semiHidden="1" w:unhideWhenUsed="1"/>
-    <w:lsdException w:name="Table Grid 5" w:semiHidden="1" w:unhideWhenUsed="1"/>
-    <w:lsdException w:name="Table Grid 6" w:semiHidden="1" w:unhideWhenUsed="1"/>
-    <w:lsdException w:name="Table Grid 7" w:semiHidden="1" w:unhideWhenUsed="1"/>
-    <w:lsdException w:name="Table Grid 8" w:semiHidden="1" w:unhideWhenUsed="1"/>
-    <w:lsdException w:name="Table List 1" w:semiHidden="1" w:unhideWhenUsed="1"/>
-    <w:lsdException w:name="Table List 2" w:semiHidden="1" w:unhideWhenUsed="1"/>
-    <w:lsdException w:name="Table List 3" w:semiHidden="1" w:unhideWhenUsed="1"/>
-    <w:lsdException w:name="Table List 4" w:semiHidden="1" w:unhideWhenUsed="1"/>
-    <w:lsdException w:name="Table List 5" w:semiHidden="1" w:unhideWhenUsed="1"/>
-    <w:lsdException w:name="Table List 6" w:semiHidden="1" w:unhideWhenUsed="1"/>
-    <w:lsdException w:name="Table List 7" w:semiHidden="1" w:unhideWhenUsed="1"/>
-    <w:lsdException w:name="Table List 8" w:semiHidden="1" w:unhideWhenUsed="1"/>
-    <w:lsdException w:name="Table 3D effects 1" w:semiHidden="1" w:unhideWhenUsed="1"/>
-    <w:lsdException w:name="Table 3D effects 2" w:semiHidden="1" w:unhideWhenUsed="1"/>
-    <w:lsdException w:name="Table 3D effects 3" w:semiHidden="1" w:unhideWhenUsed="1"/>
-    <w:lsdException w:name="Table Contemporary" w:semiHidden="1" w:unhideWhenUsed="1"/>
-    <w:lsdException w:name="Table Elegant" w:semiHidden="1" w:unhideWhenUsed="1"/>
-    <w:lsdException w:name="Table Professional" w:semiHidden="1" w:unhideWhenUsed="1"/>
-    <w:lsdException w:name="Table Subtle 1" w:semiHidden="1" w:unhideWhenUsed="1"/>
-    <w:lsdException w:name="Table Subtle 2" w:semiHidden="1" w:unhideWhenUsed="1"/>
-    <w:lsdException w:name="Table Web 1" w:semiHidden="1" w:unhideWhenUsed="1"/>
-    <w:lsdException w:name="Table Web 2" w:semiHidden="1" w:unhideWhenUsed="1"/>
-    <w:lsdException w:name="Table Web 3" w:semiHidden="1" w:unhideWhenUsed="1"/>
-    <w:lsdException w:name="Balloon Text" w:semiHidden="1" w:unhideWhenUsed="1"/>
-    <w:lsdException w:name="Table Grid" w:uiPriority="39"/>
-    <w:lsdException w:name="Table Theme" w:semiHidden="1" w:unhideWhenUsed="1"/>
-    <w:lsdException w:name="Placeholder Text" w:semiHidden="1"/>
-    <w:lsdException w:name="No Spacing" w:uiPriority="1" w:qFormat="1"/>
-    <w:lsdException w:name="Light Shading" w:uiPriority="60"/>
-    <w:lsdException w:name="Light List" w:uiPriority="61"/>
-    <w:lsdException w:name="Light Grid" w:uiPriority="62"/>
-    <w:lsdException w:name="Medium Shading 1" w:uiPriority="63"/>
-    <w:lsdException w:name="Medium Shading 2" w:uiPriority="64"/>
-    <w:lsdException w:name="Medium List 1" w:uiPriority="65"/>
-    <w:lsdException w:name="Medium List 2" w:uiPriority="66"/>
-    <w:lsdException w:name="Medium Grid 1" w:uiPriority="67"/>
-    <w:lsdException w:name="Medium Grid 2" w:uiPriority="68"/>
-    <w:lsdException w:name="Medium Grid 3" w:uiPriority="69"/>
-    <w:lsdException w:name="Dark List" w:uiPriority="70"/>
-    <w:lsdException w:name="Colorful Shading" w:uiPriority="71"/>
-    <w:lsdException w:name="Colorful List" w:uiPriority="72"/>
-    <w:lsdException w:name="Colorful Grid" w:uiPriority="73"/>
-    <w:lsdException w:name="Light Shading Accent 1" w:uiPriority="60"/>
-    <w:lsdException w:name="Light List Accent 1" w:uiPriority="61"/>
-    <w:lsdException w:name="Light Grid Accent 1" w:uiPriority="62"/>
-    <w:lsdException w:name="Medium Shading 1 Accent 1" w:uiPriority="63"/>
-    <w:lsdException w:name="Medium Shading 2 Accent 1" w:uiPriority="64"/>
-    <w:lsdException w:name="Medium List 1 Accent 1" w:uiPriority="65"/>
-    <w:lsdException w:name="Revision" w:semiHidden="1"/>
-    <w:lsdException w:name="List Paragraph" w:uiPriority="34" w:qFormat="1"/>
-    <w:lsdException w:name="Quote" w:uiPriority="29" w:qFormat="1"/>
-    <w:lsdException w:name="Intense Quote" w:uiPriority="30" w:qFormat="1"/>
-    <w:lsdException w:name="Medium List 2 Accent 1" w:uiPriority="66"/>
-    <w:lsdException w:name="Medium Grid 1 Accent 1" w:uiPriority="67"/>
-    <w:lsdException w:name="Medium Grid 2 Accent 1" w:uiPriority="68"/>
-    <w:lsdException w:name="Medium Grid 3 Accent 1" w:uiPriority="69"/>
-    <w:lsdException w:name="Dark List Accent 1" w:uiPriority="70"/>
-    <w:lsdException w:name="Colorful Shading Accent 1" w:uiPriority="71"/>
-    <w:lsdException w:name="Colorful List Accent 1" w:uiPriority="72"/>
-    <w:lsdException w:name="Colorful Grid Accent 1" w:uiPriority="73"/>
-    <w:lsdException w:name="Light Shading Accent 2" w:uiPriority="60"/>
-    <w:lsdException w:name="Light List Accent 2" w:uiPriority="61"/>
-    <w:lsdException w:name="Light Grid Accent 2" w:uiPriority="62"/>
-    <w:lsdException w:name="Medium Shading 1 Accent 2" w:uiPriority="63"/>
-    <w:lsdException w:name="Medium Shading 2 Accent 2" w:uiPriority="64"/>
-    <w:lsdException w:name="Medium List 1 Accent 2" w:uiPriority="65"/>
-    <w:lsdException w:name="Medium List 2 Accent 2" w:uiPriority="66"/>
-    <w:lsdException w:name="Medium Grid 1 Accent 2" w:uiPriority="67"/>
-    <w:lsdException w:name="Medium Grid 2 Accent 2" w:uiPriority="68"/>
-    <w:lsdException w:name="Medium Grid 3 Accent 2" w:uiPriority="69"/>
-    <w:lsdException w:name="Dark List Accent 2" w:uiPriority="70"/>
-    <w:lsdException w:name="Colorful Shading Accent 2" w:uiPriority="71"/>
-    <w:lsdException w:name="Colorful List Accent 2" w:uiPriority="72"/>
-    <w:lsdException w:name="Colorful Grid Accent 2" w:uiPriority="73"/>
-    <w:lsdException w:name="Light Shading Accent 3" w:uiPriority="60"/>
-    <w:lsdException w:name="Light List Accent 3" w:uiPriority="61"/>
-    <w:lsdException w:name="Light Grid Accent 3" w:uiPriority="62"/>
-    <w:lsdException w:name="Medium Shading 1 Accent 3" w:uiPriority="63"/>
-    <w:lsdException w:name="Medium Shading 2 Accent 3" w:uiPriority="64"/>
-    <w:lsdException w:name="Medium List 1 Accent 3" w:uiPriority="65"/>
-    <w:lsdException w:name="Medium List 2 Accent 3" w:uiPriority="66"/>
-    <w:lsdException w:name="Medium Grid 1 Accent 3" w:uiPriority="67"/>
-    <w:lsdException w:name="Medium Grid 2 Accent 3" w:uiPriority="68"/>
-    <w:lsdException w:name="Medium Grid 3 Accent 3" w:uiPriority="69"/>
-    <w:lsdException w:name="Dark List Accent 3" w:uiPriority="70"/>
-    <w:lsdException w:name="Colorful Shading Accent 3" w:uiPriority="71"/>
-    <w:lsdException w:name="Colorful List Accent 3" w:uiPriority="72"/>
-    <w:lsdException w:name="Colorful Grid Accent 3" w:uiPriority="73"/>
-    <w:lsdException w:name="Light Shading Accent 4" w:uiPriority="60"/>
-    <w:lsdException w:name="Light List Accent 4" w:uiPriority="61"/>
-    <w:lsdException w:name="Light Grid Accent 4" w:uiPriority="62"/>
-    <w:lsdException w:name="Medium Shading 1 Accent 4" w:uiPriority="63"/>
-    <w:lsdException w:name="Medium Shading 2 Accent 4" w:uiPriority="64"/>
-    <w:lsdException w:name="Medium List 1 Accent 4" w:uiPriority="65"/>
-    <w:lsdException w:name="Medium List 2 Accent 4" w:uiPriority="66"/>
-    <w:lsdException w:name="Medium Grid 1 Accent 4" w:uiPriority="67"/>
-    <w:lsdException w:name="Medium Grid 2 Accent 4" w:uiPriority="68"/>
-    <w:lsdException w:name="Medium Grid 3 Accent 4" w:uiPriority="69"/>
-    <w:lsdException w:name="Dark List Accent 4" w:uiPriority="70"/>
-    <w:lsdException w:name="Colorful Shading Accent 4" w:uiPriority="71"/>
-    <w:lsdException w:name="Colorful List Accent 4" w:uiPriority="72"/>
-    <w:lsdException w:name="Colorful Grid Accent 4" w:uiPriority="73"/>
-    <w:lsdException w:name="Light Shading Accent 5" w:uiPriority="60"/>
-    <w:lsdException w:name="Light List Accent 5" w:uiPriority="61"/>
-    <w:lsdException w:name="Light Grid Accent 5" w:uiPriority="62"/>
-    <w:lsdException w:name="Medium Shading 1 Accent 5" w:uiPriority="63"/>
-    <w:lsdException w:name="Medium Shading 2 Accent 5" w:uiPriority="64"/>
-    <w:lsdException w:name="Medium List 1 Accent 5" w:uiPriority="65"/>
-    <w:lsdException w:name="Medium List 2 Accent 5" w:uiPriority="66"/>
-    <w:lsdException w:name="Medium Grid 1 Accent 5" w:uiPriority="67"/>
-    <w:lsdException w:name="Medium Grid 2 Accent 5" w:uiPriority="68"/>
-    <w:lsdException w:name="Medium Grid 3 Accent 5" w:uiPriority="69"/>
-    <w:lsdException w:name="Dark List Accent 5" w:uiPriority="70"/>
-    <w:lsdException w:name="Colorful Shading Accent 5" w:uiPriority="71"/>
-    <w:lsdException w:name="Colorful List Accent 5" w:uiPriority="72"/>
-    <w:lsdException w:name="Colorful Grid Accent 5" w:uiPriority="73"/>
-    <w:lsdException w:name="Light Shading Accent 6" w:uiPriority="60"/>
-    <w:lsdException w:name="Light List Accent 6" w:uiPriority="61"/>
-    <w:lsdException w:name="Light Grid Accent 6" w:uiPriority="62"/>
-    <w:lsdException w:name="Medium Shading 1 Accent 6" w:uiPriority="63"/>
-    <w:lsdException w:name="Medium Shading 2 Accent 6" w:uiPriority="64"/>
-    <w:lsdException w:name="Medium List 1 Accent 6" w:uiPriority="65"/>
-    <w:lsdException w:name="Medium List 2 Accent 6" w:uiPriority="66"/>
-    <w:lsdException w:name="Medium Grid 1 Accent 6" w:uiPriority="67"/>
-    <w:lsdException w:name="Medium Grid 2 Accent 6" w:uiPriority="68"/>
-    <w:lsdException w:name="Medium Grid 3 Accent 6" w:uiPriority="69"/>
-    <w:lsdException w:name="Dark List Accent 6" w:uiPriority="70"/>
-    <w:lsdException w:name="Colorful Shading Accent 6" w:uiPriority="71"/>
-    <w:lsdException w:name="Colorful List Accent 6" w:uiPriority="72"/>
-    <w:lsdException w:name="Colorful Grid Accent 6" w:uiPriority="73"/>
-    <w:lsdException w:name="Subtle Emphasis" w:uiPriority="19" w:qFormat="1"/>
-    <w:lsdException w:name="Intense Emphasis" w:uiPriority="21" w:qFormat="1"/>
-    <w:lsdException w:name="Subtle Reference" w:uiPriority="31" w:qFormat="1"/>
-    <w:lsdException w:name="Intense Reference" w:uiPriority="32" w:qFormat="1"/>
-    <w:lsdException w:name="Book Title" w:uiPriority="33" w:qFormat="1"/>
-    <w:lsdException w:name="Bibliography" w:semiHidden="1" w:uiPriority="37" w:unhideWhenUsed="1"/>
-    <w:lsdException w:name="TOC Heading" w:semiHidden="1" w:uiPriority="39" w:unhideWhenUsed="1" w:qFormat="1"/>
-    <w:lsdException w:name="Plain Table 1" w:uiPriority="41"/>
-    <w:lsdException w:name="Plain Table 2" w:uiPriority="42"/>
-    <w:lsdException w:name="Plain Table 3" w:uiPriority="43"/>
-    <w:lsdException w:name="Plain Table 4" w:uiPriority="44"/>
-    <w:lsdException w:name="Plain Table 5" w:uiPriority="45"/>
-    <w:lsdException w:name="Grid Table Light" w:uiPriority="40"/>
-    <w:lsdException w:name="Grid Table 1 Light" w:uiPriority="46"/>
-    <w:lsdException w:name="Grid Table 2" w:uiPriority="47"/>
-    <w:lsdException w:name="Grid Table 3" w:uiPriority="48"/>
-    <w:lsdException w:name="Grid Table 4" w:uiPriority="49"/>
-    <w:lsdException w:name="Grid Table 5 Dark" w:uiPriority="50"/>
-    <w:lsdException w:name="Grid Table 6 Colorful" w:uiPriority="51"/>
-    <w:lsdException w:name="Grid Table 7 Colorful" w:uiPriority="52"/>
-    <w:lsdException w:name="Grid Table 1 Light Accent 1" w:uiPriority="46"/>
-    <w:lsdException w:name="Grid Table 2 Accent 1" w:uiPriority="47"/>
-    <w:lsdException w:name="Grid Table 3 Accent 1" w:uiPriority="48"/>
-    <w:lsdException w:name="Grid Table 4 Accent 1" w:uiPriority="49"/>
-    <w:lsdException w:name="Grid Table 5 Dark Accent 1" w:uiPriority="50"/>
-    <w:lsdException w:name="Grid Table 6 Colorful Accent 1" w:uiPriority="51"/>
-    <w:lsdException w:name="Grid Table 7 Colorful Accent 1" w:uiPriority="52"/>
-    <w:lsdException w:name="Grid Table 1 Light Accent 2" w:uiPriority="46"/>
-    <w:lsdException w:name="Grid Table 2 Accent 2" w:uiPriority="47"/>
-    <w:lsdException w:name="Grid Table 3 Accent 2" w:uiPriority="48"/>
-    <w:lsdException w:name="Grid Table 4 Accent 2" w:uiPriority="49"/>
-    <w:lsdException w:name="Grid Table 5 Dark Accent 2" w:uiPriority="50"/>
-    <w:lsdException w:name="Grid Table 6 Colorful Accent 2" w:uiPriority="51"/>
-    <w:lsdException w:name="Grid Table 7 Colorful Accent 2" w:uiPriority="52"/>
-    <w:lsdException w:name="Grid Table 1 Light Accent 3" w:uiPriority="46"/>
-    <w:lsdException w:name="Grid Table 2 Accent 3" w:uiPriority="47"/>
-    <w:lsdException w:name="Grid Table 3 Accent 3" w:uiPriority="48"/>
-    <w:lsdException w:name="Grid Table 4 Accent 3" w:uiPriority="49"/>
-    <w:lsdException w:name="Grid Table 5 Dark Accent 3" w:uiPriority="50"/>
-    <w:lsdException w:name="Grid Table 6 Colorful Accent 3" w:uiPriority="51"/>
-    <w:lsdException w:name="Grid Table 7 Colorful Accent 3" w:uiPriority="52"/>
-    <w:lsdException w:name="Grid Table 1 Light Accent 4" w:uiPriority="46"/>
-    <w:lsdException w:name="Grid Table 2 Accent 4" w:uiPriority="47"/>
-    <w:lsdException w:name="Grid Table 3 Accent 4" w:uiPriority="48"/>
-    <w:lsdException w:name="Grid Table 4 Accent 4" w:uiPriority="49"/>
-    <w:lsdException w:name="Grid Table 5 Dark Accent 4" w:uiPriority="50"/>
-    <w:lsdException w:name="Grid Table 6 Colorful Accent 4" w:uiPriority="51"/>
-    <w:lsdException w:name="Grid Table 7 Colorful Accent 4" w:uiPriority="52"/>
-    <w:lsdException w:name="Grid Table 1 Light Accent 5" w:uiPriority="46"/>
-    <w:lsdException w:name="Grid Table 2 Accent 5" w:uiPriority="47"/>
-    <w:lsdException w:name="Grid Table 3 Accent 5" w:uiPriority="48"/>
-    <w:lsdException w:name="Grid Table 4 Accent 5" w:uiPriority="49"/>
-    <w:lsdException w:name="Grid Table 5 Dark Accent 5" w:uiPriority="50"/>
-    <w:lsdException w:name="Grid Table 6 Colorful Accent 5" w:uiPriority="51"/>
-    <w:lsdException w:name="Grid Table 7 Colorful Accent 5" w:uiPriority="52"/>
-    <w:lsdException w:name="Grid Table 1 Light Accent 6" w:uiPriority="46"/>
-    <w:lsdException w:name="Grid Table 2 Accent 6" w:uiPriority="47"/>
-    <w:lsdException w:name="Grid Table 3 Accent 6" w:uiPriority="48"/>
-    <w:lsdException w:name="Grid Table 4 Accent 6" w:uiPriority="49"/>
-    <w:lsdException w:name="Grid Table 5 Dark Accent 6" w:uiPriority="50"/>
-    <w:lsdException w:name="Grid Table 6 Colorful Accent 6" w:uiPriority="51"/>
-    <w:lsdException w:name="Grid Table 7 Colorful Accent 6" w:uiPriority="52"/>
-    <w:lsdException w:name="List Table 1 Light" w:uiPriority="46"/>
-    <w:lsdException w:name="List Table 2" w:uiPriority="47"/>
-    <w:lsdException w:name="List Table 3" w:uiPriority="48"/>
-    <w:lsdException w:name="List Table 4" w:uiPriority="49"/>
-    <w:lsdException w:name="List Table 5 Dark" w:uiPriority="50"/>
-    <w:lsdException w:name="List Table 6 Colorful" w:uiPriority="51"/>
-    <w:lsdException w:name="List Table 7 Colorful" w:uiPriority="52"/>
-    <w:lsdException w:name="List Table 1 Light Accent 1" w:uiPriority="46"/>
-    <w:lsdException w:name="List Table 2 Accent 1" w:uiPriority="47"/>
-    <w:lsdException w:name="List Table 3 Accent 1" w:uiPriority="48"/>
-    <w:lsdException w:name="List Table 4 Accent 1" w:uiPriority="49"/>
-    <w:lsdException w:name="List Table 5 Dark Accent 1" w:uiPriority="50"/>
-    <w:lsdException w:name="List Table 6 Colorful Accent 1" w:uiPriority="51"/>
-    <w:lsdException w:name="List Table 7 Colorful Accent 1" w:uiPriority="52"/>
-    <w:lsdException w:name="List Table 1 Light Accent 2" w:uiPriority="46"/>
-    <w:lsdException w:name="List Table 2 Accent 2" w:uiPriority="47"/>
-    <w:lsdException w:name="List Table 3 Accent 2" w:uiPriority="48"/>
-    <w:lsdException w:name="List Table 4 Accent 2" w:uiPriority="49"/>
-    <w:lsdException w:name="List Table 5 Dark Accent 2" w:uiPriority="50"/>
-    <w:lsdException w:name="List Table 6 Colorful Accent 2" w:uiPriority="51"/>
-    <w:lsdException w:name="List Table 7 Colorful Accent 2" w:uiPriority="52"/>
-    <w:lsdException w:name="List Table 1 Light Accent 3" w:uiPriority="46"/>
-    <w:lsdException w:name="List Table 2 Accent 3" w:uiPriority="47"/>
-    <w:lsdException w:name="List Table 3 Accent 3" w:uiPriority="48"/>
-    <w:lsdException w:name="List Table 4 Accent 3" w:uiPriority="49"/>
-    <w:lsdException w:name="List Table 5 Dark Accent 3" w:uiPriority="50"/>
-    <w:lsdException w:name="List Table 6 Colorful Accent 3" w:uiPriority="51"/>
-    <w:lsdException w:name="List Table 7 Colorful Accent 3" w:uiPriority="52"/>
-    <w:lsdException w:name="List Table 1 Light Accent 4" w:uiPriority="46"/>
-    <w:lsdException w:name="List Table 2 Accent 4" w:uiPriority="47"/>
-    <w:lsdException w:name="List Table 3 Accent 4" w:uiPriority="48"/>
-    <w:lsdException w:name="List Table 4 Accent 4" w:uiPriority="49"/>
-    <w:lsdException w:name="List Table 5 Dark Accent 4" w:uiPriority="50"/>
-    <w:lsdException w:name="List Table 6 Colorful Accent 4" w:uiPriority="51"/>
-    <w:lsdException w:name="List Table 7 Colorful Accent 4" w:uiPriority="52"/>
-    <w:lsdException w:name="List Table 1 Light Accent 5" w:uiPriority="46"/>
-    <w:lsdException w:name="List Table 2 Accent 5" w:uiPriority="47"/>
-    <w:lsdException w:name="List Table 3 Accent 5" w:uiPriority="48"/>
-    <w:lsdException w:name="List Table 4 Accent 5" w:uiPriority="49"/>
-    <w:lsdException w:name="List Table 5 Dark Accent 5" w:uiPriority="50"/>
-    <w:lsdException w:name="List Table 6 Colorful Accent 5" w:uiPriority="51"/>
-    <w:lsdException w:name="List Table 7 Colorful Accent 5" w:uiPriority="52"/>
-    <w:lsdException w:name="List Table 1 Light Accent 6" w:uiPriority="46"/>
-    <w:lsdException w:name="List Table 2 Accent 6" w:uiPriority="47"/>
-    <w:lsdException w:name="List Table 3 Accent 6" w:uiPriority="48"/>
-    <w:lsdException w:name="List Table 4 Accent 6" w:uiPriority="49"/>
-    <w:lsdException w:name="List Table 5 Dark Accent 6" w:uiPriority="50"/>
-    <w:lsdException w:name="List Table 6 Colorful Accent 6" w:uiPriority="51"/>
-    <w:lsdException w:name="List Table 7 Colorful Accent 6" w:uiPriority="52"/>
+  <w:latentStyles w:defLockedState="0" w:defUIPriority="99" w:defSemiHidden="1" w:defUnhideWhenUsed="1" w:defQFormat="0" w:count="267">
+    <w:lsdException w:name="Normal" w:semiHidden="0" w:uiPriority="0" w:unhideWhenUsed="0" w:qFormat="1"/>
+    <w:lsdException w:name="heading 1" w:semiHidden="0" w:uiPriority="9" w:unhideWhenUsed="0" w:qFormat="1"/>
+    <w:lsdException w:name="heading 2" w:uiPriority="9" w:qFormat="1"/>
+    <w:lsdException w:name="heading 3" w:uiPriority="9" w:qFormat="1"/>
+    <w:lsdException w:name="heading 4" w:uiPriority="9" w:qFormat="1"/>
+    <w:lsdException w:name="heading 5" w:uiPriority="9" w:qFormat="1"/>
+    <w:lsdException w:name="heading 6" w:uiPriority="9" w:qFormat="1"/>
+    <w:lsdException w:name="heading 7" w:uiPriority="9" w:qFormat="1"/>
+    <w:lsdException w:name="heading 8" w:uiPriority="9" w:qFormat="1"/>
+    <w:lsdException w:name="heading 9" w:uiPriority="9" w:qFormat="1"/>
+    <w:lsdException w:name="toc 1" w:uiPriority="39"/>
+    <w:lsdException w:name="toc 2" w:uiPriority="39"/>
+    <w:lsdException w:name="toc 3" w:uiPriority="39"/>
+    <w:lsdException w:name="toc 4" w:uiPriority="39"/>
+    <w:lsdException w:name="toc 5" w:uiPriority="39"/>
+    <w:lsdException w:name="toc 6" w:uiPriority="39"/>
+    <w:lsdException w:name="toc 7" w:uiPriority="39"/>
+    <w:lsdException w:name="toc 8" w:uiPriority="39"/>
+    <w:lsdException w:name="toc 9" w:uiPriority="39"/>
+    <w:lsdException w:name="caption" w:uiPriority="35" w:qFormat="1"/>
+    <w:lsdException w:name="Title" w:semiHidden="0" w:uiPriority="10" w:unhideWhenUsed="0" w:qFormat="1"/>
+    <w:lsdException w:name="Default Paragraph Font" w:uiPriority="1"/>
+    <w:lsdException w:name="Subtitle" w:semiHidden="0" w:uiPriority="11" w:unhideWhenUsed="0" w:qFormat="1"/>
+    <w:lsdException w:name="Strong" w:semiHidden="0" w:uiPriority="22" w:unhideWhenUsed="0" w:qFormat="1"/>
+    <w:lsdException w:name="Emphasis" w:semiHidden="0" w:uiPriority="20" w:unhideWhenUsed="0" w:qFormat="1"/>
+    <w:lsdException w:name="Table Grid" w:semiHidden="0" w:uiPriority="39" w:unhideWhenUsed="0"/>
+    <w:lsdException w:name="Placeholder Text" w:unhideWhenUsed="0"/>
+    <w:lsdException w:name="No Spacing" w:semiHidden="0" w:uiPriority="1" w:unhideWhenUsed="0" w:qFormat="1"/>
+    <w:lsdException w:name="Light Shading" w:semiHidden="0" w:uiPriority="60" w:unhideWhenUsed="0"/>
+    <w:lsdException w:name="Light List" w:semiHidden="0" w:uiPriority="61" w:unhideWhenUsed="0"/>
+    <w:lsdException w:name="Light Grid" w:semiHidden="0" w:uiPriority="62" w:unhideWhenUsed="0"/>
+    <w:lsdException w:name="Medium Shading 1" w:semiHidden="0" w:uiPriority="63" w:unhideWhenUsed="0"/>
+    <w:lsdException w:name="Medium Shading 2" w:semiHidden="0" w:uiPriority="64" w:unhideWhenUsed="0"/>
+    <w:lsdException w:name="Medium List 1" w:semiHidden="0" w:uiPriority="65" w:unhideWhenUsed="0"/>
+    <w:lsdException w:name="Medium List 2" w:semiHidden="0" w:uiPriority="66" w:unhideWhenUsed="0"/>
+    <w:lsdException w:name="Medium Grid 1" w:semiHidden="0" w:uiPriority="67" w:unhideWhenUsed="0"/>
+    <w:lsdException w:name="Medium Grid 2" w:semiHidden="0" w:uiPriority="68" w:unhideWhenUsed="0"/>
+    <w:lsdException w:name="Medium Grid 3" w:semiHidden="0" w:uiPriority="69" w:unhideWhenUsed="0"/>
+    <w:lsdException w:name="Dark List" w:semiHidden="0" w:uiPriority="70" w:unhideWhenUsed="0"/>
+    <w:lsdException w:name="Colorful Shading" w:semiHidden="0" w:uiPriority="71" w:unhideWhenUsed="0"/>
+    <w:lsdException w:name="Colorful List" w:semiHidden="0" w:uiPriority="72" w:unhideWhenUsed="0"/>
+    <w:lsdException w:name="Colorful Grid" w:semiHidden="0" w:uiPriority="73" w:unhideWhenUsed="0"/>
+    <w:lsdException w:name="Light Shading Accent 1" w:semiHidden="0" w:uiPriority="60" w:unhideWhenUsed="0"/>
+    <w:lsdException w:name="Light List Accent 1" w:semiHidden="0" w:uiPriority="61" w:unhideWhenUsed="0"/>
+    <w:lsdException w:name="Light Grid Accent 1" w:semiHidden="0" w:uiPriority="62" w:unhideWhenUsed="0"/>
+    <w:lsdException w:name="Medium Shading 1 Accent 1" w:semiHidden="0" w:uiPriority="63" w:unhideWhenUsed="0"/>
+    <w:lsdException w:name="Medium Shading 2 Accent 1" w:semiHidden="0" w:uiPriority="64" w:unhideWhenUsed="0"/>
+    <w:lsdException w:name="Medium List 1 Accent 1" w:semiHidden="0" w:uiPriority="65" w:unhideWhenUsed="0"/>
+    <w:lsdException w:name="Revision" w:unhideWhenUsed="0"/>
+    <w:lsdException w:name="List Paragraph" w:semiHidden="0" w:uiPriority="34" w:unhideWhenUsed="0" w:qFormat="1"/>
+    <w:lsdException w:name="Quote" w:semiHidden="0" w:uiPriority="29" w:unhideWhenUsed="0" w:qFormat="1"/>
+    <w:lsdException w:name="Intense Quote" w:semiHidden="0" w:uiPriority="30" w:unhideWhenUsed="0" w:qFormat="1"/>
+    <w:lsdException w:name="Medium List 2 Accent 1" w:semiHidden="0" w:uiPriority="66" w:unhideWhenUsed="0"/>
+    <w:lsdException w:name="Medium Grid 1 Accent 1" w:semiHidden="0" w:uiPriority="67" w:unhideWhenUsed="0"/>
+    <w:lsdException w:name="Medium Grid 2 Accent 1" w:semiHidden="0" w:uiPriority="68" w:unhideWhenUsed="0"/>
+    <w:lsdException w:name="Medium Grid 3 Accent 1" w:semiHidden="0" w:uiPriority="69" w:unhideWhenUsed="0"/>
+    <w:lsdException w:name="Dark List Accent 1" w:semiHidden="0" w:uiPriority="70" w:unhideWhenUsed="0"/>
+    <w:lsdException w:name="Colorful Shading Accent 1" w:semiHidden="0" w:uiPriority="71" w:unhideWhenUsed="0"/>
+    <w:lsdException w:name="Colorful List Accent 1" w:semiHidden="0" w:uiPriority="72" w:unhideWhenUsed="0"/>
+    <w:lsdException w:name="Colorful Grid Accent 1" w:semiHidden="0" w:uiPriority="73" w:unhideWhenUsed="0"/>
+    <w:lsdException w:name="Light Shading Accent 2" w:semiHidden="0" w:uiPriority="60" w:unhideWhenUsed="0"/>
+    <w:lsdException w:name="Light List Accent 2" w:semiHidden="0" w:uiPriority="61" w:unhideWhenUsed="0"/>
+    <w:lsdException w:name="Light Grid Accent 2" w:semiHidden="0" w:uiPriority="62" w:unhideWhenUsed="0"/>
+    <w:lsdException w:name="Medium Shading 1 Accent 2" w:semiHidden="0" w:uiPriority="63" w:unhideWhenUsed="0"/>
+    <w:lsdException w:name="Medium Shading 2 Accent 2" w:semiHidden="0" w:uiPriority="64" w:unhideWhenUsed="0"/>
+    <w:lsdException w:name="Medium List 1 Accent 2" w:semiHidden="0" w:uiPriority="65" w:unhideWhenUsed="0"/>
+    <w:lsdException w:name="Medium List 2 Accent 2" w:semiHidden="0" w:uiPriority="66" w:unhideWhenUsed="0"/>
+    <w:lsdException w:name="Medium Grid 1 Accent 2" w:semiHidden="0" w:uiPriority="67" w:unhideWhenUsed="0"/>
+    <w:lsdException w:name="Medium Grid 2 Accent 2" w:semiHidden="0" w:uiPriority="68" w:unhideWhenUsed="0"/>
+    <w:lsdException w:name="Medium Grid 3 Accent 2" w:semiHidden="0" w:uiPriority="69" w:unhideWhenUsed="0"/>
+    <w:lsdException w:name="Dark List Accent 2" w:semiHidden="0" w:uiPriority="70" w:unhideWhenUsed="0"/>
+    <w:lsdException w:name="Colorful Shading Accent 2" w:semiHidden="0" w:uiPriority="71" w:unhideWhenUsed="0"/>
+    <w:lsdException w:name="Colorful List Accent 2" w:semiHidden="0" w:uiPriority="72" w:unhideWhenUsed="0"/>
+    <w:lsdException w:name="Colorful Grid Accent 2" w:semiHidden="0" w:uiPriority="73" w:unhideWhenUsed="0"/>
+    <w:lsdException w:name="Light Shading Accent 3" w:semiHidden="0" w:uiPriority="60" w:unhideWhenUsed="0"/>
+    <w:lsdException w:name="Light List Accent 3" w:semiHidden="0" w:uiPriority="61" w:unhideWhenUsed="0"/>
+    <w:lsdException w:name="Light Grid Accent 3" w:semiHidden="0" w:uiPriority="62" w:unhideWhenUsed="0"/>
+    <w:lsdException w:name="Medium Shading 1 Accent 3" w:semiHidden="0" w:uiPriority="63" w:unhideWhenUsed="0"/>
+    <w:lsdException w:name="Medium Shading 2 Accent 3" w:semiHidden="0" w:uiPriority="64" w:unhideWhenUsed="0"/>
+    <w:lsdException w:name="Medium List 1 Accent 3" w:semiHidden="0" w:uiPriority="65" w:unhideWhenUsed="0"/>
+    <w:lsdException w:name="Medium List 2 Accent 3" w:semiHidden="0" w:uiPriority="66" w:unhideWhenUsed="0"/>
+    <w:lsdException w:name="Medium Grid 1 Accent 3" w:semiHidden="0" w:uiPriority="67" w:unhideWhenUsed="0"/>
+    <w:lsdException w:name="Medium Grid 2 Accent 3" w:semiHidden="0" w:uiPriority="68" w:unhideWhenUsed="0"/>
+    <w:lsdException w:name="Medium Grid 3 Accent 3" w:semiHidden="0" w:uiPriority="69" w:unhideWhenUsed="0"/>
+    <w:lsdException w:name="Dark List Accent 3" w:semiHidden="0" w:uiPriority="70" w:unhideWhenUsed="0"/>
+    <w:lsdException w:name="Colorful Shading Accent 3" w:semiHidden="0" w:uiPriority="71" w:unhideWhenUsed="0"/>
+    <w:lsdException w:name="Colorful List Accent 3" w:semiHidden="0" w:uiPriority="72" w:unhideWhenUsed="0"/>
+    <w:lsdException w:name="Colorful Grid Accent 3" w:semiHidden="0" w:uiPriority="73" w:unhideWhenUsed="0"/>
+    <w:lsdException w:name="Light Shading Accent 4" w:semiHidden="0" w:uiPriority="60" w:unhideWhenUsed="0"/>
+    <w:lsdException w:name="Light List Accent 4" w:semiHidden="0" w:uiPriority="61" w:unhideWhenUsed="0"/>
+    <w:lsdException w:name="Light Grid Accent 4" w:semiHidden="0" w:uiPriority="62" w:unhideWhenUsed="0"/>
+    <w:lsdException w:name="Medium Shading 1 Accent 4" w:semiHidden="0" w:uiPriority="63" w:unhideWhenUsed="0"/>
+    <w:lsdException w:name="Medium Shading 2 Accent 4" w:semiHidden="0" w:uiPriority="64" w:unhideWhenUsed="0"/>
+    <w:lsdException w:name="Medium List 1 Accent 4" w:semiHidden="0" w:uiPriority="65" w:unhideWhenUsed="0"/>
+    <w:lsdException w:name="Medium List 2 Accent 4" w:semiHidden="0" w:uiPriority="66" w:unhideWhenUsed="0"/>
+    <w:lsdException w:name="Medium Grid 1 Accent 4" w:semiHidden="0" w:uiPriority="67" w:unhideWhenUsed="0"/>
+    <w:lsdException w:name="Medium Grid 2 Accent 4" w:semiHidden="0" w:uiPriority="68" w:unhideWhenUsed="0"/>
+    <w:lsdException w:name="Medium Grid 3 Accent 4" w:semiHidden="0" w:uiPriority="69" w:unhideWhenUsed="0"/>
+    <w:lsdException w:name="Dark List Accent 4" w:semiHidden="0" w:uiPriority="70" w:unhideWhenUsed="0"/>
+    <w:lsdException w:name="Colorful Shading Accent 4" w:semiHidden="0" w:uiPriority="71" w:unhideWhenUsed="0"/>
+    <w:lsdException w:name="Colorful List Accent 4" w:semiHidden="0" w:uiPriority="72" w:unhideWhenUsed="0"/>
+    <w:lsdException w:name="Colorful Grid Accent 4" w:semiHidden="0" w:uiPriority="73" w:unhideWhenUsed="0"/>
+    <w:lsdException w:name="Light Shading Accent 5" w:semiHidden="0" w:uiPriority="60" w:unhideWhenUsed="0"/>
+    <w:lsdException w:name="Light List Accent 5" w:semiHidden="0" w:uiPriority="61" w:unhideWhenUsed="0"/>
+    <w:lsdException w:name="Light Grid Accent 5" w:semiHidden="0" w:uiPriority="62" w:unhideWhenUsed="0"/>
+    <w:lsdException w:name="Medium Shading 1 Accent 5" w:semiHidden="0" w:uiPriority="63" w:unhideWhenUsed="0"/>
+    <w:lsdException w:name="Medium Shading 2 Accent 5" w:semiHidden="0" w:uiPriority="64" w:unhideWhenUsed="0"/>
+    <w:lsdException w:name="Medium List 1 Accent 5" w:semiHidden="0" w:uiPriority="65" w:unhideWhenUsed="0"/>
+    <w:lsdException w:name="Medium List 2 Accent 5" w:semiHidden="0" w:uiPriority="66" w:unhideWhenUsed="0"/>
+    <w:lsdException w:name="Medium Grid 1 Accent 5" w:semiHidden="0" w:uiPriority="67" w:unhideWhenUsed="0"/>
+    <w:lsdException w:name="Medium Grid 2 Accent 5" w:semiHidden="0" w:uiPriority="68" w:unhideWhenUsed="0"/>
+    <w:lsdException w:name="Medium Grid 3 Accent 5" w:semiHidden="0" w:uiPriority="69" w:unhideWhenUsed="0"/>
+    <w:lsdException w:name="Dark List Accent 5" w:semiHidden="0" w:uiPriority="70" w:unhideWhenUsed="0"/>
+    <w:lsdException w:name="Colorful Shading Accent 5" w:semiHidden="0" w:uiPriority="71" w:unhideWhenUsed="0"/>
+    <w:lsdException w:name="Colorful List Accent 5" w:semiHidden="0" w:uiPriority="72" w:unhideWhenUsed="0"/>
+    <w:lsdException w:name="Colorful Grid Accent 5" w:semiHidden="0" w:uiPriority="73" w:unhideWhenUsed="0"/>
+    <w:lsdException w:name="Light Shading Accent 6" w:semiHidden="0" w:uiPriority="60" w:unhideWhenUsed="0"/>
+    <w:lsdException w:name="Light List Accent 6" w:semiHidden="0" w:uiPriority="61" w:unhideWhenUsed="0"/>
+    <w:lsdException w:name="Light Grid Accent 6" w:semiHidden="0" w:uiPriority="62" w:unhideWhenUsed="0"/>
+    <w:lsdException w:name="Medium Shading 1 Accent 6" w:semiHidden="0" w:uiPriority="63" w:unhideWhenUsed="0"/>
+    <w:lsdException w:name="Medium Shading 2 Accent 6" w:semiHidden="0" w:uiPriority="64" w:unhideWhenUsed="0"/>
+    <w:lsdException w:name="Medium List 1 Accent 6" w:semiHidden="0" w:uiPriority="65" w:unhideWhenUsed="0"/>
+    <w:lsdException w:name="Medium List 2 Accent 6" w:semiHidden="0" w:uiPriority="66" w:unhideWhenUsed="0"/>
+    <w:lsdException w:name="Medium Grid 1 Accent 6" w:semiHidden="0" w:uiPriority="67" w:unhideWhenUsed="0"/>
+    <w:lsdException w:name="Medium Grid 2 Accent 6" w:semiHidden="0" w:uiPriority="68" w:unhideWhenUsed="0"/>
+    <w:lsdException w:name="Medium Grid 3 Accent 6" w:semiHidden="0" w:uiPriority="69" w:unhideWhenUsed="0"/>
+    <w:lsdException w:name="Dark List Accent 6" w:semiHidden="0" w:uiPriority="70" w:unhideWhenUsed="0"/>
+    <w:lsdException w:name="Colorful Shading Accent 6" w:semiHidden="0" w:uiPriority="71" w:unhideWhenUsed="0"/>
+    <w:lsdException w:name="Colorful List Accent 6" w:semiHidden="0" w:uiPriority="72" w:unhideWhenUsed="0"/>
+    <w:lsdException w:name="Colorful Grid Accent 6" w:semiHidden="0" w:uiPriority="73" w:unhideWhenUsed="0"/>
+    <w:lsdException w:name="Subtle Emphasis" w:semiHidden="0" w:uiPriority="19" w:unhideWhenUsed="0" w:qFormat="1"/>
+    <w:lsdException w:name="Intense Emphasis" w:semiHidden="0" w:uiPriority="21" w:unhideWhenUsed="0" w:qFormat="1"/>
+    <w:lsdException w:name="Subtle Reference" w:semiHidden="0" w:uiPriority="31" w:unhideWhenUsed="0" w:qFormat="1"/>
+    <w:lsdException w:name="Intense Reference" w:semiHidden="0" w:uiPriority="32" w:unhideWhenUsed="0" w:qFormat="1"/>
+    <w:lsdException w:name="Book Title" w:semiHidden="0" w:uiPriority="33" w:unhideWhenUsed="0" w:qFormat="1"/>
+    <w:lsdException w:name="Bibliography" w:uiPriority="37"/>
+    <w:lsdException w:name="TOC Heading" w:uiPriority="39" w:qFormat="1"/>
   </w:latentStyles>
   <w:style w:type="paragraph" w:default="1" w:styleId="Normal">
     <w:name w:val="Normal"/>
     <w:qFormat/>
+    <w:rsid w:val="00CC0534"/>
   </w:style>
   <w:style w:type="paragraph" w:styleId="Heading1">
     <w:name w:val="heading 1"/>
@@ -3759,6 +4618,7 @@
     <w:uiPriority w:val="99"/>
     <w:semiHidden/>
     <w:unhideWhenUsed/>
+    <w:qFormat/>
     <w:tblPr>
       <w:tblInd w:w="0" w:type="dxa"/>
       <w:tblCellMar>
@@ -3820,6 +4680,7 @@
       <w:spacing w:after="0" w:line="240" w:lineRule="auto"/>
     </w:pPr>
     <w:tblPr>
+      <w:tblInd w:w="0" w:type="dxa"/>
       <w:tblBorders>
         <w:top w:val="single" w:sz="4" w:space="0" w:color="auto"/>
         <w:left w:val="single" w:sz="4" w:space="0" w:color="auto"/>
@@ -3828,7 +4689,43 @@
         <w:insideH w:val="single" w:sz="4" w:space="0" w:color="auto"/>
         <w:insideV w:val="single" w:sz="4" w:space="0" w:color="auto"/>
       </w:tblBorders>
+      <w:tblCellMar>
+        <w:top w:w="0" w:type="dxa"/>
+        <w:left w:w="108" w:type="dxa"/>
+        <w:bottom w:w="0" w:type="dxa"/>
+        <w:right w:w="108" w:type="dxa"/>
+      </w:tblCellMar>
     </w:tblPr>
+  </w:style>
+  <w:style w:type="paragraph" w:styleId="BalloonText">
+    <w:name w:val="Balloon Text"/>
+    <w:basedOn w:val="Normal"/>
+    <w:link w:val="BalloonTextChar"/>
+    <w:uiPriority w:val="99"/>
+    <w:semiHidden/>
+    <w:unhideWhenUsed/>
+    <w:rsid w:val="00A414AF"/>
+    <w:pPr>
+      <w:spacing w:after="0" w:line="240" w:lineRule="auto"/>
+    </w:pPr>
+    <w:rPr>
+      <w:rFonts w:ascii="Tahoma" w:hAnsi="Tahoma" w:cs="Tahoma"/>
+      <w:sz w:val="16"/>
+      <w:szCs w:val="16"/>
+    </w:rPr>
+  </w:style>
+  <w:style w:type="character" w:customStyle="1" w:styleId="BalloonTextChar">
+    <w:name w:val="Balloon Text Char"/>
+    <w:basedOn w:val="DefaultParagraphFont"/>
+    <w:link w:val="BalloonText"/>
+    <w:uiPriority w:val="99"/>
+    <w:semiHidden/>
+    <w:rsid w:val="00A414AF"/>
+    <w:rPr>
+      <w:rFonts w:ascii="Tahoma" w:hAnsi="Tahoma" w:cs="Tahoma"/>
+      <w:sz w:val="16"/>
+      <w:szCs w:val="16"/>
+    </w:rPr>
   </w:style>
 </w:styles>
 </file>
@@ -3876,7 +4773,7 @@
     </a:clrScheme>
     <a:fontScheme name="Office">
       <a:majorFont>
-        <a:latin typeface="Calibri Light" panose="020F0302020204030204"/>
+        <a:latin typeface="Calibri Light"/>
         <a:ea typeface=""/>
         <a:cs typeface=""/>
         <a:font script="Jpan" typeface="游ゴシック Light"/>
@@ -3911,7 +4808,7 @@
         <a:font script="Geor" typeface="Sylfaen"/>
       </a:majorFont>
       <a:minorFont>
-        <a:latin typeface="Calibri" panose="020F0502020204030204"/>
+        <a:latin typeface="Calibri"/>
         <a:ea typeface=""/>
         <a:cs typeface=""/>
         <a:font script="Jpan" typeface="游明朝"/>
@@ -4088,7 +4985,7 @@
   <a:extraClrSchemeLst/>
   <a:extLst>
     <a:ext uri="{05A4C25C-085E-4340-85A3-A5531E510DB2}">
-      <thm15:themeFamily xmlns:thm15="http://schemas.microsoft.com/office/thememl/2012/main" name="Office Theme" id="{62F939B6-93AF-4DB8-9C6B-D6C7DFDC589F}" vid="{4A3C46E8-61CC-4603-A589-7422A47A8E4A}"/>
+      <thm15:themeFamily xmlns:thm15="http://schemas.microsoft.com/office/thememl/2012/main" xmlns="" name="Office Theme" id="{62F939B6-93AF-4DB8-9C6B-D6C7DFDC589F}" vid="{4A3C46E8-61CC-4603-A589-7422A47A8E4A}"/>
     </a:ext>
   </a:extLst>
 </a:theme>

</xml_diff>